<commit_message>
updated build instructions; adding compile time param's for model.cu; other minor improvements
</commit_message>
<xml_diff>
--- a/TutorialAddNewModel.docx
+++ b/TutorialAddNewModel.docx
@@ -6,11 +6,13 @@
     <w:p>
       <w:pPr>
         <w:pStyle w:val="Heading1"/>
+        <w:keepNext/>
+        <w:keepLines/>
         <w:numPr>
           <w:ilvl w:val="0"/>
           <w:numId w:val="3"/>
         </w:numPr>
-        <w:spacing w:before="200" w:after="0"/>
+        <w:spacing w:lineRule="auto" w:line="240" w:before="200" w:after="0"/>
         <w:ind w:left="0" w:right="0" w:firstLine="360"/>
         <w:contextualSpacing/>
         <w:rPr/>
@@ -18,16 +20,6 @@
       <w:r>
         <w:rPr/>
         <w:t>Create the 3D model</w:t>
-      </w:r>
-    </w:p>
-    <w:p>
-      <w:pPr>
-        <w:pStyle w:val="Normal"/>
-        <w:spacing w:before="0" w:after="0"/>
-        <w:rPr/>
-      </w:pPr>
-      <w:r>
-        <w:rPr/>
       </w:r>
     </w:p>
     <w:p>
@@ -81,47 +73,46 @@
     <w:p>
       <w:pPr>
         <w:pStyle w:val="Heading1"/>
-        <w:rPr/>
-      </w:pPr>
-      <w:r>
-        <w:rPr/>
-      </w:r>
-    </w:p>
-    <w:p>
-      <w:pPr>
-        <w:pStyle w:val="Heading1"/>
+        <w:keepNext/>
+        <w:keepLines/>
         <w:numPr>
           <w:ilvl w:val="0"/>
           <w:numId w:val="1"/>
         </w:numPr>
+        <w:spacing w:lineRule="auto" w:line="240" w:before="200" w:after="0"/>
         <w:ind w:left="0" w:right="0" w:firstLine="360"/>
-        <w:rPr/>
-      </w:pPr>
-      <w:r>
-        <w:rPr/>
+        <w:contextualSpacing/>
+        <w:rPr>
+          <w:rFonts w:eastAsia="Trebuchet MS" w:cs="Trebuchet MS"/>
+          <w:sz w:val="32"/>
+          <w:szCs w:val="32"/>
+        </w:rPr>
+      </w:pPr>
+      <w:r>
+        <w:rPr>
+          <w:rFonts w:eastAsia="Trebuchet MS" w:cs="Trebuchet MS"/>
+          <w:sz w:val="32"/>
+          <w:szCs w:val="32"/>
+        </w:rPr>
         <w:t>Edit the 3D model</w:t>
       </w:r>
     </w:p>
     <w:p>
       <w:pPr>
         <w:pStyle w:val="Normal"/>
-        <w:spacing w:before="0" w:after="0"/>
-        <w:rPr/>
-      </w:pPr>
-      <w:r>
-        <w:rPr/>
-      </w:r>
-    </w:p>
-    <w:p>
-      <w:pPr>
-        <w:pStyle w:val="Normal"/>
+        <w:keepNext/>
+        <w:keepLines w:val="false"/>
+        <w:widowControl/>
         <w:numPr>
           <w:ilvl w:val="0"/>
           <w:numId w:val="4"/>
         </w:numPr>
-        <w:spacing w:before="0" w:after="0"/>
-        <w:ind w:left="720" w:right="0" w:firstLine="360"/>
+        <w:suppressAutoHyphens w:val="true"/>
+        <w:bidi w:val="0"/>
+        <w:spacing w:lineRule="auto" w:line="276" w:before="0" w:after="0"/>
+        <w:ind w:left="0" w:right="0" w:firstLine="360"/>
         <w:contextualSpacing/>
+        <w:jc w:val="left"/>
         <w:rPr>
           <w:sz w:val="20"/>
           <w:szCs w:val="20"/>
@@ -140,13 +131,19 @@
     <w:p>
       <w:pPr>
         <w:pStyle w:val="Normal"/>
+        <w:keepNext/>
+        <w:keepLines w:val="false"/>
+        <w:widowControl/>
         <w:numPr>
           <w:ilvl w:val="0"/>
           <w:numId w:val="4"/>
         </w:numPr>
-        <w:spacing w:before="0" w:after="0"/>
-        <w:ind w:left="720" w:right="0" w:firstLine="360"/>
+        <w:suppressAutoHyphens w:val="true"/>
+        <w:bidi w:val="0"/>
+        <w:spacing w:lineRule="auto" w:line="276" w:before="0" w:after="0"/>
+        <w:ind w:left="0" w:right="0" w:firstLine="360"/>
         <w:contextualSpacing/>
+        <w:jc w:val="left"/>
         <w:rPr>
           <w:sz w:val="20"/>
           <w:szCs w:val="20"/>
@@ -165,13 +162,19 @@
     <w:p>
       <w:pPr>
         <w:pStyle w:val="Normal"/>
+        <w:keepNext/>
+        <w:keepLines w:val="false"/>
+        <w:widowControl/>
         <w:numPr>
           <w:ilvl w:val="0"/>
           <w:numId w:val="4"/>
         </w:numPr>
-        <w:spacing w:before="0" w:after="0"/>
-        <w:ind w:left="720" w:right="0" w:firstLine="360"/>
+        <w:suppressAutoHyphens w:val="true"/>
+        <w:bidi w:val="0"/>
+        <w:spacing w:lineRule="auto" w:line="276" w:before="0" w:after="0"/>
+        <w:ind w:left="0" w:right="0" w:firstLine="360"/>
         <w:contextualSpacing/>
+        <w:jc w:val="left"/>
         <w:rPr>
           <w:sz w:val="20"/>
           <w:szCs w:val="20"/>
@@ -189,47 +192,29 @@
     </w:p>
     <w:p>
       <w:pPr>
-        <w:pStyle w:val="Normal"/>
-        <w:spacing w:before="0" w:after="0"/>
-        <w:rPr/>
-      </w:pPr>
-      <w:r>
-        <w:rPr/>
-      </w:r>
-    </w:p>
-    <w:p>
-      <w:pPr>
-        <w:pStyle w:val="Normal"/>
+        <w:pStyle w:val="Heading1"/>
+        <w:keepNext/>
+        <w:keepLines/>
         <w:numPr>
           <w:ilvl w:val="0"/>
           <w:numId w:val="2"/>
         </w:numPr>
-        <w:spacing w:before="0" w:after="0"/>
+        <w:spacing w:lineRule="auto" w:line="240" w:before="200" w:after="0"/>
         <w:ind w:left="0" w:right="0" w:firstLine="360"/>
         <w:contextualSpacing/>
         <w:rPr>
-          <w:rFonts w:eastAsia="Trebuchet MS" w:cs="Trebuchet MS" w:ascii="Trebuchet MS" w:hAnsi="Trebuchet MS"/>
+          <w:rFonts w:eastAsia="Trebuchet MS" w:cs="Trebuchet MS"/>
           <w:sz w:val="32"/>
           <w:szCs w:val="32"/>
         </w:rPr>
       </w:pPr>
       <w:r>
         <w:rPr>
-          <w:rFonts w:eastAsia="Trebuchet MS" w:cs="Trebuchet MS" w:ascii="Trebuchet MS" w:hAnsi="Trebuchet MS"/>
+          <w:rFonts w:eastAsia="Trebuchet MS" w:cs="Trebuchet MS"/>
           <w:sz w:val="32"/>
           <w:szCs w:val="32"/>
         </w:rPr>
         <w:t>Render the model</w:t>
-      </w:r>
-    </w:p>
-    <w:p>
-      <w:pPr>
-        <w:pStyle w:val="Normal"/>
-        <w:spacing w:before="0" w:after="0"/>
-        <w:rPr/>
-      </w:pPr>
-      <w:r>
-        <w:rPr/>
       </w:r>
     </w:p>
     <w:p>
@@ -274,50 +259,48 @@
     </w:p>
     <w:p>
       <w:pPr>
-        <w:pStyle w:val="Normal"/>
-        <w:spacing w:before="0" w:after="0"/>
-        <w:rPr/>
-      </w:pPr>
-      <w:r>
-        <w:rPr/>
-      </w:r>
-    </w:p>
-    <w:p>
-      <w:pPr>
-        <w:pStyle w:val="Normal"/>
-        <w:numPr>
-          <w:ilvl w:val="0"/>
-          <w:numId w:val="5"/>
-        </w:numPr>
-        <w:spacing w:before="0" w:after="0"/>
-        <w:ind w:left="720" w:right="0" w:firstLine="360"/>
+        <w:pStyle w:val="Heading2"/>
+        <w:rPr>
+          <w:sz w:val="20"/>
+          <w:szCs w:val="20"/>
+          <w:shd w:fill="FFFFFF" w:val="clear"/>
+        </w:rPr>
+      </w:pPr>
+      <w:r>
+        <w:rPr>
+          <w:sz w:val="20"/>
+          <w:szCs w:val="20"/>
+          <w:shd w:fill="FFFFFF" w:val="clear"/>
+        </w:rPr>
+        <w:t>Assimp dependency</w:t>
+      </w:r>
+    </w:p>
+    <w:p>
+      <w:pPr>
+        <w:pStyle w:val="Normal"/>
+        <w:keepNext/>
+        <w:keepLines w:val="false"/>
+        <w:widowControl/>
+        <w:suppressAutoHyphens w:val="true"/>
+        <w:bidi w:val="0"/>
+        <w:spacing w:lineRule="auto" w:line="276" w:before="0" w:after="0"/>
+        <w:ind w:left="0" w:right="0" w:hanging="0"/>
         <w:contextualSpacing/>
-        <w:rPr>
-          <w:sz w:val="20"/>
-          <w:szCs w:val="20"/>
-          <w:shd w:fill="FFFFFF" w:val="clear"/>
-        </w:rPr>
-      </w:pPr>
-      <w:r>
-        <w:rPr>
-          <w:sz w:val="20"/>
-          <w:szCs w:val="20"/>
-          <w:shd w:fill="FFFFFF" w:val="clear"/>
-        </w:rPr>
-        <w:t>You can download assimp library from the following link:</w:t>
-      </w:r>
-    </w:p>
-    <w:p>
-      <w:pPr>
-        <w:pStyle w:val="Normal"/>
-        <w:spacing w:before="0" w:after="0"/>
-        <w:ind w:left="0" w:right="0" w:firstLine="720"/>
+        <w:jc w:val="left"/>
         <w:rPr>
           <w:rStyle w:val="InternetLink"/>
           <w:color w:val="1155CC"/>
           <w:u w:val="single"/>
         </w:rPr>
       </w:pPr>
+      <w:r>
+        <w:rPr>
+          <w:sz w:val="20"/>
+          <w:szCs w:val="20"/>
+          <w:shd w:fill="FFFFFF" w:val="clear"/>
+        </w:rPr>
+        <w:t xml:space="preserve">You can download assimp library from the following link: </w:t>
+      </w:r>
       <w:hyperlink r:id="rId4">
         <w:r>
           <w:rPr>
@@ -333,272 +316,927 @@
       <w:pPr>
         <w:pStyle w:val="Normal"/>
         <w:spacing w:before="0" w:after="0"/>
+        <w:ind w:left="0" w:right="0" w:hanging="0"/>
+        <w:rPr>
+          <w:sz w:val="20"/>
+          <w:szCs w:val="20"/>
+          <w:shd w:fill="FFFFFF" w:val="clear"/>
+        </w:rPr>
+      </w:pPr>
+      <w:r>
+        <w:rPr>
+          <w:sz w:val="20"/>
+          <w:szCs w:val="20"/>
+          <w:shd w:fill="FFFFFF" w:val="clear"/>
+        </w:rPr>
+        <w:t>I use the version assimp--3.0.1270-full.zip</w:t>
+      </w:r>
+    </w:p>
+    <w:p>
+      <w:pPr>
+        <w:pStyle w:val="Normal"/>
+        <w:spacing w:before="0" w:after="0"/>
+        <w:rPr>
+          <w:rFonts w:eastAsia="Arial" w:cs="Arial"/>
+          <w:b w:val="false"/>
+          <w:i w:val="false"/>
+          <w:caps w:val="false"/>
+          <w:smallCaps w:val="false"/>
+          <w:strike w:val="false"/>
+          <w:dstrike w:val="false"/>
+          <w:color w:val="000000"/>
+          <w:position w:val="0"/>
+          <w:sz w:val="20"/>
+          <w:sz w:val="20"/>
+          <w:szCs w:val="20"/>
+          <w:u w:val="none"/>
+          <w:shd w:fill="FFFFFF" w:val="clear"/>
+          <w:vertAlign w:val="baseline"/>
+          <w:lang w:val="en-US" w:eastAsia="zh-CN" w:bidi="hi-IN"/>
+        </w:rPr>
+      </w:pPr>
+      <w:r>
+        <w:rPr>
+          <w:rFonts w:eastAsia="Arial" w:cs="Arial"/>
+          <w:b w:val="false"/>
+          <w:i w:val="false"/>
+          <w:caps w:val="false"/>
+          <w:smallCaps w:val="false"/>
+          <w:strike w:val="false"/>
+          <w:dstrike w:val="false"/>
+          <w:color w:val="000000"/>
+          <w:position w:val="0"/>
+          <w:sz w:val="20"/>
+          <w:sz w:val="20"/>
+          <w:szCs w:val="20"/>
+          <w:u w:val="none"/>
+          <w:shd w:fill="FFFFFF" w:val="clear"/>
+          <w:vertAlign w:val="baseline"/>
+          <w:lang w:val="en-US" w:eastAsia="zh-CN" w:bidi="hi-IN"/>
+        </w:rPr>
+        <w:tab/>
+      </w:r>
+    </w:p>
+    <w:p>
+      <w:pPr>
+        <w:pStyle w:val="Normal"/>
+        <w:spacing w:before="0" w:after="0"/>
+        <w:rPr>
+          <w:rFonts w:eastAsia="Arial" w:cs="Arial"/>
+          <w:b w:val="false"/>
+          <w:i w:val="false"/>
+          <w:caps w:val="false"/>
+          <w:smallCaps w:val="false"/>
+          <w:strike w:val="false"/>
+          <w:dstrike w:val="false"/>
+          <w:color w:val="000000"/>
+          <w:position w:val="0"/>
+          <w:sz w:val="20"/>
+          <w:sz w:val="20"/>
+          <w:szCs w:val="20"/>
+          <w:u w:val="none"/>
+          <w:shd w:fill="FFFFFF" w:val="clear"/>
+          <w:vertAlign w:val="baseline"/>
+          <w:lang w:val="en-US" w:eastAsia="zh-CN" w:bidi="hi-IN"/>
+        </w:rPr>
+      </w:pPr>
+      <w:r>
+        <w:rPr>
+          <w:rFonts w:eastAsia="Arial" w:cs="Arial"/>
+          <w:b w:val="false"/>
+          <w:i w:val="false"/>
+          <w:caps w:val="false"/>
+          <w:smallCaps w:val="false"/>
+          <w:strike w:val="false"/>
+          <w:dstrike w:val="false"/>
+          <w:color w:val="000000"/>
+          <w:position w:val="0"/>
+          <w:sz w:val="20"/>
+          <w:sz w:val="20"/>
+          <w:szCs w:val="20"/>
+          <w:u w:val="none"/>
+          <w:shd w:fill="FFFFFF" w:val="clear"/>
+          <w:vertAlign w:val="baseline"/>
+          <w:lang w:val="en-US" w:eastAsia="zh-CN" w:bidi="hi-IN"/>
+        </w:rPr>
+        <w:t>cd to the directory</w:t>
+      </w:r>
+    </w:p>
+    <w:p>
+      <w:pPr>
+        <w:pStyle w:val="Normal"/>
+        <w:spacing w:lineRule="auto" w:line="422" w:before="0" w:after="0"/>
+        <w:ind w:left="0" w:right="0" w:hanging="0"/>
+        <w:rPr>
+          <w:rFonts w:eastAsia="Arial" w:cs="Arial"/>
+          <w:b w:val="false"/>
+          <w:i w:val="false"/>
+          <w:caps w:val="false"/>
+          <w:smallCaps w:val="false"/>
+          <w:strike w:val="false"/>
+          <w:dstrike w:val="false"/>
+          <w:color w:val="000000"/>
+          <w:position w:val="0"/>
+          <w:sz w:val="20"/>
+          <w:sz w:val="20"/>
+          <w:szCs w:val="20"/>
+          <w:u w:val="none"/>
+          <w:shd w:fill="FFFFFF" w:val="clear"/>
+          <w:vertAlign w:val="baseline"/>
+          <w:lang w:val="en-US" w:eastAsia="zh-CN" w:bidi="hi-IN"/>
+        </w:rPr>
+      </w:pPr>
+      <w:r>
+        <w:rPr>
+          <w:rFonts w:eastAsia="Arial" w:cs="Arial"/>
+          <w:b w:val="false"/>
+          <w:i w:val="false"/>
+          <w:caps w:val="false"/>
+          <w:smallCaps w:val="false"/>
+          <w:strike w:val="false"/>
+          <w:dstrike w:val="false"/>
+          <w:color w:val="000000"/>
+          <w:position w:val="0"/>
+          <w:sz w:val="20"/>
+          <w:sz w:val="20"/>
+          <w:szCs w:val="20"/>
+          <w:u w:val="none"/>
+          <w:shd w:fill="FFFFFF" w:val="clear"/>
+          <w:vertAlign w:val="baseline"/>
+          <w:lang w:val="en-US" w:eastAsia="zh-CN" w:bidi="hi-IN"/>
+        </w:rPr>
+        <w:t>mkdir build</w:t>
+      </w:r>
+    </w:p>
+    <w:p>
+      <w:pPr>
+        <w:pStyle w:val="Normal"/>
+        <w:spacing w:lineRule="auto" w:line="422" w:before="0" w:after="0"/>
+        <w:ind w:left="0" w:right="0" w:hanging="0"/>
+        <w:rPr>
+          <w:rFonts w:eastAsia="Arial" w:cs="Arial"/>
+          <w:b w:val="false"/>
+          <w:i w:val="false"/>
+          <w:caps w:val="false"/>
+          <w:smallCaps w:val="false"/>
+          <w:strike w:val="false"/>
+          <w:dstrike w:val="false"/>
+          <w:color w:val="000000"/>
+          <w:position w:val="0"/>
+          <w:sz w:val="20"/>
+          <w:sz w:val="20"/>
+          <w:szCs w:val="20"/>
+          <w:u w:val="none"/>
+          <w:shd w:fill="FFFFFF" w:val="clear"/>
+          <w:vertAlign w:val="baseline"/>
+          <w:lang w:val="en-US" w:eastAsia="zh-CN" w:bidi="hi-IN"/>
+        </w:rPr>
+      </w:pPr>
+      <w:r>
+        <w:rPr>
+          <w:rFonts w:eastAsia="Arial" w:cs="Arial"/>
+          <w:b w:val="false"/>
+          <w:i w:val="false"/>
+          <w:caps w:val="false"/>
+          <w:smallCaps w:val="false"/>
+          <w:strike w:val="false"/>
+          <w:dstrike w:val="false"/>
+          <w:color w:val="000000"/>
+          <w:position w:val="0"/>
+          <w:sz w:val="20"/>
+          <w:sz w:val="20"/>
+          <w:szCs w:val="20"/>
+          <w:u w:val="none"/>
+          <w:shd w:fill="FFFFFF" w:val="clear"/>
+          <w:vertAlign w:val="baseline"/>
+          <w:lang w:val="en-US" w:eastAsia="zh-CN" w:bidi="hi-IN"/>
+        </w:rPr>
+        <w:t>cd build</w:t>
+      </w:r>
+    </w:p>
+    <w:p>
+      <w:pPr>
+        <w:pStyle w:val="Normal"/>
+        <w:spacing w:lineRule="auto" w:line="422" w:before="0" w:after="0"/>
+        <w:ind w:left="0" w:right="0" w:hanging="0"/>
+        <w:rPr>
+          <w:rFonts w:eastAsia="Arial" w:cs="Arial"/>
+          <w:b w:val="false"/>
+          <w:i w:val="false"/>
+          <w:caps w:val="false"/>
+          <w:smallCaps w:val="false"/>
+          <w:strike w:val="false"/>
+          <w:dstrike w:val="false"/>
+          <w:color w:val="000000"/>
+          <w:position w:val="0"/>
+          <w:sz w:val="20"/>
+          <w:sz w:val="20"/>
+          <w:szCs w:val="20"/>
+          <w:u w:val="none"/>
+          <w:shd w:fill="FFFFFF" w:val="clear"/>
+          <w:vertAlign w:val="baseline"/>
+          <w:lang w:val="en-US" w:eastAsia="zh-CN" w:bidi="hi-IN"/>
+        </w:rPr>
+      </w:pPr>
+      <w:r>
+        <w:rPr>
+          <w:rFonts w:eastAsia="Arial" w:cs="Arial"/>
+          <w:b w:val="false"/>
+          <w:i w:val="false"/>
+          <w:caps w:val="false"/>
+          <w:smallCaps w:val="false"/>
+          <w:strike w:val="false"/>
+          <w:dstrike w:val="false"/>
+          <w:color w:val="000000"/>
+          <w:position w:val="0"/>
+          <w:sz w:val="20"/>
+          <w:sz w:val="20"/>
+          <w:szCs w:val="20"/>
+          <w:u w:val="none"/>
+          <w:shd w:fill="FFFFFF" w:val="clear"/>
+          <w:vertAlign w:val="baseline"/>
+          <w:lang w:val="en-US" w:eastAsia="zh-CN" w:bidi="hi-IN"/>
+        </w:rPr>
+        <w:t>cmake ..</w:t>
+      </w:r>
+    </w:p>
+    <w:p>
+      <w:pPr>
+        <w:pStyle w:val="Normal"/>
+        <w:spacing w:lineRule="auto" w:line="422" w:before="0" w:after="0"/>
         <w:ind w:left="0" w:right="0" w:firstLine="720"/>
         <w:rPr>
-          <w:sz w:val="20"/>
-          <w:szCs w:val="20"/>
-          <w:shd w:fill="FFFFFF" w:val="clear"/>
-        </w:rPr>
-      </w:pPr>
-      <w:r>
-        <w:rPr>
-          <w:sz w:val="20"/>
-          <w:szCs w:val="20"/>
-          <w:shd w:fill="FFFFFF" w:val="clear"/>
-        </w:rPr>
-        <w:t>I use the version assimp--3.0.1270-full.zip</w:t>
-      </w:r>
-    </w:p>
-    <w:p>
-      <w:pPr>
-        <w:pStyle w:val="Normal"/>
-        <w:spacing w:before="0" w:after="0"/>
-        <w:rPr/>
-      </w:pPr>
-      <w:r>
-        <w:rPr/>
-        <w:tab/>
-      </w:r>
-    </w:p>
-    <w:p>
-      <w:pPr>
-        <w:pStyle w:val="Normal"/>
-        <w:spacing w:before="0" w:after="0"/>
-        <w:rPr>
-          <w:sz w:val="20"/>
-          <w:szCs w:val="20"/>
-          <w:shd w:fill="FFFFFF" w:val="clear"/>
-        </w:rPr>
-      </w:pPr>
-      <w:r>
-        <w:rPr/>
-        <w:tab/>
-      </w:r>
-      <w:r>
-        <w:rPr>
-          <w:sz w:val="20"/>
-          <w:szCs w:val="20"/>
-          <w:shd w:fill="FFFFFF" w:val="clear"/>
-        </w:rPr>
-        <w:t>cd to the directory</w:t>
-      </w:r>
-    </w:p>
-    <w:p>
-      <w:pPr>
-        <w:pStyle w:val="Normal"/>
-        <w:spacing w:lineRule="auto" w:line="424" w:before="0" w:after="0"/>
-        <w:ind w:left="0" w:right="0" w:firstLine="720"/>
-        <w:rPr>
-          <w:sz w:val="20"/>
-          <w:szCs w:val="20"/>
-          <w:shd w:fill="FFFFFF" w:val="clear"/>
-        </w:rPr>
-      </w:pPr>
-      <w:r>
-        <w:rPr>
-          <w:sz w:val="20"/>
-          <w:szCs w:val="20"/>
-          <w:shd w:fill="FFFFFF" w:val="clear"/>
-        </w:rPr>
-        <w:t>mkdir build</w:t>
-      </w:r>
-    </w:p>
-    <w:p>
-      <w:pPr>
-        <w:pStyle w:val="Normal"/>
-        <w:spacing w:lineRule="auto" w:line="424" w:before="0" w:after="0"/>
-        <w:ind w:left="0" w:right="0" w:firstLine="720"/>
-        <w:rPr>
-          <w:sz w:val="20"/>
-          <w:szCs w:val="20"/>
-          <w:shd w:fill="FFFFFF" w:val="clear"/>
-        </w:rPr>
-      </w:pPr>
-      <w:r>
-        <w:rPr>
-          <w:sz w:val="20"/>
-          <w:szCs w:val="20"/>
-          <w:shd w:fill="FFFFFF" w:val="clear"/>
-        </w:rPr>
-        <w:t>cd build</w:t>
-      </w:r>
-    </w:p>
-    <w:p>
-      <w:pPr>
-        <w:pStyle w:val="Normal"/>
-        <w:spacing w:lineRule="auto" w:line="424" w:before="0" w:after="0"/>
-        <w:ind w:left="0" w:right="0" w:firstLine="720"/>
-        <w:rPr>
-          <w:sz w:val="20"/>
-          <w:szCs w:val="20"/>
-          <w:shd w:fill="FFFFFF" w:val="clear"/>
-        </w:rPr>
-      </w:pPr>
-      <w:r>
-        <w:rPr>
-          <w:sz w:val="20"/>
-          <w:szCs w:val="20"/>
-          <w:shd w:fill="FFFFFF" w:val="clear"/>
-        </w:rPr>
-        <w:t>cmake ..</w:t>
-      </w:r>
-    </w:p>
-    <w:p>
-      <w:pPr>
-        <w:pStyle w:val="Normal"/>
-        <w:spacing w:lineRule="auto" w:line="424" w:before="0" w:after="0"/>
-        <w:ind w:left="0" w:right="0" w:firstLine="720"/>
-        <w:rPr>
-          <w:sz w:val="20"/>
-          <w:szCs w:val="20"/>
-          <w:shd w:fill="FFFFFF" w:val="clear"/>
-        </w:rPr>
-      </w:pPr>
-      <w:r>
-        <w:rPr>
-          <w:sz w:val="20"/>
-          <w:szCs w:val="20"/>
-          <w:shd w:fill="FFFFFF" w:val="clear"/>
-        </w:rPr>
-        <w:t>make</w:t>
-      </w:r>
-    </w:p>
-    <w:p>
-      <w:pPr>
-        <w:pStyle w:val="Normal"/>
-        <w:spacing w:lineRule="auto" w:line="424" w:before="0" w:after="0"/>
-        <w:ind w:left="0" w:right="0" w:firstLine="720"/>
-        <w:rPr>
-          <w:sz w:val="20"/>
-          <w:szCs w:val="20"/>
-          <w:shd w:fill="FFFFFF" w:val="clear"/>
-        </w:rPr>
-      </w:pPr>
-      <w:r>
-        <w:rPr>
-          <w:sz w:val="20"/>
-          <w:szCs w:val="20"/>
-          <w:shd w:fill="FFFFFF" w:val="clear"/>
-        </w:rPr>
-        <w:t>sudo make install</w:t>
-      </w:r>
-    </w:p>
-    <w:p>
-      <w:pPr>
-        <w:pStyle w:val="Normal"/>
-        <w:spacing w:before="0" w:after="0"/>
-        <w:rPr/>
-      </w:pPr>
-      <w:r>
-        <w:rPr/>
-      </w:r>
-    </w:p>
-    <w:p>
-      <w:pPr>
-        <w:pStyle w:val="Normal"/>
-        <w:spacing w:before="0" w:after="0"/>
-        <w:ind w:left="0" w:right="0" w:firstLine="720"/>
-        <w:rPr/>
-      </w:pPr>
-      <w:r>
-        <w:rPr/>
-        <w:t>To use assimp library properly, make sure your computer have installed these</w:t>
-      </w:r>
-    </w:p>
-    <w:p>
-      <w:pPr>
-        <w:pStyle w:val="Normal"/>
-        <w:spacing w:before="0" w:after="0"/>
-        <w:ind w:left="0" w:right="0" w:firstLine="720"/>
-        <w:rPr>
-          <w:b/>
-          <w:shd w:fill="FFFFFF" w:val="clear"/>
-        </w:rPr>
-      </w:pPr>
-      <w:r>
-        <w:rPr/>
-        <w:t xml:space="preserve"> </w:t>
-      </w:r>
-      <w:r>
-        <w:rPr/>
-        <w:t xml:space="preserve">library. </w:t>
-      </w:r>
-      <w:r>
-        <w:rPr>
-          <w:b/>
-          <w:shd w:fill="FFFFFF" w:val="clear"/>
-        </w:rPr>
-        <w:t>SDL2</w:t>
-      </w:r>
-      <w:r>
-        <w:rPr>
-          <w:shd w:fill="FFFFFF" w:val="clear"/>
-        </w:rPr>
-        <w:t xml:space="preserve">, </w:t>
-      </w:r>
-      <w:r>
-        <w:rPr>
-          <w:b/>
-          <w:shd w:fill="FFFFFF" w:val="clear"/>
-        </w:rPr>
-        <w:t>glew</w:t>
-      </w:r>
-      <w:r>
-        <w:rPr>
-          <w:shd w:fill="FFFFFF" w:val="clear"/>
-        </w:rPr>
-        <w:t xml:space="preserve"> and </w:t>
-      </w:r>
-      <w:r>
-        <w:rPr>
-          <w:b/>
-          <w:shd w:fill="FFFFFF" w:val="clear"/>
-        </w:rPr>
-        <w:t>SDL_image 2.0</w:t>
-      </w:r>
-    </w:p>
-    <w:p>
-      <w:pPr>
-        <w:pStyle w:val="Normal"/>
-        <w:spacing w:before="0" w:after="0"/>
-        <w:rPr/>
-      </w:pPr>
-      <w:r>
-        <w:rPr/>
-        <w:tab/>
-      </w:r>
-    </w:p>
-    <w:p>
-      <w:pPr>
-        <w:pStyle w:val="Heading2"/>
-        <w:rPr/>
-      </w:pPr>
-      <w:r>
-        <w:rPr/>
-        <w:t>For SDL2</w:t>
-      </w:r>
-    </w:p>
-    <w:p>
-      <w:pPr>
-        <w:pStyle w:val="Normal"/>
-        <w:spacing w:before="0" w:after="0"/>
-        <w:rPr/>
-      </w:pPr>
-      <w:r>
-        <w:rPr/>
-        <w:t xml:space="preserve">Get version </w:t>
+          <w:rFonts w:eastAsia="Arial" w:cs="Arial"/>
+          <w:b w:val="false"/>
+          <w:i w:val="false"/>
+          <w:caps w:val="false"/>
+          <w:smallCaps w:val="false"/>
+          <w:strike w:val="false"/>
+          <w:dstrike w:val="false"/>
+          <w:color w:val="000000"/>
+          <w:position w:val="0"/>
+          <w:sz w:val="20"/>
+          <w:sz w:val="20"/>
+          <w:szCs w:val="20"/>
+          <w:u w:val="none"/>
+          <w:shd w:fill="FFFFFF" w:val="clear"/>
+          <w:vertAlign w:val="baseline"/>
+          <w:lang w:val="en-US" w:eastAsia="zh-CN" w:bidi="hi-IN"/>
+        </w:rPr>
+      </w:pPr>
+      <w:r>
+        <w:rPr>
+          <w:rFonts w:eastAsia="Arial" w:cs="Arial"/>
+          <w:b w:val="false"/>
+          <w:i w:val="false"/>
+          <w:caps w:val="false"/>
+          <w:smallCaps w:val="false"/>
+          <w:strike w:val="false"/>
+          <w:dstrike w:val="false"/>
+          <w:color w:val="000000"/>
+          <w:position w:val="0"/>
+          <w:sz w:val="20"/>
+          <w:sz w:val="20"/>
+          <w:szCs w:val="20"/>
+          <w:u w:val="none"/>
+          <w:shd w:fill="FFFFFF" w:val="clear"/>
+          <w:vertAlign w:val="baseline"/>
+          <w:lang w:val="en-US" w:eastAsia="zh-CN" w:bidi="hi-IN"/>
+        </w:rPr>
+        <w:t>If you get the error below, ignore it.  Minizip is optional (</w:t>
       </w:r>
       <w:hyperlink r:id="rId5">
         <w:r>
           <w:rPr>
             <w:rStyle w:val="InternetLink"/>
+            <w:rFonts w:eastAsia="Arial" w:cs="Arial"/>
+            <w:b w:val="false"/>
+            <w:i w:val="false"/>
+            <w:caps w:val="false"/>
+            <w:smallCaps w:val="false"/>
+            <w:strike w:val="false"/>
+            <w:dstrike w:val="false"/>
+            <w:color w:val="000000"/>
+            <w:position w:val="0"/>
+            <w:sz w:val="20"/>
+            <w:sz w:val="20"/>
+            <w:szCs w:val="20"/>
+            <w:u w:val="none"/>
+            <w:shd w:fill="FFFFFF" w:val="clear"/>
+            <w:vertAlign w:val="baseline"/>
+            <w:lang w:val="en-US" w:eastAsia="zh-CN" w:bidi="hi-IN"/>
+          </w:rPr>
+          <w:t>ref</w:t>
+        </w:r>
+      </w:hyperlink>
+      <w:r>
+        <w:rPr>
+          <w:rFonts w:eastAsia="Arial" w:cs="Arial"/>
+          <w:b w:val="false"/>
+          <w:i w:val="false"/>
+          <w:caps w:val="false"/>
+          <w:smallCaps w:val="false"/>
+          <w:strike w:val="false"/>
+          <w:dstrike w:val="false"/>
+          <w:color w:val="000000"/>
+          <w:position w:val="0"/>
+          <w:sz w:val="20"/>
+          <w:sz w:val="20"/>
+          <w:szCs w:val="20"/>
+          <w:u w:val="none"/>
+          <w:shd w:fill="FFFFFF" w:val="clear"/>
+          <w:vertAlign w:val="baseline"/>
+          <w:lang w:val="en-US" w:eastAsia="zh-CN" w:bidi="hi-IN"/>
+        </w:rPr>
+        <w:t>).</w:t>
+      </w:r>
+    </w:p>
+    <w:p>
+      <w:pPr>
+        <w:pStyle w:val="Normal"/>
+        <w:spacing w:lineRule="auto" w:line="422" w:before="0" w:after="0"/>
+        <w:ind w:left="0" w:right="0" w:firstLine="720"/>
+        <w:rPr>
+          <w:rFonts w:eastAsia="Arial" w:cs="Arial"/>
+          <w:b w:val="false"/>
+          <w:i w:val="false"/>
+          <w:caps w:val="false"/>
+          <w:smallCaps w:val="false"/>
+          <w:strike w:val="false"/>
+          <w:dstrike w:val="false"/>
+          <w:color w:val="000000"/>
+          <w:position w:val="0"/>
+          <w:sz w:val="20"/>
+          <w:sz w:val="20"/>
+          <w:szCs w:val="20"/>
+          <w:u w:val="none"/>
+          <w:shd w:fill="FFFFFF" w:val="clear"/>
+          <w:vertAlign w:val="baseline"/>
+          <w:lang w:val="en-US" w:eastAsia="zh-CN" w:bidi="hi-IN"/>
+        </w:rPr>
+      </w:pPr>
+      <w:r>
+        <w:rPr>
+          <w:rFonts w:eastAsia="Arial" w:cs="Arial"/>
+          <w:b w:val="false"/>
+          <w:i w:val="false"/>
+          <w:caps w:val="false"/>
+          <w:smallCaps w:val="false"/>
+          <w:strike w:val="false"/>
+          <w:dstrike w:val="false"/>
+          <w:color w:val="000000"/>
+          <w:position w:val="0"/>
+          <w:sz w:val="20"/>
+          <w:sz w:val="20"/>
+          <w:szCs w:val="20"/>
+          <w:u w:val="none"/>
+          <w:shd w:fill="FFFFFF" w:val="clear"/>
+          <w:vertAlign w:val="baseline"/>
+          <w:lang w:val="en-US" w:eastAsia="zh-CN" w:bidi="hi-IN"/>
+        </w:rPr>
+        <w:tab/>
+        <w:t>-- checking for module 'minizip'</w:t>
+      </w:r>
+    </w:p>
+    <w:p>
+      <w:pPr>
+        <w:pStyle w:val="Normal"/>
+        <w:spacing w:lineRule="auto" w:line="422" w:before="0" w:after="0"/>
+        <w:ind w:left="0" w:right="0" w:firstLine="720"/>
+        <w:rPr>
+          <w:rFonts w:eastAsia="Arial" w:cs="Arial"/>
+          <w:b w:val="false"/>
+          <w:i w:val="false"/>
+          <w:caps w:val="false"/>
+          <w:smallCaps w:val="false"/>
+          <w:strike w:val="false"/>
+          <w:dstrike w:val="false"/>
+          <w:color w:val="000000"/>
+          <w:position w:val="0"/>
+          <w:sz w:val="20"/>
+          <w:sz w:val="20"/>
+          <w:szCs w:val="20"/>
+          <w:u w:val="none"/>
+          <w:shd w:fill="FFFFFF" w:val="clear"/>
+          <w:vertAlign w:val="baseline"/>
+          <w:lang w:val="en-US" w:eastAsia="zh-CN" w:bidi="hi-IN"/>
+        </w:rPr>
+      </w:pPr>
+      <w:r>
+        <w:rPr>
+          <w:rFonts w:eastAsia="Arial" w:cs="Arial"/>
+          <w:b w:val="false"/>
+          <w:i w:val="false"/>
+          <w:caps w:val="false"/>
+          <w:smallCaps w:val="false"/>
+          <w:strike w:val="false"/>
+          <w:dstrike w:val="false"/>
+          <w:color w:val="000000"/>
+          <w:position w:val="0"/>
+          <w:sz w:val="20"/>
+          <w:sz w:val="20"/>
+          <w:szCs w:val="20"/>
+          <w:u w:val="none"/>
+          <w:shd w:fill="FFFFFF" w:val="clear"/>
+          <w:vertAlign w:val="baseline"/>
+          <w:lang w:val="en-US" w:eastAsia="zh-CN" w:bidi="hi-IN"/>
+        </w:rPr>
+        <w:tab/>
+        <w:t>--   package 'minizip' not found</w:t>
+      </w:r>
+    </w:p>
+    <w:p>
+      <w:pPr>
+        <w:pStyle w:val="Normal"/>
+        <w:spacing w:lineRule="auto" w:line="422" w:before="0" w:after="0"/>
+        <w:ind w:left="0" w:right="0" w:hanging="0"/>
+        <w:rPr>
+          <w:rFonts w:eastAsia="Arial" w:cs="Arial"/>
+          <w:b w:val="false"/>
+          <w:i w:val="false"/>
+          <w:caps w:val="false"/>
+          <w:smallCaps w:val="false"/>
+          <w:strike w:val="false"/>
+          <w:dstrike w:val="false"/>
+          <w:color w:val="000000"/>
+          <w:position w:val="0"/>
+          <w:sz w:val="20"/>
+          <w:sz w:val="20"/>
+          <w:szCs w:val="20"/>
+          <w:u w:val="none"/>
+          <w:shd w:fill="FFFFFF" w:val="clear"/>
+          <w:vertAlign w:val="baseline"/>
+          <w:lang w:val="en-US" w:eastAsia="zh-CN" w:bidi="hi-IN"/>
+        </w:rPr>
+      </w:pPr>
+      <w:r>
+        <w:rPr>
+          <w:rFonts w:eastAsia="Arial" w:cs="Arial"/>
+          <w:b w:val="false"/>
+          <w:i w:val="false"/>
+          <w:caps w:val="false"/>
+          <w:smallCaps w:val="false"/>
+          <w:strike w:val="false"/>
+          <w:dstrike w:val="false"/>
+          <w:color w:val="000000"/>
+          <w:position w:val="0"/>
+          <w:sz w:val="20"/>
+          <w:sz w:val="20"/>
+          <w:szCs w:val="20"/>
+          <w:u w:val="none"/>
+          <w:shd w:fill="FFFFFF" w:val="clear"/>
+          <w:vertAlign w:val="baseline"/>
+          <w:lang w:val="en-US" w:eastAsia="zh-CN" w:bidi="hi-IN"/>
+        </w:rPr>
+        <w:t>m</w:t>
+      </w:r>
+      <w:r>
+        <w:rPr>
+          <w:rFonts w:eastAsia="Arial" w:cs="Arial"/>
+          <w:b w:val="false"/>
+          <w:i w:val="false"/>
+          <w:caps w:val="false"/>
+          <w:smallCaps w:val="false"/>
+          <w:strike w:val="false"/>
+          <w:dstrike w:val="false"/>
+          <w:color w:val="000000"/>
+          <w:position w:val="0"/>
+          <w:sz w:val="20"/>
+          <w:sz w:val="20"/>
+          <w:szCs w:val="20"/>
+          <w:u w:val="none"/>
+          <w:shd w:fill="FFFFFF" w:val="clear"/>
+          <w:vertAlign w:val="baseline"/>
+          <w:lang w:val="en-US" w:eastAsia="zh-CN" w:bidi="hi-IN"/>
+        </w:rPr>
+        <w:t>ake</w:t>
+      </w:r>
+    </w:p>
+    <w:p>
+      <w:pPr>
+        <w:pStyle w:val="Normal"/>
+        <w:spacing w:lineRule="auto" w:line="422" w:before="0" w:after="0"/>
+        <w:ind w:left="0" w:right="0" w:hanging="0"/>
+        <w:rPr>
+          <w:rFonts w:eastAsia="Arial" w:cs="Arial"/>
+          <w:b w:val="false"/>
+          <w:i w:val="false"/>
+          <w:caps w:val="false"/>
+          <w:smallCaps w:val="false"/>
+          <w:strike w:val="false"/>
+          <w:dstrike w:val="false"/>
+          <w:color w:val="000000"/>
+          <w:position w:val="0"/>
+          <w:sz w:val="20"/>
+          <w:sz w:val="20"/>
+          <w:szCs w:val="20"/>
+          <w:u w:val="none"/>
+          <w:shd w:fill="FFFFFF" w:val="clear"/>
+          <w:vertAlign w:val="baseline"/>
+          <w:lang w:val="en-US" w:eastAsia="zh-CN" w:bidi="hi-IN"/>
+        </w:rPr>
+      </w:pPr>
+      <w:r>
+        <w:rPr>
+          <w:rFonts w:eastAsia="Arial" w:cs="Arial"/>
+          <w:b w:val="false"/>
+          <w:i w:val="false"/>
+          <w:caps w:val="false"/>
+          <w:smallCaps w:val="false"/>
+          <w:strike w:val="false"/>
+          <w:dstrike w:val="false"/>
+          <w:color w:val="000000"/>
+          <w:position w:val="0"/>
+          <w:sz w:val="20"/>
+          <w:sz w:val="20"/>
+          <w:szCs w:val="20"/>
+          <w:u w:val="none"/>
+          <w:shd w:fill="FFFFFF" w:val="clear"/>
+          <w:vertAlign w:val="baseline"/>
+          <w:lang w:val="en-US" w:eastAsia="zh-CN" w:bidi="hi-IN"/>
+        </w:rPr>
+        <w:t>sudo make install</w:t>
+      </w:r>
+    </w:p>
+    <w:p>
+      <w:pPr>
+        <w:pStyle w:val="Normal"/>
+        <w:spacing w:before="0" w:after="0"/>
+        <w:rPr/>
+      </w:pPr>
+      <w:r>
+        <w:rPr/>
+      </w:r>
+    </w:p>
+    <w:p>
+      <w:pPr>
+        <w:pStyle w:val="Normal"/>
+        <w:spacing w:before="0" w:after="0"/>
+        <w:ind w:left="0" w:right="0" w:hanging="0"/>
+        <w:rPr>
+          <w:rStyle w:val="SourceText"/>
+          <w:rFonts w:eastAsia="Arial" w:cs="Arial"/>
+          <w:b/>
+          <w:bCs/>
+          <w:i w:val="false"/>
+          <w:caps w:val="false"/>
+          <w:smallCaps w:val="false"/>
+          <w:strike w:val="false"/>
+          <w:dstrike w:val="false"/>
+          <w:color w:val="000000"/>
+          <w:position w:val="0"/>
+          <w:sz w:val="20"/>
+          <w:sz w:val="20"/>
+          <w:szCs w:val="20"/>
+          <w:u w:val="none"/>
+          <w:shd w:fill="FFFFFF" w:val="clear"/>
+          <w:vertAlign w:val="baseline"/>
+          <w:lang w:val="en-US" w:eastAsia="zh-CN" w:bidi="hi-IN"/>
+        </w:rPr>
+      </w:pPr>
+      <w:r>
+        <w:rPr>
+          <w:rStyle w:val="SourceText"/>
+          <w:rFonts w:eastAsia="Arial" w:cs="Arial"/>
+          <w:b w:val="false"/>
+          <w:i w:val="false"/>
+          <w:caps w:val="false"/>
+          <w:smallCaps w:val="false"/>
+          <w:strike w:val="false"/>
+          <w:dstrike w:val="false"/>
+          <w:color w:val="000000"/>
+          <w:position w:val="0"/>
+          <w:sz w:val="20"/>
+          <w:sz w:val="20"/>
+          <w:szCs w:val="20"/>
+          <w:u w:val="none"/>
+          <w:shd w:fill="FFFFFF" w:val="clear"/>
+          <w:vertAlign w:val="baseline"/>
+          <w:lang w:val="en-US" w:eastAsia="zh-CN" w:bidi="hi-IN"/>
+        </w:rPr>
+        <w:t xml:space="preserve">To use assimp library properly, make sure your computer have installed these  library. </w:t>
+      </w:r>
+      <w:r>
+        <w:rPr>
+          <w:rStyle w:val="SourceText"/>
+          <w:rFonts w:eastAsia="Arial" w:cs="Arial"/>
+          <w:b/>
+          <w:bCs/>
+          <w:i w:val="false"/>
+          <w:caps w:val="false"/>
+          <w:smallCaps w:val="false"/>
+          <w:strike w:val="false"/>
+          <w:dstrike w:val="false"/>
+          <w:color w:val="000000"/>
+          <w:position w:val="0"/>
+          <w:sz w:val="20"/>
+          <w:sz w:val="20"/>
+          <w:szCs w:val="20"/>
+          <w:u w:val="none"/>
+          <w:shd w:fill="FFFFFF" w:val="clear"/>
+          <w:vertAlign w:val="baseline"/>
+          <w:lang w:val="en-US" w:eastAsia="zh-CN" w:bidi="hi-IN"/>
+        </w:rPr>
+        <w:t>SDL2</w:t>
+      </w:r>
+      <w:r>
+        <w:rPr>
+          <w:rStyle w:val="SourceText"/>
+          <w:rFonts w:eastAsia="Arial" w:cs="Arial"/>
+          <w:b w:val="false"/>
+          <w:i w:val="false"/>
+          <w:caps w:val="false"/>
+          <w:smallCaps w:val="false"/>
+          <w:strike w:val="false"/>
+          <w:dstrike w:val="false"/>
+          <w:color w:val="000000"/>
+          <w:position w:val="0"/>
+          <w:sz w:val="20"/>
+          <w:sz w:val="20"/>
+          <w:szCs w:val="20"/>
+          <w:u w:val="none"/>
+          <w:shd w:fill="FFFFFF" w:val="clear"/>
+          <w:vertAlign w:val="baseline"/>
+          <w:lang w:val="en-US" w:eastAsia="zh-CN" w:bidi="hi-IN"/>
+        </w:rPr>
+        <w:t xml:space="preserve">, </w:t>
+      </w:r>
+      <w:r>
+        <w:rPr>
+          <w:rStyle w:val="SourceText"/>
+          <w:rFonts w:eastAsia="Arial" w:cs="Arial"/>
+          <w:b/>
+          <w:bCs/>
+          <w:i w:val="false"/>
+          <w:caps w:val="false"/>
+          <w:smallCaps w:val="false"/>
+          <w:strike w:val="false"/>
+          <w:dstrike w:val="false"/>
+          <w:color w:val="000000"/>
+          <w:position w:val="0"/>
+          <w:sz w:val="20"/>
+          <w:sz w:val="20"/>
+          <w:szCs w:val="20"/>
+          <w:u w:val="none"/>
+          <w:shd w:fill="FFFFFF" w:val="clear"/>
+          <w:vertAlign w:val="baseline"/>
+          <w:lang w:val="en-US" w:eastAsia="zh-CN" w:bidi="hi-IN"/>
+        </w:rPr>
+        <w:t>glew</w:t>
+      </w:r>
+      <w:r>
+        <w:rPr>
+          <w:rStyle w:val="SourceText"/>
+          <w:rFonts w:eastAsia="Arial" w:cs="Arial"/>
+          <w:b w:val="false"/>
+          <w:i w:val="false"/>
+          <w:caps w:val="false"/>
+          <w:smallCaps w:val="false"/>
+          <w:strike w:val="false"/>
+          <w:dstrike w:val="false"/>
+          <w:color w:val="000000"/>
+          <w:position w:val="0"/>
+          <w:sz w:val="20"/>
+          <w:sz w:val="20"/>
+          <w:szCs w:val="20"/>
+          <w:u w:val="none"/>
+          <w:shd w:fill="FFFFFF" w:val="clear"/>
+          <w:vertAlign w:val="baseline"/>
+          <w:lang w:val="en-US" w:eastAsia="zh-CN" w:bidi="hi-IN"/>
+        </w:rPr>
+        <w:t xml:space="preserve"> and </w:t>
+      </w:r>
+      <w:r>
+        <w:rPr>
+          <w:rStyle w:val="SourceText"/>
+          <w:rFonts w:eastAsia="Arial" w:cs="Arial"/>
+          <w:b/>
+          <w:bCs/>
+          <w:i w:val="false"/>
+          <w:caps w:val="false"/>
+          <w:smallCaps w:val="false"/>
+          <w:strike w:val="false"/>
+          <w:dstrike w:val="false"/>
+          <w:color w:val="000000"/>
+          <w:position w:val="0"/>
+          <w:sz w:val="20"/>
+          <w:sz w:val="20"/>
+          <w:szCs w:val="20"/>
+          <w:u w:val="none"/>
+          <w:shd w:fill="FFFFFF" w:val="clear"/>
+          <w:vertAlign w:val="baseline"/>
+          <w:lang w:val="en-US" w:eastAsia="zh-CN" w:bidi="hi-IN"/>
+        </w:rPr>
+        <w:t>SDL_image 2.0</w:t>
+      </w:r>
+    </w:p>
+    <w:p>
+      <w:pPr>
+        <w:pStyle w:val="Heading2"/>
+        <w:rPr>
+          <w:rFonts w:eastAsia="Trebuchet MS" w:cs="Trebuchet MS"/>
+          <w:b/>
+          <w:sz w:val="20"/>
+          <w:szCs w:val="20"/>
+          <w:shd w:fill="FFFFFF" w:val="clear"/>
+        </w:rPr>
+      </w:pPr>
+      <w:r>
+        <w:rPr>
+          <w:rFonts w:eastAsia="Trebuchet MS" w:cs="Trebuchet MS"/>
+          <w:b/>
+          <w:sz w:val="20"/>
+          <w:szCs w:val="20"/>
+          <w:shd w:fill="FFFFFF" w:val="clear"/>
+        </w:rPr>
+        <w:t>SDL2 dependency</w:t>
+      </w:r>
+    </w:p>
+    <w:p>
+      <w:pPr>
+        <w:pStyle w:val="Normal"/>
+        <w:spacing w:before="0" w:after="0"/>
+        <w:rPr>
+          <w:rStyle w:val="SourceText"/>
+          <w:rFonts w:eastAsia="Arial" w:cs="Arial"/>
+          <w:b w:val="false"/>
+          <w:i w:val="false"/>
+          <w:caps w:val="false"/>
+          <w:smallCaps w:val="false"/>
+          <w:strike w:val="false"/>
+          <w:dstrike w:val="false"/>
+          <w:color w:val="000000"/>
+          <w:position w:val="0"/>
+          <w:sz w:val="20"/>
+          <w:sz w:val="20"/>
+          <w:szCs w:val="20"/>
+          <w:u w:val="none"/>
+          <w:shd w:fill="FFFFFF" w:val="clear"/>
+          <w:vertAlign w:val="baseline"/>
+          <w:lang w:val="en-US" w:eastAsia="zh-CN" w:bidi="hi-IN"/>
+        </w:rPr>
+      </w:pPr>
+      <w:r>
+        <w:rPr>
+          <w:rStyle w:val="SourceText"/>
+          <w:rFonts w:eastAsia="Arial" w:cs="Arial"/>
+          <w:b w:val="false"/>
+          <w:i w:val="false"/>
+          <w:caps w:val="false"/>
+          <w:smallCaps w:val="false"/>
+          <w:strike w:val="false"/>
+          <w:dstrike w:val="false"/>
+          <w:color w:val="000000"/>
+          <w:position w:val="0"/>
+          <w:sz w:val="20"/>
+          <w:sz w:val="20"/>
+          <w:szCs w:val="20"/>
+          <w:u w:val="none"/>
+          <w:shd w:fill="FFFFFF" w:val="clear"/>
+          <w:vertAlign w:val="baseline"/>
+          <w:lang w:val="en-US" w:eastAsia="zh-CN" w:bidi="hi-IN"/>
+        </w:rPr>
+        <w:t xml:space="preserve">Get version </w:t>
+      </w:r>
+      <w:hyperlink r:id="rId6">
+        <w:r>
+          <w:rPr>
+            <w:rStyle w:val="SourceText"/>
+            <w:rFonts w:eastAsia="Arial" w:cs="Arial"/>
+            <w:b w:val="false"/>
+            <w:i w:val="false"/>
+            <w:caps w:val="false"/>
+            <w:smallCaps w:val="false"/>
+            <w:strike w:val="false"/>
+            <w:dstrike w:val="false"/>
+            <w:color w:val="000000"/>
+            <w:position w:val="0"/>
+            <w:sz w:val="20"/>
+            <w:sz w:val="20"/>
+            <w:szCs w:val="20"/>
+            <w:u w:val="none"/>
+            <w:shd w:fill="FFFFFF" w:val="clear"/>
+            <w:vertAlign w:val="baseline"/>
+            <w:lang w:val="en-US" w:eastAsia="zh-CN" w:bidi="hi-IN"/>
           </w:rPr>
           <w:t>2.0.3</w:t>
         </w:r>
       </w:hyperlink>
       <w:r>
-        <w:rPr/>
+        <w:rPr>
+          <w:rStyle w:val="SourceText"/>
+          <w:rFonts w:eastAsia="Arial" w:cs="Arial"/>
+          <w:b w:val="false"/>
+          <w:i w:val="false"/>
+          <w:caps w:val="false"/>
+          <w:smallCaps w:val="false"/>
+          <w:strike w:val="false"/>
+          <w:dstrike w:val="false"/>
+          <w:color w:val="000000"/>
+          <w:position w:val="0"/>
+          <w:sz w:val="20"/>
+          <w:sz w:val="20"/>
+          <w:szCs w:val="20"/>
+          <w:u w:val="none"/>
+          <w:shd w:fill="FFFFFF" w:val="clear"/>
+          <w:vertAlign w:val="baseline"/>
+          <w:lang w:val="en-US" w:eastAsia="zh-CN" w:bidi="hi-IN"/>
+        </w:rPr>
         <w:t>.</w:t>
+      </w:r>
+    </w:p>
+    <w:p>
+      <w:pPr>
+        <w:pStyle w:val="Normal"/>
+        <w:spacing w:before="0" w:after="0"/>
+        <w:rPr>
+          <w:rStyle w:val="SourceText"/>
+          <w:rFonts w:eastAsia="Arial" w:cs="Arial"/>
+          <w:b w:val="false"/>
+          <w:i w:val="false"/>
+          <w:caps w:val="false"/>
+          <w:smallCaps w:val="false"/>
+          <w:strike w:val="false"/>
+          <w:dstrike w:val="false"/>
+          <w:color w:val="000000"/>
+          <w:position w:val="0"/>
+          <w:sz w:val="20"/>
+          <w:sz w:val="20"/>
+          <w:szCs w:val="20"/>
+          <w:u w:val="none"/>
+          <w:shd w:fill="FFFFFF" w:val="clear"/>
+          <w:vertAlign w:val="baseline"/>
+          <w:lang w:val="en-US" w:eastAsia="zh-CN" w:bidi="hi-IN"/>
+        </w:rPr>
+      </w:pPr>
+      <w:r>
+        <w:rPr>
+          <w:rStyle w:val="SourceText"/>
+          <w:rFonts w:eastAsia="Arial" w:cs="Arial"/>
+          <w:b w:val="false"/>
+          <w:i w:val="false"/>
+          <w:caps w:val="false"/>
+          <w:smallCaps w:val="false"/>
+          <w:strike w:val="false"/>
+          <w:dstrike w:val="false"/>
+          <w:color w:val="000000"/>
+          <w:position w:val="0"/>
+          <w:sz w:val="20"/>
+          <w:sz w:val="20"/>
+          <w:szCs w:val="20"/>
+          <w:u w:val="none"/>
+          <w:shd w:fill="FFFFFF" w:val="clear"/>
+          <w:vertAlign w:val="baseline"/>
+          <w:lang w:val="en-US" w:eastAsia="zh-CN" w:bidi="hi-IN"/>
+        </w:rPr>
+        <w:t>Unzip / tar xvf</w:t>
+      </w:r>
+    </w:p>
+    <w:p>
+      <w:pPr>
+        <w:pStyle w:val="Normal"/>
+        <w:spacing w:before="0" w:after="0"/>
+        <w:rPr>
+          <w:rStyle w:val="SourceText"/>
+          <w:rFonts w:eastAsia="Arial" w:cs="Arial"/>
+          <w:b w:val="false"/>
+          <w:i w:val="false"/>
+          <w:caps w:val="false"/>
+          <w:smallCaps w:val="false"/>
+          <w:strike w:val="false"/>
+          <w:dstrike w:val="false"/>
+          <w:color w:val="000000"/>
+          <w:position w:val="0"/>
+          <w:sz w:val="20"/>
+          <w:sz w:val="20"/>
+          <w:szCs w:val="20"/>
+          <w:u w:val="none"/>
+          <w:shd w:fill="FFFFFF" w:val="clear"/>
+          <w:vertAlign w:val="baseline"/>
+          <w:lang w:val="en-US" w:eastAsia="zh-CN" w:bidi="hi-IN"/>
+        </w:rPr>
+      </w:pPr>
+      <w:r>
+        <w:rPr>
+          <w:rStyle w:val="SourceText"/>
+          <w:rFonts w:eastAsia="Arial" w:cs="Arial"/>
+          <w:b w:val="false"/>
+          <w:i w:val="false"/>
+          <w:caps w:val="false"/>
+          <w:smallCaps w:val="false"/>
+          <w:strike w:val="false"/>
+          <w:dstrike w:val="false"/>
+          <w:color w:val="000000"/>
+          <w:position w:val="0"/>
+          <w:sz w:val="20"/>
+          <w:sz w:val="20"/>
+          <w:szCs w:val="20"/>
+          <w:u w:val="none"/>
+          <w:shd w:fill="FFFFFF" w:val="clear"/>
+          <w:vertAlign w:val="baseline"/>
+          <w:lang w:val="en-US" w:eastAsia="zh-CN" w:bidi="hi-IN"/>
+        </w:rPr>
+        <w:t>Then “sudo ./configure; sudo make; sudo make install” as derived from the INSTALL.txt file</w:t>
       </w:r>
     </w:p>
     <w:p>
@@ -609,113 +1247,597 @@
       </w:pPr>
       <w:r>
         <w:rPr/>
-        <w:t>Unzip / tar xvf</w:t>
       </w:r>
     </w:p>
     <w:p>
       <w:pPr>
         <w:pStyle w:val="Normal"/>
         <w:spacing w:before="0" w:after="0"/>
-        <w:rPr/>
-      </w:pPr>
-      <w:r>
-        <w:rPr/>
-        <w:t>Then “sudo ./configure; sudo make; sudo make install” as derived from the INSTALL.txt file</w:t>
+        <w:rPr>
+          <w:rStyle w:val="SourceText"/>
+          <w:rFonts w:eastAsia="Arial" w:cs="Arial"/>
+          <w:b w:val="false"/>
+          <w:i w:val="false"/>
+          <w:caps w:val="false"/>
+          <w:smallCaps w:val="false"/>
+          <w:strike w:val="false"/>
+          <w:dstrike w:val="false"/>
+          <w:color w:val="000000"/>
+          <w:position w:val="0"/>
+          <w:sz w:val="20"/>
+          <w:sz w:val="20"/>
+          <w:szCs w:val="20"/>
+          <w:u w:val="none"/>
+          <w:shd w:fill="FFFFFF" w:val="clear"/>
+          <w:vertAlign w:val="baseline"/>
+          <w:lang w:val="en-US" w:eastAsia="zh-CN" w:bidi="hi-IN"/>
+        </w:rPr>
+      </w:pPr>
+      <w:r>
+        <w:rPr>
+          <w:rStyle w:val="SourceText"/>
+          <w:rFonts w:eastAsia="Arial" w:cs="Arial"/>
+          <w:b w:val="false"/>
+          <w:i w:val="false"/>
+          <w:caps w:val="false"/>
+          <w:smallCaps w:val="false"/>
+          <w:strike w:val="false"/>
+          <w:dstrike w:val="false"/>
+          <w:color w:val="000000"/>
+          <w:position w:val="0"/>
+          <w:sz w:val="20"/>
+          <w:sz w:val="20"/>
+          <w:szCs w:val="20"/>
+          <w:u w:val="none"/>
+          <w:shd w:fill="FFFFFF" w:val="clear"/>
+          <w:vertAlign w:val="baseline"/>
+          <w:lang w:val="en-US" w:eastAsia="zh-CN" w:bidi="hi-IN"/>
+        </w:rPr>
+        <w:t>Libraries end up in /usr/local/lib-lGLEW -lassimp `pkg-config --cflags --libs opencv</w:t>
+      </w:r>
+    </w:p>
+    <w:p>
+      <w:pPr>
+        <w:pStyle w:val="Heading2"/>
+        <w:rPr>
+          <w:rFonts w:eastAsia="Trebuchet MS" w:cs="Trebuchet MS"/>
+          <w:b/>
+          <w:sz w:val="20"/>
+          <w:szCs w:val="20"/>
+          <w:shd w:fill="FFFFFF" w:val="clear"/>
+        </w:rPr>
+      </w:pPr>
+      <w:r>
+        <w:rPr>
+          <w:rFonts w:eastAsia="Trebuchet MS" w:cs="Trebuchet MS"/>
+          <w:b/>
+          <w:sz w:val="20"/>
+          <w:szCs w:val="20"/>
+          <w:shd w:fill="FFFFFF" w:val="clear"/>
+        </w:rPr>
+        <w:t>glew dependency</w:t>
+      </w:r>
+    </w:p>
+    <w:p>
+      <w:pPr>
+        <w:pStyle w:val="Normal"/>
+        <w:rPr>
+          <w:rStyle w:val="SourceText"/>
+          <w:rFonts w:eastAsia="Arial" w:cs="Arial"/>
+          <w:b w:val="false"/>
+          <w:i w:val="false"/>
+          <w:caps w:val="false"/>
+          <w:smallCaps w:val="false"/>
+          <w:strike w:val="false"/>
+          <w:dstrike w:val="false"/>
+          <w:color w:val="000000"/>
+          <w:position w:val="0"/>
+          <w:sz w:val="20"/>
+          <w:sz w:val="20"/>
+          <w:szCs w:val="20"/>
+          <w:u w:val="none"/>
+          <w:shd w:fill="FFFFFF" w:val="clear"/>
+          <w:vertAlign w:val="baseline"/>
+          <w:lang w:val="en-US" w:eastAsia="zh-CN" w:bidi="hi-IN"/>
+        </w:rPr>
+      </w:pPr>
+      <w:r>
+        <w:rPr>
+          <w:rStyle w:val="SourceText"/>
+          <w:rFonts w:eastAsia="Arial" w:cs="Arial"/>
+          <w:b w:val="false"/>
+          <w:i w:val="false"/>
+          <w:caps w:val="false"/>
+          <w:smallCaps w:val="false"/>
+          <w:strike w:val="false"/>
+          <w:dstrike w:val="false"/>
+          <w:color w:val="000000"/>
+          <w:position w:val="0"/>
+          <w:sz w:val="20"/>
+          <w:sz w:val="20"/>
+          <w:szCs w:val="20"/>
+          <w:u w:val="none"/>
+          <w:shd w:fill="FFFFFF" w:val="clear"/>
+          <w:vertAlign w:val="baseline"/>
+          <w:lang w:val="en-US" w:eastAsia="zh-CN" w:bidi="hi-IN"/>
+        </w:rPr>
+        <w:t xml:space="preserve">Download from </w:t>
+      </w:r>
+      <w:hyperlink r:id="rId7">
+        <w:r>
+          <w:rPr>
+            <w:rStyle w:val="SourceText"/>
+            <w:rFonts w:eastAsia="Arial" w:cs="Arial"/>
+            <w:b w:val="false"/>
+            <w:i w:val="false"/>
+            <w:caps w:val="false"/>
+            <w:smallCaps w:val="false"/>
+            <w:strike w:val="false"/>
+            <w:dstrike w:val="false"/>
+            <w:color w:val="000000"/>
+            <w:position w:val="0"/>
+            <w:sz w:val="20"/>
+            <w:sz w:val="20"/>
+            <w:szCs w:val="20"/>
+            <w:u w:val="none"/>
+            <w:shd w:fill="FFFFFF" w:val="clear"/>
+            <w:vertAlign w:val="baseline"/>
+            <w:lang w:val="en-US" w:eastAsia="zh-CN" w:bidi="hi-IN"/>
+          </w:rPr>
+          <w:t>here</w:t>
+        </w:r>
+      </w:hyperlink>
+    </w:p>
+    <w:p>
+      <w:pPr>
+        <w:pStyle w:val="Normal"/>
+        <w:rPr>
+          <w:rStyle w:val="SourceText"/>
+          <w:rFonts w:eastAsia="Arial" w:cs="Arial"/>
+          <w:b w:val="false"/>
+          <w:i w:val="false"/>
+          <w:caps w:val="false"/>
+          <w:smallCaps w:val="false"/>
+          <w:strike w:val="false"/>
+          <w:dstrike w:val="false"/>
+          <w:color w:val="000000"/>
+          <w:position w:val="0"/>
+          <w:sz w:val="20"/>
+          <w:sz w:val="20"/>
+          <w:szCs w:val="20"/>
+          <w:u w:val="none"/>
+          <w:shd w:fill="FFFFFF" w:val="clear"/>
+          <w:vertAlign w:val="baseline"/>
+          <w:lang w:val="en-US" w:eastAsia="zh-CN" w:bidi="hi-IN"/>
+        </w:rPr>
+      </w:pPr>
+      <w:r>
+        <w:rPr>
+          <w:rStyle w:val="SourceText"/>
+          <w:rFonts w:eastAsia="Arial" w:cs="Arial"/>
+          <w:b w:val="false"/>
+          <w:i w:val="false"/>
+          <w:caps w:val="false"/>
+          <w:smallCaps w:val="false"/>
+          <w:strike w:val="false"/>
+          <w:dstrike w:val="false"/>
+          <w:color w:val="000000"/>
+          <w:position w:val="0"/>
+          <w:sz w:val="20"/>
+          <w:sz w:val="20"/>
+          <w:szCs w:val="20"/>
+          <w:u w:val="none"/>
+          <w:shd w:fill="FFFFFF" w:val="clear"/>
+          <w:vertAlign w:val="baseline"/>
+          <w:lang w:val="en-US" w:eastAsia="zh-CN" w:bidi="hi-IN"/>
+        </w:rPr>
+        <w:t>cd to the directory</w:t>
+      </w:r>
+    </w:p>
+    <w:p>
+      <w:pPr>
+        <w:pStyle w:val="Normal"/>
+        <w:rPr>
+          <w:rStyle w:val="SourceText"/>
+          <w:rFonts w:eastAsia="Arial" w:cs="Arial"/>
+          <w:b w:val="false"/>
+          <w:i w:val="false"/>
+          <w:caps w:val="false"/>
+          <w:smallCaps w:val="false"/>
+          <w:strike w:val="false"/>
+          <w:dstrike w:val="false"/>
+          <w:color w:val="000000"/>
+          <w:position w:val="0"/>
+          <w:sz w:val="20"/>
+          <w:sz w:val="20"/>
+          <w:szCs w:val="20"/>
+          <w:u w:val="none"/>
+          <w:shd w:fill="FFFFFF" w:val="clear"/>
+          <w:vertAlign w:val="baseline"/>
+          <w:lang w:val="en-US" w:eastAsia="zh-CN" w:bidi="hi-IN"/>
+        </w:rPr>
+      </w:pPr>
+      <w:r>
+        <w:rPr>
+          <w:rStyle w:val="SourceText"/>
+          <w:rFonts w:eastAsia="Arial" w:cs="Arial"/>
+          <w:b w:val="false"/>
+          <w:i w:val="false"/>
+          <w:caps w:val="false"/>
+          <w:smallCaps w:val="false"/>
+          <w:strike w:val="false"/>
+          <w:dstrike w:val="false"/>
+          <w:color w:val="000000"/>
+          <w:position w:val="0"/>
+          <w:sz w:val="20"/>
+          <w:sz w:val="20"/>
+          <w:szCs w:val="20"/>
+          <w:u w:val="none"/>
+          <w:shd w:fill="FFFFFF" w:val="clear"/>
+          <w:vertAlign w:val="baseline"/>
+          <w:lang w:val="en-US" w:eastAsia="zh-CN" w:bidi="hi-IN"/>
+        </w:rPr>
+        <w:t>make</w:t>
+      </w:r>
+    </w:p>
+    <w:p>
+      <w:pPr>
+        <w:pStyle w:val="Normal"/>
+        <w:rPr>
+          <w:rStyle w:val="SourceText"/>
+          <w:rFonts w:eastAsia="Arial" w:cs="Arial"/>
+          <w:b w:val="false"/>
+          <w:i w:val="false"/>
+          <w:caps w:val="false"/>
+          <w:smallCaps w:val="false"/>
+          <w:strike w:val="false"/>
+          <w:dstrike w:val="false"/>
+          <w:color w:val="000000"/>
+          <w:position w:val="0"/>
+          <w:sz w:val="20"/>
+          <w:sz w:val="20"/>
+          <w:szCs w:val="20"/>
+          <w:u w:val="none"/>
+          <w:shd w:fill="FFFFFF" w:val="clear"/>
+          <w:vertAlign w:val="baseline"/>
+          <w:lang w:val="en-US" w:eastAsia="zh-CN" w:bidi="hi-IN"/>
+        </w:rPr>
+      </w:pPr>
+      <w:r>
+        <w:rPr>
+          <w:rStyle w:val="SourceText"/>
+          <w:rFonts w:eastAsia="Arial" w:cs="Arial"/>
+          <w:b w:val="false"/>
+          <w:i w:val="false"/>
+          <w:caps w:val="false"/>
+          <w:smallCaps w:val="false"/>
+          <w:strike w:val="false"/>
+          <w:dstrike w:val="false"/>
+          <w:color w:val="000000"/>
+          <w:position w:val="0"/>
+          <w:sz w:val="20"/>
+          <w:sz w:val="20"/>
+          <w:szCs w:val="20"/>
+          <w:u w:val="none"/>
+          <w:shd w:fill="FFFFFF" w:val="clear"/>
+          <w:vertAlign w:val="baseline"/>
+          <w:lang w:val="en-US" w:eastAsia="zh-CN" w:bidi="hi-IN"/>
+        </w:rPr>
+        <w:t>make install # “sudo make install” if needed</w:t>
+      </w:r>
+    </w:p>
+    <w:p>
+      <w:pPr>
+        <w:pStyle w:val="Heading2"/>
+        <w:rPr>
+          <w:rFonts w:eastAsia="Trebuchet MS" w:cs="Trebuchet MS"/>
+          <w:b/>
+          <w:sz w:val="20"/>
+          <w:szCs w:val="20"/>
+          <w:shd w:fill="FFFFFF" w:val="clear"/>
+        </w:rPr>
+      </w:pPr>
+      <w:r>
+        <w:rPr>
+          <w:rFonts w:eastAsia="Trebuchet MS" w:cs="Trebuchet MS"/>
+          <w:b/>
+          <w:sz w:val="20"/>
+          <w:szCs w:val="20"/>
+          <w:shd w:fill="FFFFFF" w:val="clear"/>
+        </w:rPr>
+        <w:t>For the program</w:t>
+      </w:r>
+    </w:p>
+    <w:p>
+      <w:pPr>
+        <w:pStyle w:val="Normal"/>
+        <w:rPr>
+          <w:rStyle w:val="SourceText"/>
+          <w:rFonts w:eastAsia="Arial" w:cs="Arial"/>
+          <w:b w:val="false"/>
+          <w:i w:val="false"/>
+          <w:caps w:val="false"/>
+          <w:smallCaps w:val="false"/>
+          <w:strike w:val="false"/>
+          <w:dstrike w:val="false"/>
+          <w:color w:val="000000"/>
+          <w:position w:val="0"/>
+          <w:sz w:val="20"/>
+          <w:sz w:val="20"/>
+          <w:szCs w:val="20"/>
+          <w:u w:val="none"/>
+          <w:shd w:fill="FFFFFF" w:val="clear"/>
+          <w:vertAlign w:val="baseline"/>
+          <w:lang w:val="en-US" w:eastAsia="zh-CN" w:bidi="hi-IN"/>
+        </w:rPr>
+      </w:pPr>
+      <w:r>
+        <w:rPr>
+          <w:rFonts w:eastAsia="Arial" w:cs="Arial"/>
+          <w:b w:val="false"/>
+          <w:i w:val="false"/>
+          <w:caps w:val="false"/>
+          <w:smallCaps w:val="false"/>
+          <w:strike w:val="false"/>
+          <w:dstrike w:val="false"/>
+          <w:color w:val="000000"/>
+          <w:position w:val="0"/>
+          <w:sz w:val="20"/>
+          <w:sz w:val="20"/>
+          <w:szCs w:val="20"/>
+          <w:u w:val="none"/>
+          <w:shd w:fill="FFFFFF" w:val="clear"/>
+          <w:vertAlign w:val="baseline"/>
+          <w:lang w:val="en-US" w:eastAsia="zh-CN" w:bidi="hi-IN"/>
+        </w:rPr>
+        <w:t>nvcc model.cu -o test -lIL -lGL -lglut -lGLEW -lassimp `</w:t>
+      </w:r>
+      <w:r>
+        <w:rPr>
+          <w:rStyle w:val="SourceText"/>
+          <w:rFonts w:eastAsia="Arial" w:cs="Arial"/>
+          <w:b w:val="false"/>
+          <w:i w:val="false"/>
+          <w:caps w:val="false"/>
+          <w:smallCaps w:val="false"/>
+          <w:strike w:val="false"/>
+          <w:dstrike w:val="false"/>
+          <w:color w:val="000000"/>
+          <w:position w:val="0"/>
+          <w:sz w:val="20"/>
+          <w:sz w:val="20"/>
+          <w:szCs w:val="20"/>
+          <w:u w:val="none"/>
+          <w:shd w:fill="FFFFFF" w:val="clear"/>
+          <w:vertAlign w:val="baseline"/>
+          <w:lang w:val="en-US" w:eastAsia="zh-CN" w:bidi="hi-IN"/>
+        </w:rPr>
+        <w:t>pkg-config --cflags --libs opencv`</w:t>
+      </w:r>
+    </w:p>
+    <w:p>
+      <w:pPr>
+        <w:pStyle w:val="Normal"/>
+        <w:rPr>
+          <w:rStyle w:val="SourceText"/>
+          <w:rFonts w:eastAsia="Arial" w:cs="Arial"/>
+          <w:b w:val="false"/>
+          <w:i w:val="false"/>
+          <w:caps w:val="false"/>
+          <w:smallCaps w:val="false"/>
+          <w:strike w:val="false"/>
+          <w:dstrike w:val="false"/>
+          <w:color w:val="000000"/>
+          <w:position w:val="0"/>
+          <w:sz w:val="20"/>
+          <w:sz w:val="20"/>
+          <w:szCs w:val="20"/>
+          <w:u w:val="none"/>
+          <w:shd w:fill="FFFFFF" w:val="clear"/>
+          <w:vertAlign w:val="baseline"/>
+          <w:lang w:val="en-US" w:eastAsia="zh-CN" w:bidi="hi-IN"/>
+        </w:rPr>
+      </w:pPr>
+      <w:r>
+        <w:rPr>
+          <w:rStyle w:val="SourceText"/>
+          <w:rFonts w:eastAsia="Arial" w:cs="Arial"/>
+          <w:b w:val="false"/>
+          <w:i w:val="false"/>
+          <w:caps w:val="false"/>
+          <w:smallCaps w:val="false"/>
+          <w:strike w:val="false"/>
+          <w:dstrike w:val="false"/>
+          <w:color w:val="000000"/>
+          <w:position w:val="0"/>
+          <w:sz w:val="20"/>
+          <w:sz w:val="20"/>
+          <w:szCs w:val="20"/>
+          <w:u w:val="none"/>
+          <w:shd w:fill="FFFFFF" w:val="clear"/>
+          <w:vertAlign w:val="baseline"/>
+          <w:lang w:val="en-US" w:eastAsia="zh-CN" w:bidi="hi-IN"/>
+        </w:rPr>
+        <w:t>(you can also use do “make”)</w:t>
+      </w:r>
+    </w:p>
+    <w:p>
+      <w:pPr>
+        <w:pStyle w:val="Normal"/>
+        <w:rPr>
+          <w:rStyle w:val="SourceText"/>
+          <w:rFonts w:eastAsia="Arial" w:cs="Arial"/>
+          <w:b w:val="false"/>
+          <w:i w:val="false"/>
+          <w:caps w:val="false"/>
+          <w:smallCaps w:val="false"/>
+          <w:strike w:val="false"/>
+          <w:dstrike w:val="false"/>
+          <w:color w:val="000000"/>
+          <w:position w:val="0"/>
+          <w:sz w:val="20"/>
+          <w:sz w:val="20"/>
+          <w:szCs w:val="20"/>
+          <w:u w:val="none"/>
+          <w:shd w:fill="FFFFFF" w:val="clear"/>
+          <w:vertAlign w:val="baseline"/>
+          <w:lang w:val="en-US" w:eastAsia="zh-CN" w:bidi="hi-IN"/>
+        </w:rPr>
+      </w:pPr>
+      <w:r>
+        <w:rPr>
+          <w:rStyle w:val="SourceText"/>
+          <w:rFonts w:eastAsia="Arial" w:cs="Arial"/>
+          <w:b w:val="false"/>
+          <w:i w:val="false"/>
+          <w:caps w:val="false"/>
+          <w:smallCaps w:val="false"/>
+          <w:strike w:val="false"/>
+          <w:dstrike w:val="false"/>
+          <w:color w:val="000000"/>
+          <w:position w:val="0"/>
+          <w:sz w:val="20"/>
+          <w:sz w:val="20"/>
+          <w:szCs w:val="20"/>
+          <w:u w:val="none"/>
+          <w:shd w:fill="FFFFFF" w:val="clear"/>
+          <w:vertAlign w:val="baseline"/>
+          <w:lang w:val="en-US" w:eastAsia="zh-CN" w:bidi="hi-IN"/>
+        </w:rPr>
+        <w:t>then ./test</w:t>
+      </w:r>
+    </w:p>
+    <w:p>
+      <w:pPr>
+        <w:pStyle w:val="Normal"/>
+        <w:rPr>
+          <w:rFonts w:eastAsia="Arial" w:cs="Arial"/>
+          <w:b w:val="false"/>
+          <w:i w:val="false"/>
+          <w:caps w:val="false"/>
+          <w:smallCaps w:val="false"/>
+          <w:strike w:val="false"/>
+          <w:dstrike w:val="false"/>
+          <w:color w:val="000000"/>
+          <w:position w:val="0"/>
+          <w:sz w:val="20"/>
+          <w:sz w:val="20"/>
+          <w:szCs w:val="20"/>
+          <w:u w:val="none"/>
+          <w:shd w:fill="FFFFFF" w:val="clear"/>
+          <w:vertAlign w:val="baseline"/>
+          <w:lang w:val="en-US" w:eastAsia="zh-CN" w:bidi="hi-IN"/>
+        </w:rPr>
+      </w:pPr>
+      <w:r>
+        <w:rPr>
+          <w:rFonts w:eastAsia="Arial" w:cs="Arial"/>
+          <w:b w:val="false"/>
+          <w:i w:val="false"/>
+          <w:caps w:val="false"/>
+          <w:smallCaps w:val="false"/>
+          <w:strike w:val="false"/>
+          <w:dstrike w:val="false"/>
+          <w:color w:val="000000"/>
+          <w:position w:val="0"/>
+          <w:sz w:val="20"/>
+          <w:sz w:val="20"/>
+          <w:szCs w:val="20"/>
+          <w:u w:val="none"/>
+          <w:shd w:fill="FFFFFF" w:val="clear"/>
+          <w:vertAlign w:val="baseline"/>
+          <w:lang w:val="en-US" w:eastAsia="zh-CN" w:bidi="hi-IN"/>
+        </w:rPr>
+      </w:r>
+    </w:p>
+    <w:p>
+      <w:pPr>
+        <w:pStyle w:val="Normal"/>
+        <w:rPr>
+          <w:rStyle w:val="SourceText"/>
+          <w:rFonts w:eastAsia="Arial" w:cs="Arial"/>
+          <w:b w:val="false"/>
+          <w:i w:val="false"/>
+          <w:caps w:val="false"/>
+          <w:smallCaps w:val="false"/>
+          <w:strike w:val="false"/>
+          <w:dstrike w:val="false"/>
+          <w:color w:val="000000"/>
+          <w:position w:val="0"/>
+          <w:sz w:val="20"/>
+          <w:sz w:val="20"/>
+          <w:szCs w:val="20"/>
+          <w:u w:val="none"/>
+          <w:shd w:fill="FFFFFF" w:val="clear"/>
+          <w:vertAlign w:val="baseline"/>
+          <w:lang w:val="en-US" w:eastAsia="zh-CN" w:bidi="hi-IN"/>
+        </w:rPr>
+      </w:pPr>
+      <w:r>
+        <w:rPr>
+          <w:rStyle w:val="SourceText"/>
+          <w:rFonts w:eastAsia="Arial" w:cs="Arial"/>
+          <w:b w:val="false"/>
+          <w:i w:val="false"/>
+          <w:caps w:val="false"/>
+          <w:smallCaps w:val="false"/>
+          <w:strike w:val="false"/>
+          <w:dstrike w:val="false"/>
+          <w:color w:val="000000"/>
+          <w:position w:val="0"/>
+          <w:sz w:val="20"/>
+          <w:sz w:val="20"/>
+          <w:szCs w:val="20"/>
+          <w:u w:val="none"/>
+          <w:shd w:fill="FFFFFF" w:val="clear"/>
+          <w:vertAlign w:val="baseline"/>
+          <w:lang w:val="en-US" w:eastAsia="zh-CN" w:bidi="hi-IN"/>
+        </w:rPr>
+        <w:t>If you get an error about libGLEW cannot be found, update the LD_LIBRARY_PATH (export LD_LIBRARY_PATH=/usr/lib64:$LD_LIBRARY_PATH) and then recompile.</w:t>
       </w:r>
     </w:p>
     <w:p>
       <w:pPr>
         <w:pStyle w:val="Normal"/>
         <w:spacing w:before="0" w:after="0"/>
-        <w:rPr/>
-      </w:pPr>
-      <w:r>
-        <w:rPr/>
-      </w:r>
-    </w:p>
-    <w:p>
-      <w:pPr>
-        <w:pStyle w:val="Normal"/>
-        <w:spacing w:before="0" w:after="0"/>
-        <w:rPr/>
-      </w:pPr>
-      <w:r>
-        <w:rPr/>
-        <w:t>Libraries end up in /usr/local/lib</w:t>
-      </w:r>
-    </w:p>
-    <w:p>
-      <w:pPr>
-        <w:pStyle w:val="Normal"/>
-        <w:spacing w:before="0" w:after="0"/>
-        <w:rPr/>
-      </w:pPr>
-      <w:r>
-        <w:rPr/>
-      </w:r>
-    </w:p>
-    <w:p>
-      <w:pPr>
-        <w:pStyle w:val="Heading2"/>
-        <w:rPr/>
-      </w:pPr>
-      <w:r>
-        <w:rPr/>
-        <w:t>For the program</w:t>
-      </w:r>
-    </w:p>
-    <w:p>
-      <w:pPr>
-        <w:pStyle w:val="Normal"/>
-        <w:spacing w:before="0" w:after="0"/>
-        <w:rPr>
-          <w:rStyle w:val="SourceText"/>
-        </w:rPr>
-      </w:pPr>
-      <w:r>
-        <w:rPr/>
-        <w:t>nvcc model.cu -o test -lIL -lGL -lglut -lGLEW -lassimp `</w:t>
-      </w:r>
-      <w:r>
-        <w:rPr>
-          <w:rStyle w:val="SourceText"/>
-        </w:rPr>
-        <w:t>pkg-config --cflags --libs opencv`</w:t>
-      </w:r>
-    </w:p>
-    <w:p>
-      <w:pPr>
-        <w:pStyle w:val="Normal"/>
-        <w:spacing w:before="0" w:after="0"/>
-        <w:rPr/>
-      </w:pPr>
-      <w:r>
-        <w:rPr/>
-      </w:r>
-    </w:p>
-    <w:p>
-      <w:pPr>
-        <w:pStyle w:val="Normal"/>
-        <w:spacing w:before="0" w:after="0"/>
-        <w:rPr>
-          <w:rStyle w:val="SourceText"/>
-        </w:rPr>
-      </w:pPr>
-      <w:r>
-        <w:rPr>
-          <w:rStyle w:val="SourceText"/>
-        </w:rPr>
-        <w:t>then ./test</w:t>
-      </w:r>
-    </w:p>
-    <w:p>
-      <w:pPr>
-        <w:pStyle w:val="Normal"/>
-        <w:spacing w:before="0" w:after="0"/>
-        <w:rPr/>
-      </w:pPr>
-      <w:r>
-        <w:rPr/>
+        <w:rPr>
+          <w:rFonts w:eastAsia="Arial" w:cs="Arial"/>
+          <w:b w:val="false"/>
+          <w:i w:val="false"/>
+          <w:caps w:val="false"/>
+          <w:smallCaps w:val="false"/>
+          <w:strike w:val="false"/>
+          <w:dstrike w:val="false"/>
+          <w:color w:val="000000"/>
+          <w:position w:val="0"/>
+          <w:sz w:val="20"/>
+          <w:sz w:val="20"/>
+          <w:szCs w:val="20"/>
+          <w:u w:val="none"/>
+          <w:shd w:fill="FFFFFF" w:val="clear"/>
+          <w:vertAlign w:val="baseline"/>
+          <w:lang w:val="en-US" w:eastAsia="zh-CN" w:bidi="hi-IN"/>
+        </w:rPr>
+      </w:pPr>
+      <w:r>
+        <w:rPr>
+          <w:rFonts w:eastAsia="Arial" w:cs="Arial"/>
+          <w:b w:val="false"/>
+          <w:i w:val="false"/>
+          <w:caps w:val="false"/>
+          <w:smallCaps w:val="false"/>
+          <w:strike w:val="false"/>
+          <w:dstrike w:val="false"/>
+          <w:color w:val="000000"/>
+          <w:position w:val="0"/>
+          <w:sz w:val="20"/>
+          <w:sz w:val="20"/>
+          <w:szCs w:val="20"/>
+          <w:u w:val="none"/>
+          <w:shd w:fill="FFFFFF" w:val="clear"/>
+          <w:vertAlign w:val="baseline"/>
+          <w:lang w:val="en-US" w:eastAsia="zh-CN" w:bidi="hi-IN"/>
+        </w:rPr>
       </w:r>
     </w:p>
     <w:p>
@@ -762,7 +1884,9 @@
         <w:ind w:left="720" w:hanging="-360"/>
       </w:pPr>
       <w:rPr>
-        <w:u w:val="none"/>
+        <w:sz w:val="20"/>
+        <w:u w:val="none"/>
+        <w:szCs w:val="20"/>
       </w:rPr>
     </w:lvl>
     <w:lvl w:ilvl="1">
@@ -774,7 +1898,9 @@
         <w:ind w:left="1440" w:hanging="-1080"/>
       </w:pPr>
       <w:rPr>
-        <w:u w:val="none"/>
+        <w:sz w:val="20"/>
+        <w:u w:val="none"/>
+        <w:szCs w:val="20"/>
       </w:rPr>
     </w:lvl>
     <w:lvl w:ilvl="2">
@@ -786,7 +1912,9 @@
         <w:ind w:left="2160" w:hanging="-1800"/>
       </w:pPr>
       <w:rPr>
-        <w:u w:val="none"/>
+        <w:sz w:val="20"/>
+        <w:u w:val="none"/>
+        <w:szCs w:val="20"/>
       </w:rPr>
     </w:lvl>
     <w:lvl w:ilvl="3">
@@ -798,7 +1926,9 @@
         <w:ind w:left="2880" w:hanging="-2520"/>
       </w:pPr>
       <w:rPr>
-        <w:u w:val="none"/>
+        <w:sz w:val="20"/>
+        <w:u w:val="none"/>
+        <w:szCs w:val="20"/>
       </w:rPr>
     </w:lvl>
     <w:lvl w:ilvl="4">
@@ -810,7 +1940,9 @@
         <w:ind w:left="3600" w:hanging="-3240"/>
       </w:pPr>
       <w:rPr>
-        <w:u w:val="none"/>
+        <w:sz w:val="20"/>
+        <w:u w:val="none"/>
+        <w:szCs w:val="20"/>
       </w:rPr>
     </w:lvl>
     <w:lvl w:ilvl="5">
@@ -822,7 +1954,9 @@
         <w:ind w:left="4320" w:hanging="-3960"/>
       </w:pPr>
       <w:rPr>
-        <w:u w:val="none"/>
+        <w:sz w:val="20"/>
+        <w:u w:val="none"/>
+        <w:szCs w:val="20"/>
       </w:rPr>
     </w:lvl>
     <w:lvl w:ilvl="6">
@@ -834,7 +1968,9 @@
         <w:ind w:left="5040" w:hanging="-4680"/>
       </w:pPr>
       <w:rPr>
-        <w:u w:val="none"/>
+        <w:sz w:val="20"/>
+        <w:u w:val="none"/>
+        <w:szCs w:val="20"/>
       </w:rPr>
     </w:lvl>
     <w:lvl w:ilvl="7">
@@ -846,7 +1982,9 @@
         <w:ind w:left="5760" w:hanging="-5400"/>
       </w:pPr>
       <w:rPr>
-        <w:u w:val="none"/>
+        <w:sz w:val="20"/>
+        <w:u w:val="none"/>
+        <w:szCs w:val="20"/>
       </w:rPr>
     </w:lvl>
     <w:lvl w:ilvl="8">
@@ -858,7 +1996,9 @@
         <w:ind w:left="6480" w:hanging="-6120"/>
       </w:pPr>
       <w:rPr>
-        <w:u w:val="none"/>
+        <w:sz w:val="20"/>
+        <w:u w:val="none"/>
+        <w:szCs w:val="20"/>
       </w:rPr>
     </w:lvl>
   </w:abstractNum>
@@ -872,7 +2012,9 @@
         <w:ind w:left="720" w:hanging="-360"/>
       </w:pPr>
       <w:rPr>
-        <w:u w:val="none"/>
+        <w:sz w:val="20"/>
+        <w:u w:val="none"/>
+        <w:szCs w:val="20"/>
       </w:rPr>
     </w:lvl>
     <w:lvl w:ilvl="1">
@@ -884,7 +2026,9 @@
         <w:ind w:left="1440" w:hanging="-1080"/>
       </w:pPr>
       <w:rPr>
-        <w:u w:val="none"/>
+        <w:sz w:val="20"/>
+        <w:u w:val="none"/>
+        <w:szCs w:val="20"/>
       </w:rPr>
     </w:lvl>
     <w:lvl w:ilvl="2">
@@ -896,7 +2040,9 @@
         <w:ind w:left="2160" w:hanging="-1800"/>
       </w:pPr>
       <w:rPr>
-        <w:u w:val="none"/>
+        <w:sz w:val="20"/>
+        <w:u w:val="none"/>
+        <w:szCs w:val="20"/>
       </w:rPr>
     </w:lvl>
     <w:lvl w:ilvl="3">
@@ -908,7 +2054,9 @@
         <w:ind w:left="2880" w:hanging="-2520"/>
       </w:pPr>
       <w:rPr>
-        <w:u w:val="none"/>
+        <w:sz w:val="20"/>
+        <w:u w:val="none"/>
+        <w:szCs w:val="20"/>
       </w:rPr>
     </w:lvl>
     <w:lvl w:ilvl="4">
@@ -920,7 +2068,9 @@
         <w:ind w:left="3600" w:hanging="-3240"/>
       </w:pPr>
       <w:rPr>
-        <w:u w:val="none"/>
+        <w:sz w:val="20"/>
+        <w:u w:val="none"/>
+        <w:szCs w:val="20"/>
       </w:rPr>
     </w:lvl>
     <w:lvl w:ilvl="5">
@@ -932,7 +2082,9 @@
         <w:ind w:left="4320" w:hanging="-3960"/>
       </w:pPr>
       <w:rPr>
-        <w:u w:val="none"/>
+        <w:sz w:val="20"/>
+        <w:u w:val="none"/>
+        <w:szCs w:val="20"/>
       </w:rPr>
     </w:lvl>
     <w:lvl w:ilvl="6">
@@ -944,7 +2096,9 @@
         <w:ind w:left="5040" w:hanging="-4680"/>
       </w:pPr>
       <w:rPr>
-        <w:u w:val="none"/>
+        <w:sz w:val="20"/>
+        <w:u w:val="none"/>
+        <w:szCs w:val="20"/>
       </w:rPr>
     </w:lvl>
     <w:lvl w:ilvl="7">
@@ -956,7 +2110,9 @@
         <w:ind w:left="5760" w:hanging="-5400"/>
       </w:pPr>
       <w:rPr>
-        <w:u w:val="none"/>
+        <w:sz w:val="20"/>
+        <w:u w:val="none"/>
+        <w:szCs w:val="20"/>
       </w:rPr>
     </w:lvl>
     <w:lvl w:ilvl="8">
@@ -968,7 +2124,9 @@
         <w:ind w:left="6480" w:hanging="-6120"/>
       </w:pPr>
       <w:rPr>
-        <w:u w:val="none"/>
+        <w:sz w:val="20"/>
+        <w:u w:val="none"/>
+        <w:szCs w:val="20"/>
       </w:rPr>
     </w:lvl>
   </w:abstractNum>
@@ -982,7 +2140,9 @@
         <w:ind w:left="720" w:hanging="-360"/>
       </w:pPr>
       <w:rPr>
-        <w:u w:val="none"/>
+        <w:sz w:val="20"/>
+        <w:u w:val="none"/>
+        <w:szCs w:val="20"/>
       </w:rPr>
     </w:lvl>
     <w:lvl w:ilvl="1">
@@ -994,7 +2154,9 @@
         <w:ind w:left="1440" w:hanging="-1080"/>
       </w:pPr>
       <w:rPr>
-        <w:u w:val="none"/>
+        <w:sz w:val="20"/>
+        <w:u w:val="none"/>
+        <w:szCs w:val="20"/>
       </w:rPr>
     </w:lvl>
     <w:lvl w:ilvl="2">
@@ -1006,7 +2168,9 @@
         <w:ind w:left="2160" w:hanging="-1800"/>
       </w:pPr>
       <w:rPr>
-        <w:u w:val="none"/>
+        <w:sz w:val="20"/>
+        <w:u w:val="none"/>
+        <w:szCs w:val="20"/>
       </w:rPr>
     </w:lvl>
     <w:lvl w:ilvl="3">
@@ -1018,7 +2182,9 @@
         <w:ind w:left="2880" w:hanging="-2520"/>
       </w:pPr>
       <w:rPr>
-        <w:u w:val="none"/>
+        <w:sz w:val="20"/>
+        <w:u w:val="none"/>
+        <w:szCs w:val="20"/>
       </w:rPr>
     </w:lvl>
     <w:lvl w:ilvl="4">
@@ -1030,7 +2196,9 @@
         <w:ind w:left="3600" w:hanging="-3240"/>
       </w:pPr>
       <w:rPr>
-        <w:u w:val="none"/>
+        <w:sz w:val="20"/>
+        <w:u w:val="none"/>
+        <w:szCs w:val="20"/>
       </w:rPr>
     </w:lvl>
     <w:lvl w:ilvl="5">
@@ -1042,7 +2210,9 @@
         <w:ind w:left="4320" w:hanging="-3960"/>
       </w:pPr>
       <w:rPr>
-        <w:u w:val="none"/>
+        <w:sz w:val="20"/>
+        <w:u w:val="none"/>
+        <w:szCs w:val="20"/>
       </w:rPr>
     </w:lvl>
     <w:lvl w:ilvl="6">
@@ -1054,7 +2224,9 @@
         <w:ind w:left="5040" w:hanging="-4680"/>
       </w:pPr>
       <w:rPr>
-        <w:u w:val="none"/>
+        <w:sz w:val="20"/>
+        <w:u w:val="none"/>
+        <w:szCs w:val="20"/>
       </w:rPr>
     </w:lvl>
     <w:lvl w:ilvl="7">
@@ -1066,7 +2238,9 @@
         <w:ind w:left="5760" w:hanging="-5400"/>
       </w:pPr>
       <w:rPr>
-        <w:u w:val="none"/>
+        <w:sz w:val="20"/>
+        <w:u w:val="none"/>
+        <w:szCs w:val="20"/>
       </w:rPr>
     </w:lvl>
     <w:lvl w:ilvl="8">
@@ -1078,7 +2252,9 @@
         <w:ind w:left="6480" w:hanging="-6120"/>
       </w:pPr>
       <w:rPr>
-        <w:u w:val="none"/>
+        <w:sz w:val="20"/>
+        <w:u w:val="none"/>
+        <w:szCs w:val="20"/>
       </w:rPr>
     </w:lvl>
   </w:abstractNum>
@@ -1092,7 +2268,9 @@
         <w:ind w:left="720" w:hanging="-360"/>
       </w:pPr>
       <w:rPr>
-        <w:u w:val="none"/>
+        <w:sz w:val="20"/>
+        <w:u w:val="none"/>
+        <w:szCs w:val="20"/>
       </w:rPr>
     </w:lvl>
     <w:lvl w:ilvl="1">
@@ -1104,7 +2282,9 @@
         <w:ind w:left="1440" w:hanging="-1080"/>
       </w:pPr>
       <w:rPr>
-        <w:u w:val="none"/>
+        <w:sz w:val="20"/>
+        <w:u w:val="none"/>
+        <w:szCs w:val="20"/>
       </w:rPr>
     </w:lvl>
     <w:lvl w:ilvl="2">
@@ -1116,7 +2296,9 @@
         <w:ind w:left="2160" w:hanging="-1800"/>
       </w:pPr>
       <w:rPr>
-        <w:u w:val="none"/>
+        <w:sz w:val="20"/>
+        <w:u w:val="none"/>
+        <w:szCs w:val="20"/>
       </w:rPr>
     </w:lvl>
     <w:lvl w:ilvl="3">
@@ -1128,7 +2310,9 @@
         <w:ind w:left="2880" w:hanging="-2520"/>
       </w:pPr>
       <w:rPr>
-        <w:u w:val="none"/>
+        <w:sz w:val="20"/>
+        <w:u w:val="none"/>
+        <w:szCs w:val="20"/>
       </w:rPr>
     </w:lvl>
     <w:lvl w:ilvl="4">
@@ -1140,7 +2324,9 @@
         <w:ind w:left="3600" w:hanging="-3240"/>
       </w:pPr>
       <w:rPr>
-        <w:u w:val="none"/>
+        <w:sz w:val="20"/>
+        <w:u w:val="none"/>
+        <w:szCs w:val="20"/>
       </w:rPr>
     </w:lvl>
     <w:lvl w:ilvl="5">
@@ -1152,7 +2338,9 @@
         <w:ind w:left="4320" w:hanging="-3960"/>
       </w:pPr>
       <w:rPr>
-        <w:u w:val="none"/>
+        <w:sz w:val="20"/>
+        <w:u w:val="none"/>
+        <w:szCs w:val="20"/>
       </w:rPr>
     </w:lvl>
     <w:lvl w:ilvl="6">
@@ -1164,7 +2352,9 @@
         <w:ind w:left="5040" w:hanging="-4680"/>
       </w:pPr>
       <w:rPr>
-        <w:u w:val="none"/>
+        <w:sz w:val="20"/>
+        <w:u w:val="none"/>
+        <w:szCs w:val="20"/>
       </w:rPr>
     </w:lvl>
     <w:lvl w:ilvl="7">
@@ -1176,7 +2366,9 @@
         <w:ind w:left="5760" w:hanging="-5400"/>
       </w:pPr>
       <w:rPr>
-        <w:u w:val="none"/>
+        <w:sz w:val="20"/>
+        <w:u w:val="none"/>
+        <w:szCs w:val="20"/>
       </w:rPr>
     </w:lvl>
     <w:lvl w:ilvl="8">
@@ -1188,7 +2380,9 @@
         <w:ind w:left="6480" w:hanging="-6120"/>
       </w:pPr>
       <w:rPr>
-        <w:u w:val="none"/>
+        <w:sz w:val="20"/>
+        <w:u w:val="none"/>
+        <w:szCs w:val="20"/>
       </w:rPr>
     </w:lvl>
   </w:abstractNum>
@@ -1202,7 +2396,9 @@
         <w:ind w:left="720" w:hanging="-360"/>
       </w:pPr>
       <w:rPr>
-        <w:u w:val="none"/>
+        <w:sz w:val="20"/>
+        <w:u w:val="none"/>
+        <w:szCs w:val="20"/>
       </w:rPr>
     </w:lvl>
     <w:lvl w:ilvl="1">
@@ -1214,7 +2410,9 @@
         <w:ind w:left="1440" w:hanging="-1080"/>
       </w:pPr>
       <w:rPr>
-        <w:u w:val="none"/>
+        <w:sz w:val="20"/>
+        <w:u w:val="none"/>
+        <w:szCs w:val="20"/>
       </w:rPr>
     </w:lvl>
     <w:lvl w:ilvl="2">
@@ -1226,7 +2424,9 @@
         <w:ind w:left="2160" w:hanging="-1800"/>
       </w:pPr>
       <w:rPr>
-        <w:u w:val="none"/>
+        <w:sz w:val="20"/>
+        <w:u w:val="none"/>
+        <w:szCs w:val="20"/>
       </w:rPr>
     </w:lvl>
     <w:lvl w:ilvl="3">
@@ -1238,7 +2438,9 @@
         <w:ind w:left="2880" w:hanging="-2520"/>
       </w:pPr>
       <w:rPr>
-        <w:u w:val="none"/>
+        <w:sz w:val="20"/>
+        <w:u w:val="none"/>
+        <w:szCs w:val="20"/>
       </w:rPr>
     </w:lvl>
     <w:lvl w:ilvl="4">
@@ -1250,7 +2452,9 @@
         <w:ind w:left="3600" w:hanging="-3240"/>
       </w:pPr>
       <w:rPr>
-        <w:u w:val="none"/>
+        <w:sz w:val="20"/>
+        <w:u w:val="none"/>
+        <w:szCs w:val="20"/>
       </w:rPr>
     </w:lvl>
     <w:lvl w:ilvl="5">
@@ -1262,7 +2466,9 @@
         <w:ind w:left="4320" w:hanging="-3960"/>
       </w:pPr>
       <w:rPr>
-        <w:u w:val="none"/>
+        <w:sz w:val="20"/>
+        <w:u w:val="none"/>
+        <w:szCs w:val="20"/>
       </w:rPr>
     </w:lvl>
     <w:lvl w:ilvl="6">
@@ -1274,7 +2480,9 @@
         <w:ind w:left="5040" w:hanging="-4680"/>
       </w:pPr>
       <w:rPr>
-        <w:u w:val="none"/>
+        <w:sz w:val="20"/>
+        <w:u w:val="none"/>
+        <w:szCs w:val="20"/>
       </w:rPr>
     </w:lvl>
     <w:lvl w:ilvl="7">
@@ -1286,7 +2494,9 @@
         <w:ind w:left="5760" w:hanging="-5400"/>
       </w:pPr>
       <w:rPr>
-        <w:u w:val="none"/>
+        <w:sz w:val="20"/>
+        <w:u w:val="none"/>
+        <w:szCs w:val="20"/>
       </w:rPr>
     </w:lvl>
     <w:lvl w:ilvl="8">
@@ -1298,7 +2508,9 @@
         <w:ind w:left="6480" w:hanging="-6120"/>
       </w:pPr>
       <w:rPr>
-        <w:u w:val="none"/>
+        <w:sz w:val="20"/>
+        <w:u w:val="none"/>
+        <w:szCs w:val="20"/>
       </w:rPr>
     </w:lvl>
   </w:abstractNum>
@@ -1468,6 +2680,7 @@
       <w:keepLines w:val="false"/>
       <w:widowControl/>
       <w:suppressAutoHyphens w:val="true"/>
+      <w:bidi w:val="0"/>
       <w:spacing w:lineRule="auto" w:line="276" w:before="0" w:after="0"/>
       <w:ind w:left="0" w:right="0" w:hanging="0"/>
       <w:jc w:val="left"/>
@@ -1492,44 +2705,51 @@
   </w:style>
   <w:style w:type="paragraph" w:styleId="Heading1">
     <w:name w:val="Heading 1"/>
-    <w:basedOn w:val="Normal1"/>
     <w:next w:val="Normal"/>
     <w:pPr>
       <w:keepNext/>
       <w:keepLines/>
+      <w:widowControl/>
+      <w:suppressAutoHyphens w:val="true"/>
       <w:spacing w:lineRule="auto" w:line="240" w:before="200" w:after="0"/>
       <w:contextualSpacing/>
     </w:pPr>
     <w:rPr>
       <w:rFonts w:ascii="Trebuchet MS" w:hAnsi="Trebuchet MS" w:eastAsia="Trebuchet MS" w:cs="Trebuchet MS"/>
+      <w:color w:val="000000"/>
       <w:sz w:val="32"/>
       <w:szCs w:val="32"/>
+      <w:lang w:val="en-US" w:eastAsia="zh-CN" w:bidi="hi-IN"/>
     </w:rPr>
   </w:style>
   <w:style w:type="paragraph" w:styleId="Heading2">
     <w:name w:val="Heading 2"/>
-    <w:basedOn w:val="Normal1"/>
     <w:next w:val="Normal"/>
     <w:pPr>
       <w:keepNext/>
       <w:keepLines/>
+      <w:widowControl/>
+      <w:suppressAutoHyphens w:val="true"/>
       <w:spacing w:lineRule="auto" w:line="240" w:before="200" w:after="0"/>
       <w:contextualSpacing/>
     </w:pPr>
     <w:rPr>
       <w:rFonts w:ascii="Trebuchet MS" w:hAnsi="Trebuchet MS" w:eastAsia="Trebuchet MS" w:cs="Trebuchet MS"/>
       <w:b/>
+      <w:color w:val="000000"/>
       <w:sz w:val="26"/>
       <w:szCs w:val="26"/>
+      <w:lang w:val="en-US" w:eastAsia="zh-CN" w:bidi="hi-IN"/>
     </w:rPr>
   </w:style>
   <w:style w:type="paragraph" w:styleId="Heading3">
     <w:name w:val="Heading 3"/>
-    <w:basedOn w:val="Normal1"/>
     <w:next w:val="Normal"/>
     <w:pPr>
       <w:keepNext/>
       <w:keepLines/>
+      <w:widowControl/>
+      <w:suppressAutoHyphens w:val="true"/>
       <w:spacing w:lineRule="auto" w:line="240" w:before="160" w:after="0"/>
       <w:contextualSpacing/>
     </w:pPr>
@@ -1539,15 +2759,17 @@
       <w:color w:val="666666"/>
       <w:sz w:val="24"/>
       <w:szCs w:val="24"/>
+      <w:lang w:val="en-US" w:eastAsia="zh-CN" w:bidi="hi-IN"/>
     </w:rPr>
   </w:style>
   <w:style w:type="paragraph" w:styleId="Heading4">
     <w:name w:val="Heading 4"/>
-    <w:basedOn w:val="Normal1"/>
     <w:next w:val="Normal"/>
     <w:pPr>
       <w:keepNext/>
       <w:keepLines/>
+      <w:widowControl/>
+      <w:suppressAutoHyphens w:val="true"/>
       <w:spacing w:lineRule="auto" w:line="240" w:before="160" w:after="0"/>
       <w:contextualSpacing/>
     </w:pPr>
@@ -1557,15 +2779,17 @@
       <w:sz w:val="22"/>
       <w:szCs w:val="22"/>
       <w:u w:val="single"/>
+      <w:lang w:val="en-US" w:eastAsia="zh-CN" w:bidi="hi-IN"/>
     </w:rPr>
   </w:style>
   <w:style w:type="paragraph" w:styleId="Heading5">
     <w:name w:val="Heading 5"/>
-    <w:basedOn w:val="Normal1"/>
     <w:next w:val="Normal"/>
     <w:pPr>
       <w:keepNext/>
       <w:keepLines/>
+      <w:widowControl/>
+      <w:suppressAutoHyphens w:val="true"/>
       <w:spacing w:lineRule="auto" w:line="240" w:before="160" w:after="0"/>
       <w:contextualSpacing/>
     </w:pPr>
@@ -1574,15 +2798,17 @@
       <w:color w:val="666666"/>
       <w:sz w:val="22"/>
       <w:szCs w:val="22"/>
+      <w:lang w:val="en-US" w:eastAsia="zh-CN" w:bidi="hi-IN"/>
     </w:rPr>
   </w:style>
   <w:style w:type="paragraph" w:styleId="Heading6">
     <w:name w:val="Heading 6"/>
-    <w:basedOn w:val="Normal1"/>
     <w:next w:val="Normal"/>
     <w:pPr>
       <w:keepNext/>
       <w:keepLines/>
+      <w:widowControl/>
+      <w:suppressAutoHyphens w:val="true"/>
       <w:spacing w:lineRule="auto" w:line="240" w:before="160" w:after="0"/>
       <w:contextualSpacing/>
     </w:pPr>
@@ -1592,6 +2818,7 @@
       <w:color w:val="666666"/>
       <w:sz w:val="22"/>
       <w:szCs w:val="22"/>
+      <w:lang w:val="en-US" w:eastAsia="zh-CN" w:bidi="hi-IN"/>
     </w:rPr>
   </w:style>
   <w:style w:type="character" w:styleId="ListLabel1">
@@ -1608,14 +2835,18 @@
       <w:lang w:val="zxx" w:eastAsia="zxx" w:bidi="zxx"/>
     </w:rPr>
   </w:style>
-  <w:style w:type="character" w:styleId="NumberingSymbols">
-    <w:name w:val="Numbering Symbols"/>
-    <w:rPr/>
-  </w:style>
   <w:style w:type="character" w:styleId="SourceText">
     <w:name w:val="Source Text"/>
     <w:rPr>
       <w:rFonts w:ascii="Liberation Mono" w:hAnsi="Liberation Mono" w:eastAsia="Droid Sans Fallback" w:cs="Liberation Mono"/>
+    </w:rPr>
+  </w:style>
+  <w:style w:type="character" w:styleId="ListLabel2">
+    <w:name w:val="ListLabel 2"/>
+    <w:rPr>
+      <w:sz w:val="20"/>
+      <w:szCs w:val="20"/>
+      <w:u w:val="none"/>
     </w:rPr>
   </w:style>
   <w:style w:type="paragraph" w:styleId="Heading">
@@ -1673,7 +2904,7 @@
       <w:rFonts w:cs="FreeSans"/>
     </w:rPr>
   </w:style>
-  <w:style w:type="paragraph" w:styleId="Normal1" w:default="1">
+  <w:style w:type="paragraph" w:styleId="LOnormal" w:default="1">
     <w:name w:val="LO-normal"/>
     <w:pPr>
       <w:keepNext/>
@@ -1705,7 +2936,7 @@
   </w:style>
   <w:style w:type="paragraph" w:styleId="Title">
     <w:name w:val="Title"/>
-    <w:basedOn w:val="Normal1"/>
+    <w:basedOn w:val="LOnormal"/>
     <w:next w:val="Normal"/>
     <w:pPr>
       <w:keepNext/>
@@ -1721,7 +2952,7 @@
   </w:style>
   <w:style w:type="paragraph" w:styleId="Subtitle">
     <w:name w:val="Subtitle"/>
-    <w:basedOn w:val="Normal1"/>
+    <w:basedOn w:val="LOnormal"/>
     <w:next w:val="Normal"/>
     <w:pPr>
       <w:keepNext/>
@@ -1743,6 +2974,12 @@
     <w:pPr/>
     <w:rPr/>
   </w:style>
+  <w:style w:type="paragraph" w:styleId="PreformattedText">
+    <w:name w:val="Preformatted Text"/>
+    <w:basedOn w:val="Normal"/>
+    <w:pPr/>
+    <w:rPr/>
+  </w:style>
   <w:style w:type="table" w:default="1" w:styleId="TableNormal">
     <w:name w:val="Table Normal"/>
   </w:style>

</xml_diff>

<commit_message>
model.cu - made #define's into global var's so that later we can set their values from the command line
Makefile - changing name of program from test to render

TutorialAddNewModel.docx - notes on Assimp (Open Asset Import Library)

README.md - various notes
</commit_message>
<xml_diff>
--- a/TutorialAddNewModel.docx
+++ b/TutorialAddNewModel.docx
@@ -13,7 +13,7 @@
           <w:numId w:val="3"/>
         </w:numPr>
         <w:spacing w:lineRule="auto" w:line="240" w:before="200" w:after="0"/>
-        <w:ind w:left="0" w:right="0" w:firstLine="360"/>
+        <w:ind w:left="720" w:right="0" w:firstLine="360"/>
         <w:contextualSpacing/>
         <w:rPr/>
       </w:pPr>
@@ -38,9 +38,11 @@
           <w:szCs w:val="20"/>
           <w:shd w:fill="FFFFFF" w:val="clear"/>
         </w:rPr>
-        <w:t xml:space="preserve">We make advantage of Autodesk 123D catch (online free App) for creating the 3D model for different object.  The following website provide some video tutorials and importanat tips  for making the 3D model: </w:t>
+        <w:t xml:space="preserve">We make advantage of Autodesk 123D catch (online free App) for creating the 3D model for different object.  The following website provide some video tutorials and important tips  for making the 3D model: </w:t>
       </w:r>
       <w:hyperlink r:id="rId2">
+        <w:bookmarkStart w:id="0" w:name="__DdeLink__71_321656990"/>
+        <w:bookmarkEnd w:id="0"/>
         <w:r>
           <w:rPr>
             <w:rStyle w:val="InternetLink"/>
@@ -80,7 +82,7 @@
           <w:numId w:val="1"/>
         </w:numPr>
         <w:spacing w:lineRule="auto" w:line="240" w:before="200" w:after="0"/>
-        <w:ind w:left="0" w:right="0" w:firstLine="360"/>
+        <w:ind w:left="720" w:right="0" w:firstLine="360"/>
         <w:contextualSpacing/>
         <w:rPr>
           <w:rFonts w:eastAsia="Trebuchet MS" w:cs="Trebuchet MS"/>
@@ -110,7 +112,7 @@
         <w:suppressAutoHyphens w:val="true"/>
         <w:bidi w:val="0"/>
         <w:spacing w:lineRule="auto" w:line="276" w:before="0" w:after="0"/>
-        <w:ind w:left="0" w:right="0" w:firstLine="360"/>
+        <w:ind w:left="720" w:right="0" w:firstLine="360"/>
         <w:contextualSpacing/>
         <w:jc w:val="left"/>
         <w:rPr>
@@ -141,7 +143,7 @@
         <w:suppressAutoHyphens w:val="true"/>
         <w:bidi w:val="0"/>
         <w:spacing w:lineRule="auto" w:line="276" w:before="0" w:after="0"/>
-        <w:ind w:left="0" w:right="0" w:firstLine="360"/>
+        <w:ind w:left="720" w:right="0" w:firstLine="360"/>
         <w:contextualSpacing/>
         <w:jc w:val="left"/>
         <w:rPr>
@@ -172,7 +174,7 @@
         <w:suppressAutoHyphens w:val="true"/>
         <w:bidi w:val="0"/>
         <w:spacing w:lineRule="auto" w:line="276" w:before="0" w:after="0"/>
-        <w:ind w:left="0" w:right="0" w:firstLine="360"/>
+        <w:ind w:left="720" w:right="0" w:firstLine="360"/>
         <w:contextualSpacing/>
         <w:jc w:val="left"/>
         <w:rPr>
@@ -200,7 +202,7 @@
           <w:numId w:val="2"/>
         </w:numPr>
         <w:spacing w:lineRule="auto" w:line="240" w:before="200" w:after="0"/>
-        <w:ind w:left="0" w:right="0" w:firstLine="360"/>
+        <w:ind w:left="720" w:right="0" w:firstLine="360"/>
         <w:contextualSpacing/>
         <w:rPr>
           <w:rFonts w:eastAsia="Trebuchet MS" w:cs="Trebuchet MS"/>
@@ -425,7 +427,7 @@
     <w:p>
       <w:pPr>
         <w:pStyle w:val="Normal"/>
-        <w:spacing w:lineRule="auto" w:line="422" w:before="0" w:after="0"/>
+        <w:spacing w:lineRule="auto" w:line="420" w:before="0" w:after="0"/>
         <w:ind w:left="0" w:right="0" w:hanging="0"/>
         <w:rPr>
           <w:rFonts w:eastAsia="Arial" w:cs="Arial"/>
@@ -471,7 +473,7 @@
     <w:p>
       <w:pPr>
         <w:pStyle w:val="Normal"/>
-        <w:spacing w:lineRule="auto" w:line="422" w:before="0" w:after="0"/>
+        <w:spacing w:lineRule="auto" w:line="420" w:before="0" w:after="0"/>
         <w:ind w:left="0" w:right="0" w:hanging="0"/>
         <w:rPr>
           <w:rFonts w:eastAsia="Arial" w:cs="Arial"/>
@@ -517,7 +519,7 @@
     <w:p>
       <w:pPr>
         <w:pStyle w:val="Normal"/>
-        <w:spacing w:lineRule="auto" w:line="422" w:before="0" w:after="0"/>
+        <w:spacing w:lineRule="auto" w:line="420" w:before="0" w:after="0"/>
         <w:ind w:left="0" w:right="0" w:hanging="0"/>
         <w:rPr>
           <w:rFonts w:eastAsia="Arial" w:cs="Arial"/>
@@ -563,7 +565,7 @@
     <w:p>
       <w:pPr>
         <w:pStyle w:val="Normal"/>
-        <w:spacing w:lineRule="auto" w:line="422" w:before="0" w:after="0"/>
+        <w:spacing w:lineRule="auto" w:line="420" w:before="0" w:after="0"/>
         <w:ind w:left="0" w:right="0" w:firstLine="720"/>
         <w:rPr>
           <w:rFonts w:eastAsia="Arial" w:cs="Arial"/>
@@ -654,7 +656,7 @@
     <w:p>
       <w:pPr>
         <w:pStyle w:val="Normal"/>
-        <w:spacing w:lineRule="auto" w:line="422" w:before="0" w:after="0"/>
+        <w:spacing w:lineRule="auto" w:line="420" w:before="0" w:after="0"/>
         <w:ind w:left="0" w:right="0" w:firstLine="720"/>
         <w:rPr>
           <w:rFonts w:eastAsia="Arial" w:cs="Arial"/>
@@ -701,7 +703,7 @@
     <w:p>
       <w:pPr>
         <w:pStyle w:val="Normal"/>
-        <w:spacing w:lineRule="auto" w:line="422" w:before="0" w:after="0"/>
+        <w:spacing w:lineRule="auto" w:line="420" w:before="0" w:after="0"/>
         <w:ind w:left="0" w:right="0" w:firstLine="720"/>
         <w:rPr>
           <w:rFonts w:eastAsia="Arial" w:cs="Arial"/>
@@ -748,7 +750,7 @@
     <w:p>
       <w:pPr>
         <w:pStyle w:val="Normal"/>
-        <w:spacing w:lineRule="auto" w:line="422" w:before="0" w:after="0"/>
+        <w:spacing w:lineRule="auto" w:line="420" w:before="0" w:after="0"/>
         <w:ind w:left="0" w:right="0" w:hanging="0"/>
         <w:rPr>
           <w:rFonts w:eastAsia="Arial" w:cs="Arial"/>
@@ -788,34 +790,13 @@
           <w:vertAlign w:val="baseline"/>
           <w:lang w:val="en-US" w:eastAsia="zh-CN" w:bidi="hi-IN"/>
         </w:rPr>
-        <w:t>m</w:t>
-      </w:r>
-      <w:r>
-        <w:rPr>
-          <w:rFonts w:eastAsia="Arial" w:cs="Arial"/>
-          <w:b w:val="false"/>
-          <w:i w:val="false"/>
-          <w:caps w:val="false"/>
-          <w:smallCaps w:val="false"/>
-          <w:strike w:val="false"/>
-          <w:dstrike w:val="false"/>
-          <w:color w:val="000000"/>
-          <w:position w:val="0"/>
-          <w:sz w:val="20"/>
-          <w:sz w:val="20"/>
-          <w:szCs w:val="20"/>
-          <w:u w:val="none"/>
-          <w:shd w:fill="FFFFFF" w:val="clear"/>
-          <w:vertAlign w:val="baseline"/>
-          <w:lang w:val="en-US" w:eastAsia="zh-CN" w:bidi="hi-IN"/>
-        </w:rPr>
-        <w:t>ake</w:t>
-      </w:r>
-    </w:p>
-    <w:p>
-      <w:pPr>
-        <w:pStyle w:val="Normal"/>
-        <w:spacing w:lineRule="auto" w:line="422" w:before="0" w:after="0"/>
+        <w:t>make</w:t>
+      </w:r>
+    </w:p>
+    <w:p>
+      <w:pPr>
+        <w:pStyle w:val="Normal"/>
+        <w:spacing w:lineRule="auto" w:line="420" w:before="0" w:after="0"/>
         <w:ind w:left="0" w:right="0" w:hanging="0"/>
         <w:rPr>
           <w:rFonts w:eastAsia="Arial" w:cs="Arial"/>
@@ -856,6 +837,153 @@
           <w:lang w:val="en-US" w:eastAsia="zh-CN" w:bidi="hi-IN"/>
         </w:rPr>
         <w:t>sudo make install</w:t>
+      </w:r>
+    </w:p>
+    <w:p>
+      <w:pPr>
+        <w:pStyle w:val="Normal"/>
+        <w:spacing w:lineRule="auto" w:line="420" w:before="0" w:after="0"/>
+        <w:ind w:left="0" w:right="0" w:hanging="0"/>
+        <w:rPr/>
+      </w:pPr>
+      <w:r>
+        <w:rPr/>
+      </w:r>
+    </w:p>
+    <w:p>
+      <w:pPr>
+        <w:pStyle w:val="Normal"/>
+        <w:spacing w:lineRule="auto" w:line="420" w:before="0" w:after="0"/>
+        <w:ind w:left="0" w:right="0" w:hanging="0"/>
+        <w:rPr>
+          <w:rFonts w:eastAsia="Arial" w:cs="Arial"/>
+          <w:b w:val="false"/>
+          <w:i w:val="false"/>
+          <w:caps w:val="false"/>
+          <w:smallCaps w:val="false"/>
+          <w:strike w:val="false"/>
+          <w:dstrike w:val="false"/>
+          <w:color w:val="000000"/>
+          <w:position w:val="0"/>
+          <w:sz w:val="20"/>
+          <w:sz w:val="20"/>
+          <w:szCs w:val="20"/>
+          <w:u w:val="none"/>
+          <w:shd w:fill="FFFFFF" w:val="clear"/>
+          <w:vertAlign w:val="baseline"/>
+          <w:lang w:val="en-US" w:eastAsia="zh-CN" w:bidi="hi-IN"/>
+        </w:rPr>
+      </w:pPr>
+      <w:r>
+        <w:rPr>
+          <w:rFonts w:eastAsia="Arial" w:cs="Arial"/>
+          <w:b w:val="false"/>
+          <w:i w:val="false"/>
+          <w:caps w:val="false"/>
+          <w:smallCaps w:val="false"/>
+          <w:strike w:val="false"/>
+          <w:dstrike w:val="false"/>
+          <w:color w:val="000000"/>
+          <w:position w:val="0"/>
+          <w:sz w:val="20"/>
+          <w:sz w:val="20"/>
+          <w:szCs w:val="20"/>
+          <w:u w:val="none"/>
+          <w:shd w:fill="FFFFFF" w:val="clear"/>
+          <w:vertAlign w:val="baseline"/>
+          <w:lang w:val="en-US" w:eastAsia="zh-CN" w:bidi="hi-IN"/>
+        </w:rPr>
+        <w:t xml:space="preserve">Assimp is the Open Asset Import Library.  It imports various file formats, holds them in memory and can then export them in other formats.  Here is a list of supported </w:t>
+      </w:r>
+      <w:hyperlink r:id="rId6">
+        <w:r>
+          <w:rPr>
+            <w:rStyle w:val="InternetLink"/>
+            <w:rFonts w:eastAsia="Arial" w:cs="Arial"/>
+            <w:b w:val="false"/>
+            <w:i w:val="false"/>
+            <w:caps w:val="false"/>
+            <w:smallCaps w:val="false"/>
+            <w:strike w:val="false"/>
+            <w:dstrike w:val="false"/>
+            <w:color w:val="000000"/>
+            <w:position w:val="0"/>
+            <w:sz w:val="20"/>
+            <w:sz w:val="20"/>
+            <w:szCs w:val="20"/>
+            <w:u w:val="none"/>
+            <w:shd w:fill="FFFFFF" w:val="clear"/>
+            <w:vertAlign w:val="baseline"/>
+            <w:lang w:val="en-US" w:eastAsia="zh-CN" w:bidi="hi-IN"/>
+          </w:rPr>
+          <w:t>import</w:t>
+        </w:r>
+      </w:hyperlink>
+      <w:r>
+        <w:rPr>
+          <w:rFonts w:eastAsia="Arial" w:cs="Arial"/>
+          <w:b w:val="false"/>
+          <w:i w:val="false"/>
+          <w:caps w:val="false"/>
+          <w:smallCaps w:val="false"/>
+          <w:strike w:val="false"/>
+          <w:dstrike w:val="false"/>
+          <w:color w:val="000000"/>
+          <w:position w:val="0"/>
+          <w:sz w:val="20"/>
+          <w:sz w:val="20"/>
+          <w:szCs w:val="20"/>
+          <w:u w:val="none"/>
+          <w:shd w:fill="FFFFFF" w:val="clear"/>
+          <w:vertAlign w:val="baseline"/>
+          <w:lang w:val="en-US" w:eastAsia="zh-CN" w:bidi="hi-IN"/>
+        </w:rPr>
+        <w:t xml:space="preserve"> (PLY and OBJ are two of such formats) and </w:t>
+      </w:r>
+      <w:hyperlink r:id="rId7">
+        <w:r>
+          <w:rPr>
+            <w:rStyle w:val="InternetLink"/>
+            <w:rFonts w:eastAsia="Arial" w:cs="Arial"/>
+            <w:b w:val="false"/>
+            <w:i w:val="false"/>
+            <w:caps w:val="false"/>
+            <w:smallCaps w:val="false"/>
+            <w:strike w:val="false"/>
+            <w:dstrike w:val="false"/>
+            <w:color w:val="000000"/>
+            <w:position w:val="0"/>
+            <w:sz w:val="20"/>
+            <w:sz w:val="20"/>
+            <w:szCs w:val="20"/>
+            <w:u w:val="none"/>
+            <w:shd w:fill="FFFFFF" w:val="clear"/>
+            <w:vertAlign w:val="baseline"/>
+            <w:lang w:val="en-US" w:eastAsia="zh-CN" w:bidi="hi-IN"/>
+          </w:rPr>
+          <w:t>export</w:t>
+        </w:r>
+      </w:hyperlink>
+      <w:r>
+        <w:rPr>
+          <w:rFonts w:eastAsia="Arial" w:cs="Arial"/>
+          <w:b w:val="false"/>
+          <w:i w:val="false"/>
+          <w:caps w:val="false"/>
+          <w:smallCaps w:val="false"/>
+          <w:strike w:val="false"/>
+          <w:dstrike w:val="false"/>
+          <w:color w:val="000000"/>
+          <w:position w:val="0"/>
+          <w:sz w:val="20"/>
+          <w:sz w:val="20"/>
+          <w:szCs w:val="20"/>
+          <w:u w:val="none"/>
+          <w:shd w:fill="FFFFFF" w:val="clear"/>
+          <w:vertAlign w:val="baseline"/>
+          <w:lang w:val="en-US" w:eastAsia="zh-CN" w:bidi="hi-IN"/>
+        </w:rPr>
+        <w:t xml:space="preserve"> (OBJ is one format) formats.</w:t>
       </w:r>
     </w:p>
     <w:p>
@@ -1098,7 +1226,7 @@
         </w:rPr>
         <w:t xml:space="preserve">Get version </w:t>
       </w:r>
-      <w:hyperlink r:id="rId6">
+      <w:hyperlink r:id="rId8">
         <w:r>
           <w:rPr>
             <w:rStyle w:val="SourceText"/>
@@ -1363,7 +1491,7 @@
         </w:rPr>
         <w:t xml:space="preserve">Download from </w:t>
       </w:r>
-      <w:hyperlink r:id="rId7">
+      <w:hyperlink r:id="rId9">
         <w:r>
           <w:rPr>
             <w:rStyle w:val="SourceText"/>
@@ -1590,7 +1718,49 @@
           <w:vertAlign w:val="baseline"/>
           <w:lang w:val="en-US" w:eastAsia="zh-CN" w:bidi="hi-IN"/>
         </w:rPr>
-        <w:t>nvcc model.cu -o test -lIL -lGL -lglut -lGLEW -lassimp `</w:t>
+        <w:t xml:space="preserve">nvcc model.cu -o </w:t>
+      </w:r>
+      <w:r>
+        <w:rPr>
+          <w:rFonts w:eastAsia="Arial" w:cs="Arial"/>
+          <w:b w:val="false"/>
+          <w:i w:val="false"/>
+          <w:caps w:val="false"/>
+          <w:smallCaps w:val="false"/>
+          <w:strike w:val="false"/>
+          <w:dstrike w:val="false"/>
+          <w:color w:val="000000"/>
+          <w:position w:val="0"/>
+          <w:sz w:val="20"/>
+          <w:sz w:val="20"/>
+          <w:szCs w:val="20"/>
+          <w:u w:val="none"/>
+          <w:shd w:fill="FFFFFF" w:val="clear"/>
+          <w:vertAlign w:val="baseline"/>
+          <w:lang w:val="en-US" w:eastAsia="zh-CN" w:bidi="hi-IN"/>
+        </w:rPr>
+        <w:t>render</w:t>
+      </w:r>
+      <w:r>
+        <w:rPr>
+          <w:rFonts w:eastAsia="Arial" w:cs="Arial"/>
+          <w:b w:val="false"/>
+          <w:i w:val="false"/>
+          <w:caps w:val="false"/>
+          <w:smallCaps w:val="false"/>
+          <w:strike w:val="false"/>
+          <w:dstrike w:val="false"/>
+          <w:color w:val="000000"/>
+          <w:position w:val="0"/>
+          <w:sz w:val="20"/>
+          <w:sz w:val="20"/>
+          <w:szCs w:val="20"/>
+          <w:u w:val="none"/>
+          <w:shd w:fill="FFFFFF" w:val="clear"/>
+          <w:vertAlign w:val="baseline"/>
+          <w:lang w:val="en-US" w:eastAsia="zh-CN" w:bidi="hi-IN"/>
+        </w:rPr>
+        <w:t xml:space="preserve"> -lIL -lGL -lglut -lGLEW -lassimp `</w:t>
       </w:r>
       <w:r>
         <w:rPr>
@@ -1704,7 +1874,29 @@
           <w:vertAlign w:val="baseline"/>
           <w:lang w:val="en-US" w:eastAsia="zh-CN" w:bidi="hi-IN"/>
         </w:rPr>
-        <w:t>then ./test</w:t>
+        <w:t>then ./</w:t>
+      </w:r>
+      <w:r>
+        <w:rPr>
+          <w:rStyle w:val="SourceText"/>
+          <w:rFonts w:eastAsia="Arial" w:cs="Arial"/>
+          <w:b w:val="false"/>
+          <w:i w:val="false"/>
+          <w:caps w:val="false"/>
+          <w:smallCaps w:val="false"/>
+          <w:strike w:val="false"/>
+          <w:dstrike w:val="false"/>
+          <w:color w:val="000000"/>
+          <w:position w:val="0"/>
+          <w:sz w:val="20"/>
+          <w:sz w:val="20"/>
+          <w:szCs w:val="20"/>
+          <w:u w:val="none"/>
+          <w:shd w:fill="FFFFFF" w:val="clear"/>
+          <w:vertAlign w:val="baseline"/>
+          <w:lang w:val="en-US" w:eastAsia="zh-CN" w:bidi="hi-IN"/>
+        </w:rPr>
+        <w:t>render</w:t>
       </w:r>
     </w:p>
     <w:p>
@@ -2389,134 +2581,6 @@
   <w:abstractNum w:abstractNumId="5">
     <w:lvl w:ilvl="0">
       <w:start w:val="1"/>
-      <w:numFmt w:val="decimal"/>
-      <w:lvlText w:val="(%1)"/>
-      <w:lvlJc w:val="left"/>
-      <w:pPr>
-        <w:ind w:left="720" w:hanging="-360"/>
-      </w:pPr>
-      <w:rPr>
-        <w:sz w:val="20"/>
-        <w:u w:val="none"/>
-        <w:szCs w:val="20"/>
-      </w:rPr>
-    </w:lvl>
-    <w:lvl w:ilvl="1">
-      <w:start w:val="1"/>
-      <w:numFmt w:val="lowerLetter"/>
-      <w:lvlText w:val="%2)"/>
-      <w:lvlJc w:val="left"/>
-      <w:pPr>
-        <w:ind w:left="1440" w:hanging="-1080"/>
-      </w:pPr>
-      <w:rPr>
-        <w:sz w:val="20"/>
-        <w:u w:val="none"/>
-        <w:szCs w:val="20"/>
-      </w:rPr>
-    </w:lvl>
-    <w:lvl w:ilvl="2">
-      <w:start w:val="1"/>
-      <w:numFmt w:val="lowerRoman"/>
-      <w:lvlText w:val="%3)"/>
-      <w:lvlJc w:val="right"/>
-      <w:pPr>
-        <w:ind w:left="2160" w:hanging="-1800"/>
-      </w:pPr>
-      <w:rPr>
-        <w:sz w:val="20"/>
-        <w:u w:val="none"/>
-        <w:szCs w:val="20"/>
-      </w:rPr>
-    </w:lvl>
-    <w:lvl w:ilvl="3">
-      <w:start w:val="1"/>
-      <w:numFmt w:val="decimal"/>
-      <w:lvlText w:val="%4)"/>
-      <w:lvlJc w:val="left"/>
-      <w:pPr>
-        <w:ind w:left="2880" w:hanging="-2520"/>
-      </w:pPr>
-      <w:rPr>
-        <w:sz w:val="20"/>
-        <w:u w:val="none"/>
-        <w:szCs w:val="20"/>
-      </w:rPr>
-    </w:lvl>
-    <w:lvl w:ilvl="4">
-      <w:start w:val="1"/>
-      <w:numFmt w:val="lowerLetter"/>
-      <w:lvlText w:val="%5)"/>
-      <w:lvlJc w:val="left"/>
-      <w:pPr>
-        <w:ind w:left="3600" w:hanging="-3240"/>
-      </w:pPr>
-      <w:rPr>
-        <w:sz w:val="20"/>
-        <w:u w:val="none"/>
-        <w:szCs w:val="20"/>
-      </w:rPr>
-    </w:lvl>
-    <w:lvl w:ilvl="5">
-      <w:start w:val="1"/>
-      <w:numFmt w:val="lowerRoman"/>
-      <w:lvlText w:val="%6)"/>
-      <w:lvlJc w:val="right"/>
-      <w:pPr>
-        <w:ind w:left="4320" w:hanging="-3960"/>
-      </w:pPr>
-      <w:rPr>
-        <w:sz w:val="20"/>
-        <w:u w:val="none"/>
-        <w:szCs w:val="20"/>
-      </w:rPr>
-    </w:lvl>
-    <w:lvl w:ilvl="6">
-      <w:start w:val="1"/>
-      <w:numFmt w:val="decimal"/>
-      <w:lvlText w:val="%7."/>
-      <w:lvlJc w:val="left"/>
-      <w:pPr>
-        <w:ind w:left="5040" w:hanging="-4680"/>
-      </w:pPr>
-      <w:rPr>
-        <w:sz w:val="20"/>
-        <w:u w:val="none"/>
-        <w:szCs w:val="20"/>
-      </w:rPr>
-    </w:lvl>
-    <w:lvl w:ilvl="7">
-      <w:start w:val="1"/>
-      <w:numFmt w:val="lowerLetter"/>
-      <w:lvlText w:val="%8."/>
-      <w:lvlJc w:val="left"/>
-      <w:pPr>
-        <w:ind w:left="5760" w:hanging="-5400"/>
-      </w:pPr>
-      <w:rPr>
-        <w:sz w:val="20"/>
-        <w:u w:val="none"/>
-        <w:szCs w:val="20"/>
-      </w:rPr>
-    </w:lvl>
-    <w:lvl w:ilvl="8">
-      <w:start w:val="1"/>
-      <w:numFmt w:val="lowerRoman"/>
-      <w:lvlText w:val="%9."/>
-      <w:lvlJc w:val="right"/>
-      <w:pPr>
-        <w:ind w:left="6480" w:hanging="-6120"/>
-      </w:pPr>
-      <w:rPr>
-        <w:sz w:val="20"/>
-        <w:u w:val="none"/>
-        <w:szCs w:val="20"/>
-      </w:rPr>
-    </w:lvl>
-  </w:abstractNum>
-  <w:abstractNum w:abstractNumId="6">
-    <w:lvl w:ilvl="0">
-      <w:start w:val="1"/>
       <w:numFmt w:val="none"/>
       <w:suff w:val="nothing"/>
       <w:lvlText w:val=""/>
@@ -2647,9 +2711,6 @@
   </w:num>
   <w:num w:numId="5">
     <w:abstractNumId w:val="5"/>
-  </w:num>
-  <w:num w:numId="6">
-    <w:abstractNumId w:val="6"/>
   </w:num>
 </w:numbering>
 </file>
@@ -2705,14 +2766,17 @@
   </w:style>
   <w:style w:type="paragraph" w:styleId="Heading1">
     <w:name w:val="Heading 1"/>
+    <w:basedOn w:val="Heading"/>
     <w:next w:val="Normal"/>
     <w:pPr>
       <w:keepNext/>
       <w:keepLines/>
       <w:widowControl/>
       <w:suppressAutoHyphens w:val="true"/>
+      <w:bidi w:val="0"/>
       <w:spacing w:lineRule="auto" w:line="240" w:before="200" w:after="0"/>
       <w:contextualSpacing/>
+      <w:jc w:val="left"/>
     </w:pPr>
     <w:rPr>
       <w:rFonts w:ascii="Trebuchet MS" w:hAnsi="Trebuchet MS" w:eastAsia="Trebuchet MS" w:cs="Trebuchet MS"/>
@@ -2724,14 +2788,17 @@
   </w:style>
   <w:style w:type="paragraph" w:styleId="Heading2">
     <w:name w:val="Heading 2"/>
+    <w:basedOn w:val="Heading"/>
     <w:next w:val="Normal"/>
     <w:pPr>
       <w:keepNext/>
       <w:keepLines/>
       <w:widowControl/>
       <w:suppressAutoHyphens w:val="true"/>
+      <w:bidi w:val="0"/>
       <w:spacing w:lineRule="auto" w:line="240" w:before="200" w:after="0"/>
       <w:contextualSpacing/>
+      <w:jc w:val="left"/>
     </w:pPr>
     <w:rPr>
       <w:rFonts w:ascii="Trebuchet MS" w:hAnsi="Trebuchet MS" w:eastAsia="Trebuchet MS" w:cs="Trebuchet MS"/>
@@ -2744,14 +2811,17 @@
   </w:style>
   <w:style w:type="paragraph" w:styleId="Heading3">
     <w:name w:val="Heading 3"/>
+    <w:basedOn w:val="Heading"/>
     <w:next w:val="Normal"/>
     <w:pPr>
       <w:keepNext/>
       <w:keepLines/>
       <w:widowControl/>
       <w:suppressAutoHyphens w:val="true"/>
+      <w:bidi w:val="0"/>
       <w:spacing w:lineRule="auto" w:line="240" w:before="160" w:after="0"/>
       <w:contextualSpacing/>
+      <w:jc w:val="left"/>
     </w:pPr>
     <w:rPr>
       <w:rFonts w:ascii="Trebuchet MS" w:hAnsi="Trebuchet MS" w:eastAsia="Trebuchet MS" w:cs="Trebuchet MS"/>
@@ -2764,14 +2834,17 @@
   </w:style>
   <w:style w:type="paragraph" w:styleId="Heading4">
     <w:name w:val="Heading 4"/>
+    <w:basedOn w:val="Heading"/>
     <w:next w:val="Normal"/>
     <w:pPr>
       <w:keepNext/>
       <w:keepLines/>
       <w:widowControl/>
       <w:suppressAutoHyphens w:val="true"/>
+      <w:bidi w:val="0"/>
       <w:spacing w:lineRule="auto" w:line="240" w:before="160" w:after="0"/>
       <w:contextualSpacing/>
+      <w:jc w:val="left"/>
     </w:pPr>
     <w:rPr>
       <w:rFonts w:ascii="Trebuchet MS" w:hAnsi="Trebuchet MS" w:eastAsia="Trebuchet MS" w:cs="Trebuchet MS"/>
@@ -2784,14 +2857,17 @@
   </w:style>
   <w:style w:type="paragraph" w:styleId="Heading5">
     <w:name w:val="Heading 5"/>
+    <w:basedOn w:val="Heading"/>
     <w:next w:val="Normal"/>
     <w:pPr>
       <w:keepNext/>
       <w:keepLines/>
       <w:widowControl/>
       <w:suppressAutoHyphens w:val="true"/>
+      <w:bidi w:val="0"/>
       <w:spacing w:lineRule="auto" w:line="240" w:before="160" w:after="0"/>
       <w:contextualSpacing/>
+      <w:jc w:val="left"/>
     </w:pPr>
     <w:rPr>
       <w:rFonts w:ascii="Trebuchet MS" w:hAnsi="Trebuchet MS" w:eastAsia="Trebuchet MS" w:cs="Trebuchet MS"/>
@@ -2803,14 +2879,17 @@
   </w:style>
   <w:style w:type="paragraph" w:styleId="Heading6">
     <w:name w:val="Heading 6"/>
+    <w:basedOn w:val="Heading"/>
     <w:next w:val="Normal"/>
     <w:pPr>
       <w:keepNext/>
       <w:keepLines/>
       <w:widowControl/>
       <w:suppressAutoHyphens w:val="true"/>
+      <w:bidi w:val="0"/>
       <w:spacing w:lineRule="auto" w:line="240" w:before="160" w:after="0"/>
       <w:contextualSpacing/>
+      <w:jc w:val="left"/>
     </w:pPr>
     <w:rPr>
       <w:rFonts w:ascii="Trebuchet MS" w:hAnsi="Trebuchet MS" w:eastAsia="Trebuchet MS" w:cs="Trebuchet MS"/>
@@ -2843,6 +2922,22 @@
   </w:style>
   <w:style w:type="character" w:styleId="ListLabel2">
     <w:name w:val="ListLabel 2"/>
+    <w:rPr>
+      <w:sz w:val="20"/>
+      <w:szCs w:val="20"/>
+      <w:u w:val="none"/>
+    </w:rPr>
+  </w:style>
+  <w:style w:type="character" w:styleId="ListLabel3">
+    <w:name w:val="ListLabel 3"/>
+    <w:rPr>
+      <w:sz w:val="20"/>
+      <w:szCs w:val="20"/>
+      <w:u w:val="none"/>
+    </w:rPr>
+  </w:style>
+  <w:style w:type="character" w:styleId="ListLabel4">
+    <w:name w:val="ListLabel 4"/>
     <w:rPr>
       <w:sz w:val="20"/>
       <w:szCs w:val="20"/>

</xml_diff>

<commit_message>
adding PLY files; pgm. seems to be OK with those though texture (e.g., logos on tea bottle) seems to be lost
also renamed model.cu to render.cu; it now exits when done rendering (rather than waiting for the user to close the window)
</commit_message>
<xml_diff>
--- a/TutorialAddNewModel.docx
+++ b/TutorialAddNewModel.docx
@@ -262,6 +262,10 @@
     <w:p>
       <w:pPr>
         <w:pStyle w:val="Heading2"/>
+        <w:numPr>
+          <w:ilvl w:val="0"/>
+          <w:numId w:val="5"/>
+        </w:numPr>
         <w:rPr>
           <w:sz w:val="20"/>
           <w:szCs w:val="20"/>
@@ -938,9 +942,96 @@
           <w:vertAlign w:val="baseline"/>
           <w:lang w:val="en-US" w:eastAsia="zh-CN" w:bidi="hi-IN"/>
         </w:rPr>
-        <w:t xml:space="preserve"> (PLY and OBJ are two of such formats) and </w:t>
+        <w:t xml:space="preserve"> (PLY and OBJ are two of such formats; </w:t>
+      </w:r>
+      <w:r>
+        <w:rPr>
+          <w:rFonts w:eastAsia="Arial" w:cs="Arial"/>
+          <w:b w:val="false"/>
+          <w:i w:val="false"/>
+          <w:caps w:val="false"/>
+          <w:smallCaps w:val="false"/>
+          <w:strike w:val="false"/>
+          <w:dstrike w:val="false"/>
+          <w:color w:val="000000"/>
+          <w:position w:val="0"/>
+          <w:sz w:val="20"/>
+          <w:sz w:val="20"/>
+          <w:szCs w:val="20"/>
+          <w:u w:val="none"/>
+          <w:shd w:fill="FFFFFF" w:val="clear"/>
+          <w:vertAlign w:val="baseline"/>
+          <w:lang w:val="en-US" w:eastAsia="zh-CN" w:bidi="hi-IN"/>
+        </w:rPr>
+        <w:t xml:space="preserve">here is some </w:t>
       </w:r>
       <w:hyperlink r:id="rId7">
+        <w:r>
+          <w:rPr>
+            <w:rStyle w:val="InternetLink"/>
+            <w:rFonts w:eastAsia="Arial" w:cs="Arial"/>
+            <w:b w:val="false"/>
+            <w:i w:val="false"/>
+            <w:caps w:val="false"/>
+            <w:smallCaps w:val="false"/>
+            <w:strike w:val="false"/>
+            <w:dstrike w:val="false"/>
+            <w:color w:val="000000"/>
+            <w:position w:val="0"/>
+            <w:sz w:val="20"/>
+            <w:sz w:val="20"/>
+            <w:szCs w:val="20"/>
+            <w:u w:val="none"/>
+            <w:shd w:fill="FFFFFF" w:val="clear"/>
+            <w:vertAlign w:val="baseline"/>
+            <w:lang w:val="en-US" w:eastAsia="zh-CN" w:bidi="hi-IN"/>
+          </w:rPr>
+          <w:t>code</w:t>
+        </w:r>
+      </w:hyperlink>
+      <w:r>
+        <w:rPr>
+          <w:rFonts w:eastAsia="Arial" w:cs="Arial"/>
+          <w:b w:val="false"/>
+          <w:i w:val="false"/>
+          <w:caps w:val="false"/>
+          <w:smallCaps w:val="false"/>
+          <w:strike w:val="false"/>
+          <w:dstrike w:val="false"/>
+          <w:color w:val="000000"/>
+          <w:position w:val="0"/>
+          <w:sz w:val="20"/>
+          <w:sz w:val="20"/>
+          <w:szCs w:val="20"/>
+          <w:u w:val="none"/>
+          <w:shd w:fill="FFFFFF" w:val="clear"/>
+          <w:vertAlign w:val="baseline"/>
+          <w:lang w:val="en-US" w:eastAsia="zh-CN" w:bidi="hi-IN"/>
+        </w:rPr>
+        <w:t xml:space="preserve"> to import files, search for Import3DFromFile</w:t>
+      </w:r>
+      <w:r>
+        <w:rPr>
+          <w:rFonts w:eastAsia="Arial" w:cs="Arial"/>
+          <w:b w:val="false"/>
+          <w:i w:val="false"/>
+          <w:caps w:val="false"/>
+          <w:smallCaps w:val="false"/>
+          <w:strike w:val="false"/>
+          <w:dstrike w:val="false"/>
+          <w:color w:val="000000"/>
+          <w:position w:val="0"/>
+          <w:sz w:val="20"/>
+          <w:sz w:val="20"/>
+          <w:szCs w:val="20"/>
+          <w:u w:val="none"/>
+          <w:shd w:fill="FFFFFF" w:val="clear"/>
+          <w:vertAlign w:val="baseline"/>
+          <w:lang w:val="en-US" w:eastAsia="zh-CN" w:bidi="hi-IN"/>
+        </w:rPr>
+        <w:t xml:space="preserve">) and </w:t>
+      </w:r>
+      <w:hyperlink r:id="rId8">
         <w:r>
           <w:rPr>
             <w:rStyle w:val="InternetLink"/>
@@ -1177,6 +1268,16 @@
           <w:szCs w:val="20"/>
           <w:shd w:fill="FFFFFF" w:val="clear"/>
         </w:rPr>
+        <w:t xml:space="preserve">2. </w:t>
+      </w:r>
+      <w:r>
+        <w:rPr>
+          <w:rFonts w:eastAsia="Trebuchet MS" w:cs="Trebuchet MS"/>
+          <w:b/>
+          <w:sz w:val="20"/>
+          <w:szCs w:val="20"/>
+          <w:shd w:fill="FFFFFF" w:val="clear"/>
+        </w:rPr>
         <w:t>SDL2 dependency</w:t>
       </w:r>
     </w:p>
@@ -1226,7 +1327,7 @@
         </w:rPr>
         <w:t xml:space="preserve">Get version </w:t>
       </w:r>
-      <w:hyperlink r:id="rId8">
+      <w:hyperlink r:id="rId9">
         <w:r>
           <w:rPr>
             <w:rStyle w:val="SourceText"/>
@@ -1426,22 +1527,77 @@
     </w:p>
     <w:p>
       <w:pPr>
-        <w:pStyle w:val="Heading2"/>
-        <w:rPr>
-          <w:rFonts w:eastAsia="Trebuchet MS" w:cs="Trebuchet MS"/>
+        <w:pStyle w:val="Normal"/>
+        <w:spacing w:before="0" w:after="0"/>
+        <w:rPr/>
+      </w:pPr>
+      <w:r>
+        <w:rPr/>
+      </w:r>
+    </w:p>
+    <w:p>
+      <w:pPr>
+        <w:pStyle w:val="Normal"/>
+        <w:spacing w:before="0" w:after="0"/>
+        <w:rPr>
+          <w:rFonts w:eastAsia="Trebuchet MS" w:cs="Trebuchet MS" w:ascii="Trebuchet MS" w:hAnsi="Trebuchet MS"/>
           <w:b/>
-          <w:sz w:val="20"/>
-          <w:szCs w:val="20"/>
-          <w:shd w:fill="FFFFFF" w:val="clear"/>
-        </w:rPr>
-      </w:pPr>
-      <w:r>
-        <w:rPr>
-          <w:rFonts w:eastAsia="Trebuchet MS" w:cs="Trebuchet MS"/>
+          <w:i w:val="false"/>
+          <w:caps w:val="false"/>
+          <w:smallCaps w:val="false"/>
+          <w:strike w:val="false"/>
+          <w:dstrike w:val="false"/>
+          <w:color w:val="000000"/>
+          <w:position w:val="0"/>
+          <w:sz w:val="20"/>
+          <w:sz w:val="20"/>
+          <w:szCs w:val="20"/>
+          <w:u w:val="none"/>
+          <w:shd w:fill="FFFFFF" w:val="clear"/>
+          <w:vertAlign w:val="baseline"/>
+          <w:lang w:val="en-US" w:eastAsia="zh-CN" w:bidi="hi-IN"/>
+        </w:rPr>
+      </w:pPr>
+      <w:r>
+        <w:rPr>
+          <w:rStyle w:val="SourceText"/>
+          <w:rFonts w:eastAsia="Trebuchet MS" w:cs="Trebuchet MS" w:ascii="Trebuchet MS" w:hAnsi="Trebuchet MS"/>
           <w:b/>
-          <w:sz w:val="20"/>
-          <w:szCs w:val="20"/>
-          <w:shd w:fill="FFFFFF" w:val="clear"/>
+          <w:i w:val="false"/>
+          <w:caps w:val="false"/>
+          <w:smallCaps w:val="false"/>
+          <w:strike w:val="false"/>
+          <w:dstrike w:val="false"/>
+          <w:color w:val="000000"/>
+          <w:position w:val="0"/>
+          <w:sz w:val="20"/>
+          <w:sz w:val="20"/>
+          <w:szCs w:val="20"/>
+          <w:u w:val="none"/>
+          <w:shd w:fill="FFFFFF" w:val="clear"/>
+          <w:vertAlign w:val="baseline"/>
+          <w:lang w:val="en-US" w:eastAsia="zh-CN" w:bidi="hi-IN"/>
+        </w:rPr>
+        <w:t xml:space="preserve">3. </w:t>
+      </w:r>
+      <w:r>
+        <w:rPr>
+          <w:rFonts w:eastAsia="Trebuchet MS" w:cs="Trebuchet MS" w:ascii="Trebuchet MS" w:hAnsi="Trebuchet MS"/>
+          <w:b/>
+          <w:i w:val="false"/>
+          <w:caps w:val="false"/>
+          <w:smallCaps w:val="false"/>
+          <w:strike w:val="false"/>
+          <w:dstrike w:val="false"/>
+          <w:color w:val="000000"/>
+          <w:position w:val="0"/>
+          <w:sz w:val="20"/>
+          <w:sz w:val="20"/>
+          <w:szCs w:val="20"/>
+          <w:u w:val="none"/>
+          <w:shd w:fill="FFFFFF" w:val="clear"/>
+          <w:vertAlign w:val="baseline"/>
+          <w:lang w:val="en-US" w:eastAsia="zh-CN" w:bidi="hi-IN"/>
         </w:rPr>
         <w:t>glew dependency</w:t>
       </w:r>
@@ -1491,7 +1647,7 @@
         </w:rPr>
         <w:t xml:space="preserve">Download from </w:t>
       </w:r>
-      <w:hyperlink r:id="rId9">
+      <w:hyperlink r:id="rId10">
         <w:r>
           <w:rPr>
             <w:rStyle w:val="SourceText"/>
@@ -1656,22 +1812,78 @@
     </w:p>
     <w:p>
       <w:pPr>
-        <w:pStyle w:val="Heading2"/>
-        <w:rPr>
-          <w:rFonts w:eastAsia="Trebuchet MS" w:cs="Trebuchet MS"/>
+        <w:pStyle w:val="Normal"/>
+        <w:rPr/>
+      </w:pPr>
+      <w:r>
+        <w:rPr/>
+      </w:r>
+    </w:p>
+    <w:p>
+      <w:pPr>
+        <w:pStyle w:val="Normal"/>
+        <w:rPr>
+          <w:rStyle w:val="SourceText"/>
+          <w:rFonts w:eastAsia="Trebuchet MS" w:cs="Trebuchet MS" w:ascii="Trebuchet MS" w:hAnsi="Trebuchet MS"/>
           <w:b/>
-          <w:sz w:val="20"/>
-          <w:szCs w:val="20"/>
-          <w:shd w:fill="FFFFFF" w:val="clear"/>
-        </w:rPr>
-      </w:pPr>
-      <w:r>
-        <w:rPr>
-          <w:rFonts w:eastAsia="Trebuchet MS" w:cs="Trebuchet MS"/>
+          <w:i w:val="false"/>
+          <w:caps w:val="false"/>
+          <w:smallCaps w:val="false"/>
+          <w:strike w:val="false"/>
+          <w:dstrike w:val="false"/>
+          <w:color w:val="000000"/>
+          <w:position w:val="0"/>
+          <w:sz w:val="20"/>
+          <w:sz w:val="20"/>
+          <w:szCs w:val="20"/>
+          <w:u w:val="none"/>
+          <w:shd w:fill="FFFFFF" w:val="clear"/>
+          <w:vertAlign w:val="baseline"/>
+          <w:lang w:val="en-US" w:eastAsia="zh-CN" w:bidi="hi-IN"/>
+        </w:rPr>
+      </w:pPr>
+      <w:r>
+        <w:rPr>
+          <w:rStyle w:val="SourceText"/>
+          <w:rFonts w:eastAsia="Trebuchet MS" w:cs="Trebuchet MS" w:ascii="Trebuchet MS" w:hAnsi="Trebuchet MS"/>
           <w:b/>
-          <w:sz w:val="20"/>
-          <w:szCs w:val="20"/>
-          <w:shd w:fill="FFFFFF" w:val="clear"/>
+          <w:bCs/>
+          <w:i w:val="false"/>
+          <w:caps w:val="false"/>
+          <w:smallCaps w:val="false"/>
+          <w:strike w:val="false"/>
+          <w:dstrike w:val="false"/>
+          <w:color w:val="000000"/>
+          <w:position w:val="0"/>
+          <w:sz w:val="20"/>
+          <w:sz w:val="20"/>
+          <w:szCs w:val="20"/>
+          <w:u w:val="none"/>
+          <w:shd w:fill="FFFFFF" w:val="clear"/>
+          <w:vertAlign w:val="baseline"/>
+          <w:lang w:val="en-US" w:eastAsia="zh-CN" w:bidi="hi-IN"/>
+        </w:rPr>
+        <w:t xml:space="preserve">4. </w:t>
+      </w:r>
+      <w:r>
+        <w:rPr>
+          <w:rStyle w:val="SourceText"/>
+          <w:rFonts w:eastAsia="Trebuchet MS" w:cs="Trebuchet MS" w:ascii="Trebuchet MS" w:hAnsi="Trebuchet MS"/>
+          <w:b/>
+          <w:i w:val="false"/>
+          <w:caps w:val="false"/>
+          <w:smallCaps w:val="false"/>
+          <w:strike w:val="false"/>
+          <w:dstrike w:val="false"/>
+          <w:color w:val="000000"/>
+          <w:position w:val="0"/>
+          <w:sz w:val="20"/>
+          <w:sz w:val="20"/>
+          <w:szCs w:val="20"/>
+          <w:u w:val="none"/>
+          <w:shd w:fill="FFFFFF" w:val="clear"/>
+          <w:vertAlign w:val="baseline"/>
+          <w:lang w:val="en-US" w:eastAsia="zh-CN" w:bidi="hi-IN"/>
         </w:rPr>
         <w:t>For the program</w:t>
       </w:r>
@@ -2581,6 +2793,125 @@
   <w:abstractNum w:abstractNumId="5">
     <w:lvl w:ilvl="0">
       <w:start w:val="1"/>
+      <w:numFmt w:val="decimal"/>
+      <w:lvlText w:val="%1."/>
+      <w:lvlJc w:val="left"/>
+      <w:pPr>
+        <w:tabs>
+          <w:tab w:val="num" w:pos="720"/>
+        </w:tabs>
+        <w:ind w:left="720" w:hanging="360"/>
+      </w:pPr>
+      <w:rPr/>
+    </w:lvl>
+    <w:lvl w:ilvl="1">
+      <w:start w:val="1"/>
+      <w:numFmt w:val="decimal"/>
+      <w:lvlText w:val="%2."/>
+      <w:lvlJc w:val="left"/>
+      <w:pPr>
+        <w:tabs>
+          <w:tab w:val="num" w:pos="1080"/>
+        </w:tabs>
+        <w:ind w:left="1080" w:hanging="360"/>
+      </w:pPr>
+      <w:rPr/>
+    </w:lvl>
+    <w:lvl w:ilvl="2">
+      <w:start w:val="1"/>
+      <w:numFmt w:val="decimal"/>
+      <w:lvlText w:val="%3."/>
+      <w:lvlJc w:val="left"/>
+      <w:pPr>
+        <w:tabs>
+          <w:tab w:val="num" w:pos="1440"/>
+        </w:tabs>
+        <w:ind w:left="1440" w:hanging="360"/>
+      </w:pPr>
+      <w:rPr/>
+    </w:lvl>
+    <w:lvl w:ilvl="3">
+      <w:start w:val="1"/>
+      <w:numFmt w:val="decimal"/>
+      <w:lvlText w:val="%4."/>
+      <w:lvlJc w:val="left"/>
+      <w:pPr>
+        <w:tabs>
+          <w:tab w:val="num" w:pos="1800"/>
+        </w:tabs>
+        <w:ind w:left="1800" w:hanging="360"/>
+      </w:pPr>
+      <w:rPr/>
+    </w:lvl>
+    <w:lvl w:ilvl="4">
+      <w:start w:val="1"/>
+      <w:numFmt w:val="decimal"/>
+      <w:lvlText w:val="%5."/>
+      <w:lvlJc w:val="left"/>
+      <w:pPr>
+        <w:tabs>
+          <w:tab w:val="num" w:pos="2160"/>
+        </w:tabs>
+        <w:ind w:left="2160" w:hanging="360"/>
+      </w:pPr>
+      <w:rPr/>
+    </w:lvl>
+    <w:lvl w:ilvl="5">
+      <w:start w:val="1"/>
+      <w:numFmt w:val="decimal"/>
+      <w:lvlText w:val="%6."/>
+      <w:lvlJc w:val="left"/>
+      <w:pPr>
+        <w:tabs>
+          <w:tab w:val="num" w:pos="2520"/>
+        </w:tabs>
+        <w:ind w:left="2520" w:hanging="360"/>
+      </w:pPr>
+      <w:rPr/>
+    </w:lvl>
+    <w:lvl w:ilvl="6">
+      <w:start w:val="1"/>
+      <w:numFmt w:val="decimal"/>
+      <w:lvlText w:val="%7."/>
+      <w:lvlJc w:val="left"/>
+      <w:pPr>
+        <w:tabs>
+          <w:tab w:val="num" w:pos="2880"/>
+        </w:tabs>
+        <w:ind w:left="2880" w:hanging="360"/>
+      </w:pPr>
+      <w:rPr/>
+    </w:lvl>
+    <w:lvl w:ilvl="7">
+      <w:start w:val="1"/>
+      <w:numFmt w:val="decimal"/>
+      <w:lvlText w:val="%8."/>
+      <w:lvlJc w:val="left"/>
+      <w:pPr>
+        <w:tabs>
+          <w:tab w:val="num" w:pos="3240"/>
+        </w:tabs>
+        <w:ind w:left="3240" w:hanging="360"/>
+      </w:pPr>
+      <w:rPr/>
+    </w:lvl>
+    <w:lvl w:ilvl="8">
+      <w:start w:val="1"/>
+      <w:numFmt w:val="decimal"/>
+      <w:lvlText w:val="%9."/>
+      <w:lvlJc w:val="left"/>
+      <w:pPr>
+        <w:tabs>
+          <w:tab w:val="num" w:pos="3600"/>
+        </w:tabs>
+        <w:ind w:left="3600" w:hanging="360"/>
+      </w:pPr>
+      <w:rPr/>
+    </w:lvl>
+  </w:abstractNum>
+  <w:abstractNum w:abstractNumId="6">
+    <w:lvl w:ilvl="0">
+      <w:start w:val="1"/>
       <w:numFmt w:val="none"/>
       <w:suff w:val="nothing"/>
       <w:lvlText w:val=""/>
@@ -2711,6 +3042,9 @@
   </w:num>
   <w:num w:numId="5">
     <w:abstractNumId w:val="5"/>
+  </w:num>
+  <w:num w:numId="6">
+    <w:abstractNumId w:val="6"/>
   </w:num>
 </w:numbering>
 </file>
@@ -2944,6 +3278,10 @@
       <w:u w:val="none"/>
     </w:rPr>
   </w:style>
+  <w:style w:type="character" w:styleId="NumberingSymbols">
+    <w:name w:val="Numbering Symbols"/>
+    <w:rPr/>
+  </w:style>
   <w:style w:type="paragraph" w:styleId="Heading">
     <w:name w:val="Heading"/>
     <w:basedOn w:val="Normal"/>

</xml_diff>

<commit_message>
dded ability to take command line param's added output dir as a param. added notes on coordinate system. added shell script to do rendering and training (need parametrization)
</commit_message>
<xml_diff>
--- a/TutorialAddNewModel.docx
+++ b/TutorialAddNewModel.docx
@@ -19,7 +19,17 @@
       </w:pPr>
       <w:r>
         <w:rPr/>
-        <w:t>Create the 3D model</w:t>
+        <w:t>C</w:t>
+        <w:pict/>
+        <w:pict/>
+        <w:pict/>
+        <w:pict/>
+        <w:pict/>
+        <w:pict/>
+      </w:r>
+      <w:r>
+        <w:rPr/>
+        <w:t>reate the 3D model</w:t>
       </w:r>
     </w:p>
     <w:p>
@@ -942,28 +952,7 @@
           <w:vertAlign w:val="baseline"/>
           <w:lang w:val="en-US" w:eastAsia="zh-CN" w:bidi="hi-IN"/>
         </w:rPr>
-        <w:t xml:space="preserve"> (PLY and OBJ are two of such formats; </w:t>
-      </w:r>
-      <w:r>
-        <w:rPr>
-          <w:rFonts w:eastAsia="Arial" w:cs="Arial"/>
-          <w:b w:val="false"/>
-          <w:i w:val="false"/>
-          <w:caps w:val="false"/>
-          <w:smallCaps w:val="false"/>
-          <w:strike w:val="false"/>
-          <w:dstrike w:val="false"/>
-          <w:color w:val="000000"/>
-          <w:position w:val="0"/>
-          <w:sz w:val="20"/>
-          <w:sz w:val="20"/>
-          <w:szCs w:val="20"/>
-          <w:u w:val="none"/>
-          <w:shd w:fill="FFFFFF" w:val="clear"/>
-          <w:vertAlign w:val="baseline"/>
-          <w:lang w:val="en-US" w:eastAsia="zh-CN" w:bidi="hi-IN"/>
-        </w:rPr>
-        <w:t xml:space="preserve">here is some </w:t>
+        <w:t xml:space="preserve"> (PLY and OBJ are two of such formats; here is some </w:t>
       </w:r>
       <w:hyperlink r:id="rId7">
         <w:r>
@@ -1008,28 +997,7 @@
           <w:vertAlign w:val="baseline"/>
           <w:lang w:val="en-US" w:eastAsia="zh-CN" w:bidi="hi-IN"/>
         </w:rPr>
-        <w:t xml:space="preserve"> to import files, search for Import3DFromFile</w:t>
-      </w:r>
-      <w:r>
-        <w:rPr>
-          <w:rFonts w:eastAsia="Arial" w:cs="Arial"/>
-          <w:b w:val="false"/>
-          <w:i w:val="false"/>
-          <w:caps w:val="false"/>
-          <w:smallCaps w:val="false"/>
-          <w:strike w:val="false"/>
-          <w:dstrike w:val="false"/>
-          <w:color w:val="000000"/>
-          <w:position w:val="0"/>
-          <w:sz w:val="20"/>
-          <w:sz w:val="20"/>
-          <w:szCs w:val="20"/>
-          <w:u w:val="none"/>
-          <w:shd w:fill="FFFFFF" w:val="clear"/>
-          <w:vertAlign w:val="baseline"/>
-          <w:lang w:val="en-US" w:eastAsia="zh-CN" w:bidi="hi-IN"/>
-        </w:rPr>
-        <w:t xml:space="preserve">) and </w:t>
+        <w:t xml:space="preserve"> to import files, search for Import3DFromFile) and </w:t>
       </w:r>
       <w:hyperlink r:id="rId8">
         <w:r>
@@ -1268,17 +1236,7 @@
           <w:szCs w:val="20"/>
           <w:shd w:fill="FFFFFF" w:val="clear"/>
         </w:rPr>
-        <w:t xml:space="preserve">2. </w:t>
-      </w:r>
-      <w:r>
-        <w:rPr>
-          <w:rFonts w:eastAsia="Trebuchet MS" w:cs="Trebuchet MS"/>
-          <w:b/>
-          <w:sz w:val="20"/>
-          <w:szCs w:val="20"/>
-          <w:shd w:fill="FFFFFF" w:val="clear"/>
-        </w:rPr>
-        <w:t>SDL2 dependency</w:t>
+        <w:t>2. SDL2 dependency</w:t>
       </w:r>
     </w:p>
     <w:p>
@@ -1930,49 +1888,7 @@
           <w:vertAlign w:val="baseline"/>
           <w:lang w:val="en-US" w:eastAsia="zh-CN" w:bidi="hi-IN"/>
         </w:rPr>
-        <w:t xml:space="preserve">nvcc model.cu -o </w:t>
-      </w:r>
-      <w:r>
-        <w:rPr>
-          <w:rFonts w:eastAsia="Arial" w:cs="Arial"/>
-          <w:b w:val="false"/>
-          <w:i w:val="false"/>
-          <w:caps w:val="false"/>
-          <w:smallCaps w:val="false"/>
-          <w:strike w:val="false"/>
-          <w:dstrike w:val="false"/>
-          <w:color w:val="000000"/>
-          <w:position w:val="0"/>
-          <w:sz w:val="20"/>
-          <w:sz w:val="20"/>
-          <w:szCs w:val="20"/>
-          <w:u w:val="none"/>
-          <w:shd w:fill="FFFFFF" w:val="clear"/>
-          <w:vertAlign w:val="baseline"/>
-          <w:lang w:val="en-US" w:eastAsia="zh-CN" w:bidi="hi-IN"/>
-        </w:rPr>
-        <w:t>render</w:t>
-      </w:r>
-      <w:r>
-        <w:rPr>
-          <w:rFonts w:eastAsia="Arial" w:cs="Arial"/>
-          <w:b w:val="false"/>
-          <w:i w:val="false"/>
-          <w:caps w:val="false"/>
-          <w:smallCaps w:val="false"/>
-          <w:strike w:val="false"/>
-          <w:dstrike w:val="false"/>
-          <w:color w:val="000000"/>
-          <w:position w:val="0"/>
-          <w:sz w:val="20"/>
-          <w:sz w:val="20"/>
-          <w:szCs w:val="20"/>
-          <w:u w:val="none"/>
-          <w:shd w:fill="FFFFFF" w:val="clear"/>
-          <w:vertAlign w:val="baseline"/>
-          <w:lang w:val="en-US" w:eastAsia="zh-CN" w:bidi="hi-IN"/>
-        </w:rPr>
-        <w:t xml:space="preserve"> -lIL -lGL -lglut -lGLEW -lassimp `</w:t>
+        <w:t>nvcc model.cu -o render -lIL -lGL -lglut -lGLEW -lassimp `</w:t>
       </w:r>
       <w:r>
         <w:rPr>
@@ -2086,9 +2002,55 @@
           <w:vertAlign w:val="baseline"/>
           <w:lang w:val="en-US" w:eastAsia="zh-CN" w:bidi="hi-IN"/>
         </w:rPr>
-        <w:t>then ./</w:t>
-      </w:r>
-      <w:r>
+        <w:t>then ./render</w:t>
+      </w:r>
+    </w:p>
+    <w:p>
+      <w:pPr>
+        <w:pStyle w:val="Normal"/>
+        <w:rPr>
+          <w:rFonts w:eastAsia="Arial" w:cs="Arial"/>
+          <w:b w:val="false"/>
+          <w:i w:val="false"/>
+          <w:caps w:val="false"/>
+          <w:smallCaps w:val="false"/>
+          <w:strike w:val="false"/>
+          <w:dstrike w:val="false"/>
+          <w:color w:val="000000"/>
+          <w:position w:val="0"/>
+          <w:sz w:val="20"/>
+          <w:sz w:val="20"/>
+          <w:szCs w:val="20"/>
+          <w:u w:val="none"/>
+          <w:shd w:fill="FFFFFF" w:val="clear"/>
+          <w:vertAlign w:val="baseline"/>
+          <w:lang w:val="en-US" w:eastAsia="zh-CN" w:bidi="hi-IN"/>
+        </w:rPr>
+      </w:pPr>
+      <w:r>
+        <w:rPr>
+          <w:rFonts w:eastAsia="Arial" w:cs="Arial"/>
+          <w:b w:val="false"/>
+          <w:i w:val="false"/>
+          <w:caps w:val="false"/>
+          <w:smallCaps w:val="false"/>
+          <w:strike w:val="false"/>
+          <w:dstrike w:val="false"/>
+          <w:color w:val="000000"/>
+          <w:position w:val="0"/>
+          <w:sz w:val="20"/>
+          <w:sz w:val="20"/>
+          <w:szCs w:val="20"/>
+          <w:u w:val="none"/>
+          <w:shd w:fill="FFFFFF" w:val="clear"/>
+          <w:vertAlign w:val="baseline"/>
+          <w:lang w:val="en-US" w:eastAsia="zh-CN" w:bidi="hi-IN"/>
+        </w:rPr>
+      </w:r>
+    </w:p>
+    <w:p>
+      <w:pPr>
+        <w:pStyle w:val="Normal"/>
         <w:rPr>
           <w:rStyle w:val="SourceText"/>
           <w:rFonts w:eastAsia="Arial" w:cs="Arial"/>
@@ -2108,55 +2070,8 @@
           <w:vertAlign w:val="baseline"/>
           <w:lang w:val="en-US" w:eastAsia="zh-CN" w:bidi="hi-IN"/>
         </w:rPr>
-        <w:t>render</w:t>
-      </w:r>
-    </w:p>
-    <w:p>
-      <w:pPr>
-        <w:pStyle w:val="Normal"/>
-        <w:rPr>
-          <w:rFonts w:eastAsia="Arial" w:cs="Arial"/>
-          <w:b w:val="false"/>
-          <w:i w:val="false"/>
-          <w:caps w:val="false"/>
-          <w:smallCaps w:val="false"/>
-          <w:strike w:val="false"/>
-          <w:dstrike w:val="false"/>
-          <w:color w:val="000000"/>
-          <w:position w:val="0"/>
-          <w:sz w:val="20"/>
-          <w:sz w:val="20"/>
-          <w:szCs w:val="20"/>
-          <w:u w:val="none"/>
-          <w:shd w:fill="FFFFFF" w:val="clear"/>
-          <w:vertAlign w:val="baseline"/>
-          <w:lang w:val="en-US" w:eastAsia="zh-CN" w:bidi="hi-IN"/>
-        </w:rPr>
-      </w:pPr>
-      <w:r>
-        <w:rPr>
-          <w:rFonts w:eastAsia="Arial" w:cs="Arial"/>
-          <w:b w:val="false"/>
-          <w:i w:val="false"/>
-          <w:caps w:val="false"/>
-          <w:smallCaps w:val="false"/>
-          <w:strike w:val="false"/>
-          <w:dstrike w:val="false"/>
-          <w:color w:val="000000"/>
-          <w:position w:val="0"/>
-          <w:sz w:val="20"/>
-          <w:sz w:val="20"/>
-          <w:szCs w:val="20"/>
-          <w:u w:val="none"/>
-          <w:shd w:fill="FFFFFF" w:val="clear"/>
-          <w:vertAlign w:val="baseline"/>
-          <w:lang w:val="en-US" w:eastAsia="zh-CN" w:bidi="hi-IN"/>
-        </w:rPr>
-      </w:r>
-    </w:p>
-    <w:p>
-      <w:pPr>
-        <w:pStyle w:val="Normal"/>
+      </w:pPr>
+      <w:r>
         <w:rPr>
           <w:rStyle w:val="SourceText"/>
           <w:rFonts w:eastAsia="Arial" w:cs="Arial"/>
@@ -2176,28 +2091,129 @@
           <w:vertAlign w:val="baseline"/>
           <w:lang w:val="en-US" w:eastAsia="zh-CN" w:bidi="hi-IN"/>
         </w:rPr>
-      </w:pPr>
-      <w:r>
+        <w:t>If you get an error about libGLEW cannot be found, update the LD_LIBRARY_PATH (export LD_LIBRARY_PATH=/usr/lib64:$LD_LIBRARY_PATH) and then recompile.</w:t>
+      </w:r>
+    </w:p>
+    <w:p>
+      <w:pPr>
+        <w:pStyle w:val="Normal"/>
+        <w:spacing w:before="0" w:after="0"/>
+        <w:rPr>
+          <w:rFonts w:eastAsia="Arial" w:cs="Arial"/>
+          <w:b w:val="false"/>
+          <w:i w:val="false"/>
+          <w:caps w:val="false"/>
+          <w:smallCaps w:val="false"/>
+          <w:strike w:val="false"/>
+          <w:dstrike w:val="false"/>
+          <w:color w:val="000000"/>
+          <w:position w:val="0"/>
+          <w:sz w:val="20"/>
+          <w:sz w:val="20"/>
+          <w:szCs w:val="20"/>
+          <w:u w:val="none"/>
+          <w:shd w:fill="FFFFFF" w:val="clear"/>
+          <w:vertAlign w:val="baseline"/>
+          <w:lang w:val="en-US" w:eastAsia="zh-CN" w:bidi="hi-IN"/>
+        </w:rPr>
+      </w:pPr>
+      <w:r>
+        <w:rPr>
+          <w:rFonts w:eastAsia="Arial" w:cs="Arial"/>
+          <w:b w:val="false"/>
+          <w:i w:val="false"/>
+          <w:caps w:val="false"/>
+          <w:smallCaps w:val="false"/>
+          <w:strike w:val="false"/>
+          <w:dstrike w:val="false"/>
+          <w:color w:val="000000"/>
+          <w:position w:val="0"/>
+          <w:sz w:val="20"/>
+          <w:sz w:val="20"/>
+          <w:szCs w:val="20"/>
+          <w:u w:val="none"/>
+          <w:shd w:fill="FFFFFF" w:val="clear"/>
+          <w:vertAlign w:val="baseline"/>
+          <w:lang w:val="en-US" w:eastAsia="zh-CN" w:bidi="hi-IN"/>
+        </w:rPr>
+      </w:r>
+    </w:p>
+    <w:p>
+      <w:pPr>
+        <w:pStyle w:val="Normal"/>
+        <w:spacing w:before="0" w:after="0"/>
+        <w:rPr>
+          <w:sz w:val="20"/>
+          <w:szCs w:val="20"/>
+          <w:shd w:fill="FFFFFF" w:val="clear"/>
+        </w:rPr>
+      </w:pPr>
+      <w:r>
+        <w:rPr>
+          <w:sz w:val="20"/>
+          <w:szCs w:val="20"/>
+          <w:shd w:fill="FFFFFF" w:val="clear"/>
+        </w:rPr>
+        <w:t>This process may take one day for the first time. Once you familiar the procedure, the time will be shorter.</w:t>
+      </w:r>
+    </w:p>
+    <w:p>
+      <w:pPr>
+        <w:pStyle w:val="Normal"/>
+        <w:spacing w:before="0" w:after="0"/>
+        <w:rPr/>
+      </w:pPr>
+      <w:r>
+        <w:rPr/>
+      </w:r>
+    </w:p>
+    <w:p>
+      <w:pPr>
+        <w:pStyle w:val="Normal"/>
+        <w:spacing w:before="0" w:after="0"/>
         <w:rPr>
           <w:rStyle w:val="SourceText"/>
-          <w:rFonts w:eastAsia="Arial" w:cs="Arial"/>
-          <w:b w:val="false"/>
-          <w:i w:val="false"/>
-          <w:caps w:val="false"/>
-          <w:smallCaps w:val="false"/>
-          <w:strike w:val="false"/>
-          <w:dstrike w:val="false"/>
-          <w:color w:val="000000"/>
-          <w:position w:val="0"/>
-          <w:sz w:val="20"/>
-          <w:sz w:val="20"/>
-          <w:szCs w:val="20"/>
-          <w:u w:val="none"/>
-          <w:shd w:fill="FFFFFF" w:val="clear"/>
-          <w:vertAlign w:val="baseline"/>
-          <w:lang w:val="en-US" w:eastAsia="zh-CN" w:bidi="hi-IN"/>
-        </w:rPr>
-        <w:t>If you get an error about libGLEW cannot be found, update the LD_LIBRARY_PATH (export LD_LIBRARY_PATH=/usr/lib64:$LD_LIBRARY_PATH) and then recompile.</w:t>
+          <w:rFonts w:eastAsia="Trebuchet MS" w:cs="Trebuchet MS" w:ascii="Trebuchet MS" w:hAnsi="Trebuchet MS"/>
+          <w:b/>
+          <w:bCs/>
+          <w:i w:val="false"/>
+          <w:caps w:val="false"/>
+          <w:smallCaps w:val="false"/>
+          <w:strike w:val="false"/>
+          <w:dstrike w:val="false"/>
+          <w:color w:val="000000"/>
+          <w:position w:val="0"/>
+          <w:sz w:val="20"/>
+          <w:sz w:val="20"/>
+          <w:szCs w:val="20"/>
+          <w:u w:val="none"/>
+          <w:shd w:fill="FFFFFF" w:val="clear"/>
+          <w:vertAlign w:val="baseline"/>
+          <w:lang w:val="en-US" w:eastAsia="zh-CN" w:bidi="hi-IN"/>
+        </w:rPr>
+      </w:pPr>
+      <w:r>
+        <w:rPr>
+          <w:rStyle w:val="SourceText"/>
+          <w:rFonts w:eastAsia="Trebuchet MS" w:cs="Trebuchet MS" w:ascii="Trebuchet MS" w:hAnsi="Trebuchet MS"/>
+          <w:b/>
+          <w:bCs/>
+          <w:i w:val="false"/>
+          <w:caps w:val="false"/>
+          <w:smallCaps w:val="false"/>
+          <w:strike w:val="false"/>
+          <w:dstrike w:val="false"/>
+          <w:color w:val="000000"/>
+          <w:position w:val="0"/>
+          <w:sz w:val="20"/>
+          <w:sz w:val="20"/>
+          <w:szCs w:val="20"/>
+          <w:u w:val="none"/>
+          <w:shd w:fill="FFFFFF" w:val="clear"/>
+          <w:vertAlign w:val="baseline"/>
+          <w:lang w:val="en-US" w:eastAsia="zh-CN" w:bidi="hi-IN"/>
+        </w:rPr>
+        <w:t>5.  Coordinate Systems</w:t>
       </w:r>
     </w:p>
     <w:p>
@@ -2205,43 +2221,16 @@
         <w:pStyle w:val="Normal"/>
         <w:spacing w:before="0" w:after="0"/>
         <w:rPr>
-          <w:rFonts w:eastAsia="Arial" w:cs="Arial"/>
-          <w:b w:val="false"/>
-          <w:i w:val="false"/>
-          <w:caps w:val="false"/>
-          <w:smallCaps w:val="false"/>
-          <w:strike w:val="false"/>
-          <w:dstrike w:val="false"/>
-          <w:color w:val="000000"/>
-          <w:position w:val="0"/>
-          <w:sz w:val="20"/>
-          <w:sz w:val="20"/>
-          <w:szCs w:val="20"/>
-          <w:u w:val="none"/>
-          <w:shd w:fill="FFFFFF" w:val="clear"/>
-          <w:vertAlign w:val="baseline"/>
-          <w:lang w:val="en-US" w:eastAsia="zh-CN" w:bidi="hi-IN"/>
-        </w:rPr>
-      </w:pPr>
-      <w:r>
-        <w:rPr>
-          <w:rFonts w:eastAsia="Arial" w:cs="Arial"/>
-          <w:b w:val="false"/>
-          <w:i w:val="false"/>
-          <w:caps w:val="false"/>
-          <w:smallCaps w:val="false"/>
-          <w:strike w:val="false"/>
-          <w:dstrike w:val="false"/>
-          <w:color w:val="000000"/>
-          <w:position w:val="0"/>
-          <w:sz w:val="20"/>
-          <w:sz w:val="20"/>
-          <w:szCs w:val="20"/>
-          <w:u w:val="none"/>
-          <w:shd w:fill="FFFFFF" w:val="clear"/>
-          <w:vertAlign w:val="baseline"/>
-          <w:lang w:val="en-US" w:eastAsia="zh-CN" w:bidi="hi-IN"/>
-        </w:rPr>
+          <w:rFonts w:ascii="Liberation Serif" w:hAnsi="Liberation Serif"/>
+          <w:color w:val="000000"/>
+        </w:rPr>
+      </w:pPr>
+      <w:r>
+        <w:rPr>
+          <w:rFonts w:ascii="Liberation Serif" w:hAnsi="Liberation Serif"/>
+          <w:color w:val="000000"/>
+        </w:rPr>
+        <w:t>Rx 90 degrees (template 0 and 1)</w:t>
       </w:r>
     </w:p>
     <w:p>
@@ -2249,18 +2238,439 @@
         <w:pStyle w:val="Normal"/>
         <w:spacing w:before="0" w:after="0"/>
         <w:rPr>
-          <w:sz w:val="20"/>
-          <w:szCs w:val="20"/>
-          <w:shd w:fill="FFFFFF" w:val="clear"/>
-        </w:rPr>
-      </w:pPr>
-      <w:r>
-        <w:rPr>
-          <w:sz w:val="20"/>
-          <w:szCs w:val="20"/>
-          <w:shd w:fill="FFFFFF" w:val="clear"/>
-        </w:rPr>
-        <w:t xml:space="preserve">This process may take one day for the first time. Once you familiar the procedure, the time will be shorter. </w:t>
+          <w:rFonts w:ascii="Liberation Serif" w:hAnsi="Liberation Serif"/>
+          <w:color w:val="000000"/>
+        </w:rPr>
+      </w:pPr>
+      <w:r>
+        <w:rPr>
+          <w:rFonts w:ascii="Liberation Serif" w:hAnsi="Liberation Serif"/>
+          <w:color w:val="000000"/>
+        </w:rPr>
+        <w:drawing>
+          <wp:inline distT="0" distB="0" distL="0" distR="0">
+            <wp:extent cx="1714500" cy="1714500"/>
+            <wp:effectExtent l="0" t="0" r="0" b="0"/>
+            <wp:docPr id="0" name="Picture" descr=""/>
+            <wp:cNvGraphicFramePr>
+              <a:graphicFrameLocks xmlns:a="http://schemas.openxmlformats.org/drawingml/2006/main" noChangeAspect="1"/>
+            </wp:cNvGraphicFramePr>
+            <a:graphic xmlns:a="http://schemas.openxmlformats.org/drawingml/2006/main">
+              <a:graphicData uri="http://schemas.openxmlformats.org/drawingml/2006/picture">
+                <pic:pic xmlns:pic="http://schemas.openxmlformats.org/drawingml/2006/picture">
+                  <pic:nvPicPr>
+                    <pic:cNvPr id="0" name="Picture" descr=""/>
+                    <pic:cNvPicPr>
+                      <a:picLocks noChangeAspect="1" noChangeArrowheads="1"/>
+                    </pic:cNvPicPr>
+                  </pic:nvPicPr>
+                  <pic:blipFill>
+                    <a:blip r:embed="rId11"/>
+                    <a:stretch>
+                      <a:fillRect/>
+                    </a:stretch>
+                  </pic:blipFill>
+                  <pic:spPr bwMode="auto">
+                    <a:xfrm>
+                      <a:off x="0" y="0"/>
+                      <a:ext cx="1714500" cy="1714500"/>
+                    </a:xfrm>
+                    <a:prstGeom prst="rect">
+                      <a:avLst/>
+                    </a:prstGeom>
+                    <a:noFill/>
+                    <a:ln w="9525">
+                      <a:noFill/>
+                      <a:miter lim="800000"/>
+                      <a:headEnd/>
+                      <a:tailEnd/>
+                    </a:ln>
+                  </pic:spPr>
+                </pic:pic>
+              </a:graphicData>
+            </a:graphic>
+          </wp:inline>
+        </w:drawing>
+      </w:r>
+      <w:r>
+        <w:rPr>
+          <w:rFonts w:ascii="Liberation Serif" w:hAnsi="Liberation Serif"/>
+          <w:color w:val="000000"/>
+        </w:rPr>
+        <w:tab/>
+      </w:r>
+      <w:r>
+        <w:rPr>
+          <w:rFonts w:ascii="Liberation Serif" w:hAnsi="Liberation Serif"/>
+          <w:color w:val="000000"/>
+        </w:rPr>
+        <w:drawing>
+          <wp:inline distT="0" distB="0" distL="0" distR="0">
+            <wp:extent cx="1714500" cy="1714500"/>
+            <wp:effectExtent l="0" t="0" r="0" b="0"/>
+            <wp:docPr id="1" name="Picture" descr=""/>
+            <wp:cNvGraphicFramePr>
+              <a:graphicFrameLocks xmlns:a="http://schemas.openxmlformats.org/drawingml/2006/main" noChangeAspect="1"/>
+            </wp:cNvGraphicFramePr>
+            <a:graphic xmlns:a="http://schemas.openxmlformats.org/drawingml/2006/main">
+              <a:graphicData uri="http://schemas.openxmlformats.org/drawingml/2006/picture">
+                <pic:pic xmlns:pic="http://schemas.openxmlformats.org/drawingml/2006/picture">
+                  <pic:nvPicPr>
+                    <pic:cNvPr id="1" name="Picture" descr=""/>
+                    <pic:cNvPicPr>
+                      <a:picLocks noChangeAspect="1" noChangeArrowheads="1"/>
+                    </pic:cNvPicPr>
+                  </pic:nvPicPr>
+                  <pic:blipFill>
+                    <a:blip r:embed="rId12"/>
+                    <a:stretch>
+                      <a:fillRect/>
+                    </a:stretch>
+                  </pic:blipFill>
+                  <pic:spPr bwMode="auto">
+                    <a:xfrm>
+                      <a:off x="0" y="0"/>
+                      <a:ext cx="1714500" cy="1714500"/>
+                    </a:xfrm>
+                    <a:prstGeom prst="rect">
+                      <a:avLst/>
+                    </a:prstGeom>
+                    <a:noFill/>
+                    <a:ln w="9525">
+                      <a:noFill/>
+                      <a:miter lim="800000"/>
+                      <a:headEnd/>
+                      <a:tailEnd/>
+                    </a:ln>
+                  </pic:spPr>
+                </pic:pic>
+              </a:graphicData>
+            </a:graphic>
+          </wp:inline>
+        </w:drawing>
+      </w:r>
+    </w:p>
+    <w:p>
+      <w:pPr>
+        <w:pStyle w:val="Normal"/>
+        <w:rPr>
+          <w:rFonts w:ascii="Liberation Serif" w:hAnsi="Liberation Serif"/>
+          <w:color w:val="000000"/>
+        </w:rPr>
+      </w:pPr>
+      <w:r>
+        <w:rPr>
+          <w:rFonts w:ascii="Liberation Serif" w:hAnsi="Liberation Serif"/>
+          <w:color w:val="000000"/>
+        </w:rPr>
+        <w:t>Ry 90 degrees (template 0 and 1)</w:t>
+      </w:r>
+    </w:p>
+    <w:p>
+      <w:pPr>
+        <w:pStyle w:val="Normal"/>
+        <w:rPr>
+          <w:rFonts w:ascii="Liberation Serif" w:hAnsi="Liberation Serif"/>
+          <w:color w:val="000000"/>
+        </w:rPr>
+      </w:pPr>
+      <w:r>
+        <w:rPr>
+          <w:rFonts w:ascii="Liberation Serif" w:hAnsi="Liberation Serif"/>
+          <w:color w:val="000000"/>
+        </w:rPr>
+        <w:drawing>
+          <wp:inline distT="0" distB="0" distL="0" distR="0">
+            <wp:extent cx="1714500" cy="1714500"/>
+            <wp:effectExtent l="0" t="0" r="0" b="0"/>
+            <wp:docPr id="2" name="Picture" descr=""/>
+            <wp:cNvGraphicFramePr>
+              <a:graphicFrameLocks xmlns:a="http://schemas.openxmlformats.org/drawingml/2006/main" noChangeAspect="1"/>
+            </wp:cNvGraphicFramePr>
+            <a:graphic xmlns:a="http://schemas.openxmlformats.org/drawingml/2006/main">
+              <a:graphicData uri="http://schemas.openxmlformats.org/drawingml/2006/picture">
+                <pic:pic xmlns:pic="http://schemas.openxmlformats.org/drawingml/2006/picture">
+                  <pic:nvPicPr>
+                    <pic:cNvPr id="2" name="Picture" descr=""/>
+                    <pic:cNvPicPr>
+                      <a:picLocks noChangeAspect="1" noChangeArrowheads="1"/>
+                    </pic:cNvPicPr>
+                  </pic:nvPicPr>
+                  <pic:blipFill>
+                    <a:blip r:embed="rId13"/>
+                    <a:stretch>
+                      <a:fillRect/>
+                    </a:stretch>
+                  </pic:blipFill>
+                  <pic:spPr bwMode="auto">
+                    <a:xfrm>
+                      <a:off x="0" y="0"/>
+                      <a:ext cx="1714500" cy="1714500"/>
+                    </a:xfrm>
+                    <a:prstGeom prst="rect">
+                      <a:avLst/>
+                    </a:prstGeom>
+                    <a:noFill/>
+                    <a:ln w="9525">
+                      <a:noFill/>
+                      <a:miter lim="800000"/>
+                      <a:headEnd/>
+                      <a:tailEnd/>
+                    </a:ln>
+                  </pic:spPr>
+                </pic:pic>
+              </a:graphicData>
+            </a:graphic>
+          </wp:inline>
+        </w:drawing>
+      </w:r>
+      <w:r>
+        <w:rPr>
+          <w:rFonts w:ascii="Liberation Serif" w:hAnsi="Liberation Serif"/>
+          <w:color w:val="000000"/>
+        </w:rPr>
+        <w:tab/>
+      </w:r>
+      <w:r>
+        <w:rPr>
+          <w:rFonts w:ascii="Liberation Serif" w:hAnsi="Liberation Serif"/>
+          <w:color w:val="000000"/>
+        </w:rPr>
+        <w:drawing>
+          <wp:inline distT="0" distB="0" distL="0" distR="0">
+            <wp:extent cx="1714500" cy="1714500"/>
+            <wp:effectExtent l="0" t="0" r="0" b="0"/>
+            <wp:docPr id="3" name="Picture" descr=""/>
+            <wp:cNvGraphicFramePr>
+              <a:graphicFrameLocks xmlns:a="http://schemas.openxmlformats.org/drawingml/2006/main" noChangeAspect="1"/>
+            </wp:cNvGraphicFramePr>
+            <a:graphic xmlns:a="http://schemas.openxmlformats.org/drawingml/2006/main">
+              <a:graphicData uri="http://schemas.openxmlformats.org/drawingml/2006/picture">
+                <pic:pic xmlns:pic="http://schemas.openxmlformats.org/drawingml/2006/picture">
+                  <pic:nvPicPr>
+                    <pic:cNvPr id="3" name="Picture" descr=""/>
+                    <pic:cNvPicPr>
+                      <a:picLocks noChangeAspect="1" noChangeArrowheads="1"/>
+                    </pic:cNvPicPr>
+                  </pic:nvPicPr>
+                  <pic:blipFill>
+                    <a:blip r:embed="rId14"/>
+                    <a:stretch>
+                      <a:fillRect/>
+                    </a:stretch>
+                  </pic:blipFill>
+                  <pic:spPr bwMode="auto">
+                    <a:xfrm>
+                      <a:off x="0" y="0"/>
+                      <a:ext cx="1714500" cy="1714500"/>
+                    </a:xfrm>
+                    <a:prstGeom prst="rect">
+                      <a:avLst/>
+                    </a:prstGeom>
+                    <a:noFill/>
+                    <a:ln w="9525">
+                      <a:noFill/>
+                      <a:miter lim="800000"/>
+                      <a:headEnd/>
+                      <a:tailEnd/>
+                    </a:ln>
+                  </pic:spPr>
+                </pic:pic>
+              </a:graphicData>
+            </a:graphic>
+          </wp:inline>
+        </w:drawing>
+      </w:r>
+    </w:p>
+    <w:p>
+      <w:pPr>
+        <w:pStyle w:val="Normal"/>
+        <w:rPr>
+          <w:rFonts w:ascii="Liberation Serif" w:hAnsi="Liberation Serif"/>
+          <w:color w:val="000000"/>
+        </w:rPr>
+      </w:pPr>
+      <w:r>
+        <w:rPr>
+          <w:rFonts w:ascii="Liberation Serif" w:hAnsi="Liberation Serif"/>
+          <w:color w:val="000000"/>
+        </w:rPr>
+      </w:r>
+    </w:p>
+    <w:p>
+      <w:pPr>
+        <w:pStyle w:val="Normal"/>
+        <w:rPr>
+          <w:rFonts w:ascii="Liberation Serif" w:hAnsi="Liberation Serif"/>
+          <w:color w:val="000000"/>
+        </w:rPr>
+      </w:pPr>
+      <w:r>
+        <w:rPr>
+          <w:rFonts w:ascii="Liberation Serif" w:hAnsi="Liberation Serif"/>
+          <w:color w:val="000000"/>
+        </w:rPr>
+        <w:t>Rz 90 degrees (template 0 and 1)</w:t>
+      </w:r>
+    </w:p>
+    <w:p>
+      <w:pPr>
+        <w:pStyle w:val="Normal"/>
+        <w:rPr>
+          <w:rFonts w:ascii="Liberation Serif" w:hAnsi="Liberation Serif"/>
+          <w:color w:val="000000"/>
+        </w:rPr>
+      </w:pPr>
+      <w:r>
+        <w:rPr>
+          <w:rFonts w:ascii="Liberation Serif" w:hAnsi="Liberation Serif"/>
+          <w:color w:val="000000"/>
+        </w:rPr>
+        <w:drawing>
+          <wp:inline distT="0" distB="0" distL="0" distR="0">
+            <wp:extent cx="1714500" cy="1714500"/>
+            <wp:effectExtent l="0" t="0" r="0" b="0"/>
+            <wp:docPr id="4" name="Picture" descr=""/>
+            <wp:cNvGraphicFramePr>
+              <a:graphicFrameLocks xmlns:a="http://schemas.openxmlformats.org/drawingml/2006/main" noChangeAspect="1"/>
+            </wp:cNvGraphicFramePr>
+            <a:graphic xmlns:a="http://schemas.openxmlformats.org/drawingml/2006/main">
+              <a:graphicData uri="http://schemas.openxmlformats.org/drawingml/2006/picture">
+                <pic:pic xmlns:pic="http://schemas.openxmlformats.org/drawingml/2006/picture">
+                  <pic:nvPicPr>
+                    <pic:cNvPr id="4" name="Picture" descr=""/>
+                    <pic:cNvPicPr>
+                      <a:picLocks noChangeAspect="1" noChangeArrowheads="1"/>
+                    </pic:cNvPicPr>
+                  </pic:nvPicPr>
+                  <pic:blipFill>
+                    <a:blip r:embed="rId15"/>
+                    <a:stretch>
+                      <a:fillRect/>
+                    </a:stretch>
+                  </pic:blipFill>
+                  <pic:spPr bwMode="auto">
+                    <a:xfrm>
+                      <a:off x="0" y="0"/>
+                      <a:ext cx="1714500" cy="1714500"/>
+                    </a:xfrm>
+                    <a:prstGeom prst="rect">
+                      <a:avLst/>
+                    </a:prstGeom>
+                    <a:noFill/>
+                    <a:ln w="9525">
+                      <a:noFill/>
+                      <a:miter lim="800000"/>
+                      <a:headEnd/>
+                      <a:tailEnd/>
+                    </a:ln>
+                  </pic:spPr>
+                </pic:pic>
+              </a:graphicData>
+            </a:graphic>
+          </wp:inline>
+        </w:drawing>
+      </w:r>
+      <w:r>
+        <w:rPr>
+          <w:rFonts w:ascii="Liberation Serif" w:hAnsi="Liberation Serif"/>
+          <w:color w:val="000000"/>
+        </w:rPr>
+        <w:tab/>
+      </w:r>
+      <w:r>
+        <w:rPr>
+          <w:rFonts w:ascii="Liberation Serif" w:hAnsi="Liberation Serif"/>
+          <w:color w:val="000000"/>
+        </w:rPr>
+        <w:drawing>
+          <wp:inline distT="0" distB="0" distL="0" distR="0">
+            <wp:extent cx="1714500" cy="1714500"/>
+            <wp:effectExtent l="0" t="0" r="0" b="0"/>
+            <wp:docPr id="5" name="Picture" descr=""/>
+            <wp:cNvGraphicFramePr>
+              <a:graphicFrameLocks xmlns:a="http://schemas.openxmlformats.org/drawingml/2006/main" noChangeAspect="1"/>
+            </wp:cNvGraphicFramePr>
+            <a:graphic xmlns:a="http://schemas.openxmlformats.org/drawingml/2006/main">
+              <a:graphicData uri="http://schemas.openxmlformats.org/drawingml/2006/picture">
+                <pic:pic xmlns:pic="http://schemas.openxmlformats.org/drawingml/2006/picture">
+                  <pic:nvPicPr>
+                    <pic:cNvPr id="5" name="Picture" descr=""/>
+                    <pic:cNvPicPr>
+                      <a:picLocks noChangeAspect="1" noChangeArrowheads="1"/>
+                    </pic:cNvPicPr>
+                  </pic:nvPicPr>
+                  <pic:blipFill>
+                    <a:blip r:embed="rId16"/>
+                    <a:stretch>
+                      <a:fillRect/>
+                    </a:stretch>
+                  </pic:blipFill>
+                  <pic:spPr bwMode="auto">
+                    <a:xfrm>
+                      <a:off x="0" y="0"/>
+                      <a:ext cx="1714500" cy="1714500"/>
+                    </a:xfrm>
+                    <a:prstGeom prst="rect">
+                      <a:avLst/>
+                    </a:prstGeom>
+                    <a:noFill/>
+                    <a:ln w="9525">
+                      <a:noFill/>
+                      <a:miter lim="800000"/>
+                      <a:headEnd/>
+                      <a:tailEnd/>
+                    </a:ln>
+                  </pic:spPr>
+                </pic:pic>
+              </a:graphicData>
+            </a:graphic>
+          </wp:inline>
+        </w:drawing>
+      </w:r>
+    </w:p>
+    <w:p>
+      <w:pPr>
+        <w:pStyle w:val="Normal"/>
+        <w:rPr>
+          <w:rFonts w:ascii="Liberation Serif" w:hAnsi="Liberation Serif"/>
+          <w:color w:val="000000"/>
+        </w:rPr>
+      </w:pPr>
+      <w:r>
+        <w:rPr>
+          <w:rFonts w:ascii="Liberation Serif" w:hAnsi="Liberation Serif"/>
+          <w:color w:val="000000"/>
+        </w:rPr>
+      </w:r>
+    </w:p>
+    <w:p>
+      <w:pPr>
+        <w:pStyle w:val="Normal"/>
+        <w:spacing w:before="0" w:after="0"/>
+        <w:rPr/>
+      </w:pPr>
+      <w:r>
+        <w:rPr/>
+      </w:r>
+    </w:p>
+    <w:p>
+      <w:pPr>
+        <w:pStyle w:val="Normal"/>
+        <w:spacing w:before="0" w:after="0"/>
+        <w:rPr>
+          <w:sz w:val="20"/>
+          <w:szCs w:val="20"/>
+          <w:shd w:fill="FFFFFF" w:val="clear"/>
+        </w:rPr>
+      </w:pPr>
+      <w:r>
+        <w:rPr>
+          <w:sz w:val="20"/>
+          <w:szCs w:val="20"/>
+          <w:shd w:fill="FFFFFF" w:val="clear"/>
+        </w:rPr>
+        <w:t xml:space="preserve"> </w:t>
       </w:r>
     </w:p>
     <w:sectPr>
@@ -2802,7 +3212,6 @@
         </w:tabs>
         <w:ind w:left="720" w:hanging="360"/>
       </w:pPr>
-      <w:rPr/>
     </w:lvl>
     <w:lvl w:ilvl="1">
       <w:start w:val="1"/>
@@ -2815,7 +3224,6 @@
         </w:tabs>
         <w:ind w:left="1080" w:hanging="360"/>
       </w:pPr>
-      <w:rPr/>
     </w:lvl>
     <w:lvl w:ilvl="2">
       <w:start w:val="1"/>
@@ -2828,7 +3236,6 @@
         </w:tabs>
         <w:ind w:left="1440" w:hanging="360"/>
       </w:pPr>
-      <w:rPr/>
     </w:lvl>
     <w:lvl w:ilvl="3">
       <w:start w:val="1"/>
@@ -2841,7 +3248,6 @@
         </w:tabs>
         <w:ind w:left="1800" w:hanging="360"/>
       </w:pPr>
-      <w:rPr/>
     </w:lvl>
     <w:lvl w:ilvl="4">
       <w:start w:val="1"/>
@@ -2854,7 +3260,6 @@
         </w:tabs>
         <w:ind w:left="2160" w:hanging="360"/>
       </w:pPr>
-      <w:rPr/>
     </w:lvl>
     <w:lvl w:ilvl="5">
       <w:start w:val="1"/>
@@ -2867,7 +3272,6 @@
         </w:tabs>
         <w:ind w:left="2520" w:hanging="360"/>
       </w:pPr>
-      <w:rPr/>
     </w:lvl>
     <w:lvl w:ilvl="6">
       <w:start w:val="1"/>
@@ -2880,7 +3284,6 @@
         </w:tabs>
         <w:ind w:left="2880" w:hanging="360"/>
       </w:pPr>
-      <w:rPr/>
     </w:lvl>
     <w:lvl w:ilvl="7">
       <w:start w:val="1"/>
@@ -2893,7 +3296,6 @@
         </w:tabs>
         <w:ind w:left="3240" w:hanging="360"/>
       </w:pPr>
-      <w:rPr/>
     </w:lvl>
     <w:lvl w:ilvl="8">
       <w:start w:val="1"/>
@@ -2906,7 +3308,6 @@
         </w:tabs>
         <w:ind w:left="3600" w:hanging="360"/>
       </w:pPr>
-      <w:rPr/>
     </w:lvl>
   </w:abstractNum>
   <w:abstractNum w:abstractNumId="6">
@@ -3278,9 +3679,13 @@
       <w:u w:val="none"/>
     </w:rPr>
   </w:style>
-  <w:style w:type="character" w:styleId="NumberingSymbols">
-    <w:name w:val="Numbering Symbols"/>
-    <w:rPr/>
+  <w:style w:type="character" w:styleId="ListLabel5">
+    <w:name w:val="ListLabel 5"/>
+    <w:rPr>
+      <w:sz w:val="20"/>
+      <w:szCs w:val="20"/>
+      <w:u w:val="none"/>
+    </w:rPr>
   </w:style>
   <w:style w:type="paragraph" w:styleId="Heading">
     <w:name w:val="Heading"/>
@@ -3413,6 +3818,18 @@
     <w:pPr/>
     <w:rPr/>
   </w:style>
+  <w:style w:type="paragraph" w:styleId="TableContents">
+    <w:name w:val="Table Contents"/>
+    <w:basedOn w:val="Normal"/>
+    <w:pPr/>
+    <w:rPr/>
+  </w:style>
+  <w:style w:type="paragraph" w:styleId="TableHeading">
+    <w:name w:val="Table Heading"/>
+    <w:basedOn w:val="TableContents"/>
+    <w:pPr/>
+    <w:rPr/>
+  </w:style>
   <w:style w:type="table" w:default="1" w:styleId="TableNormal">
     <w:name w:val="Table Normal"/>
   </w:style>

</xml_diff>